<commit_message>
relat mods and dbacess
</commit_message>
<xml_diff>
--- a/PF/relatorio.docx
+++ b/PF/relatorio.docx
@@ -1300,8 +1300,1148 @@
       <w:r>
         <w:tab/>
       </w:r>
+    </w:p>
+    <w:p>
+      <w:r>
+        <w:br w:type="page"/>
+      </w:r>
+    </w:p>
+    <w:p>
+      <w:pPr>
+        <w:pStyle w:val="Textbody"/>
+        <w:rPr>
+          <w:rStyle w:val="RefernciaIntensa"/>
+          <w:sz w:val="32"/>
+        </w:rPr>
+      </w:pPr>
+      <w:r>
+        <w:rPr>
+          <w:rStyle w:val="RefernciaIntensa"/>
+          <w:sz w:val="32"/>
+        </w:rPr>
+        <w:lastRenderedPageBreak/>
+        <w:t>CLX – Chelas LX</w:t>
+      </w:r>
+    </w:p>
+    <w:p>
+      <w:pPr>
+        <w:pStyle w:val="Textbody"/>
+      </w:pPr>
+    </w:p>
+    <w:p>
+      <w:pPr>
+        <w:pStyle w:val="Textbody"/>
+        <w:jc w:val="both"/>
+      </w:pPr>
+      <w:r>
+        <w:t xml:space="preserve">Esta aplicação foi desenvolvida com recurso a </w:t>
+      </w:r>
+      <w:r>
+        <w:rPr>
+          <w:i/>
+        </w:rPr>
+        <w:t>NODEJS</w:t>
+      </w:r>
+      <w:r>
+        <w:t xml:space="preserve"> como tecnologia </w:t>
+      </w:r>
+      <w:r>
+        <w:rPr>
+          <w:i/>
+        </w:rPr>
+        <w:t>WEB</w:t>
+      </w:r>
+      <w:r>
+        <w:t xml:space="preserve">, </w:t>
+      </w:r>
+      <w:proofErr w:type="spellStart"/>
+      <w:r>
+        <w:rPr>
+          <w:i/>
+        </w:rPr>
+        <w:t>PostgreSQL</w:t>
+      </w:r>
+      <w:proofErr w:type="spellEnd"/>
+      <w:r>
+        <w:t xml:space="preserve"> como motor de base de dados relacional e </w:t>
+      </w:r>
+      <w:proofErr w:type="spellStart"/>
+      <w:r>
+        <w:rPr>
+          <w:i/>
+        </w:rPr>
+        <w:t>Bootstrap</w:t>
+      </w:r>
+      <w:proofErr w:type="spellEnd"/>
+      <w:r>
+        <w:t xml:space="preserve"> como </w:t>
+      </w:r>
+      <w:proofErr w:type="spellStart"/>
+      <w:r>
+        <w:rPr>
+          <w:i/>
+        </w:rPr>
+        <w:t>framework</w:t>
+      </w:r>
+      <w:proofErr w:type="spellEnd"/>
+      <w:r>
+        <w:t xml:space="preserve"> da componente visual</w:t>
+      </w:r>
+      <w:r>
+        <w:t xml:space="preserve">, </w:t>
+      </w:r>
+      <w:r>
+        <w:rPr>
+          <w:i/>
+        </w:rPr>
+        <w:t>CSS</w:t>
+      </w:r>
+      <w:r>
+        <w:t>, aplicação de regras de estilo em cascata</w:t>
+      </w:r>
+      <w:r>
+        <w:t xml:space="preserve">. </w:t>
+      </w:r>
+    </w:p>
+    <w:p>
+      <w:pPr>
+        <w:pStyle w:val="Textbody"/>
+        <w:jc w:val="both"/>
+      </w:pPr>
+      <w:r>
+        <w:t>D</w:t>
+      </w:r>
+      <w:r>
+        <w:t>e forma a facilitar a explicação</w:t>
+      </w:r>
+      <w:r>
+        <w:t xml:space="preserve"> d</w:t>
+      </w:r>
+      <w:r>
+        <w:t xml:space="preserve">as opções tomadas no desenvolvimento da aplicação, a parte de desenvolvimento pode-se dividir em três partes. </w:t>
+      </w:r>
+    </w:p>
+    <w:p>
+      <w:pPr>
+        <w:pStyle w:val="Textbody"/>
+      </w:pPr>
+      <w:r>
+        <w:t> </w:t>
+      </w:r>
+    </w:p>
+    <w:p>
+      <w:pPr>
+        <w:pStyle w:val="Textbody"/>
+        <w:rPr>
+          <w:i/>
+        </w:rPr>
+      </w:pPr>
+      <w:r>
+        <w:rPr>
+          <w:i/>
+        </w:rPr>
+        <w:t>“</w:t>
+      </w:r>
+      <w:proofErr w:type="gramStart"/>
+      <w:r>
+        <w:rPr>
+          <w:i/>
+        </w:rPr>
+        <w:t>SERVER</w:t>
+      </w:r>
+      <w:proofErr w:type="gramEnd"/>
+      <w:r>
+        <w:rPr>
+          <w:i/>
+        </w:rPr>
+        <w:t xml:space="preserve"> SIDE</w:t>
+      </w:r>
+      <w:r>
+        <w:rPr>
+          <w:i/>
+        </w:rPr>
+        <w:t>”</w:t>
+      </w:r>
+    </w:p>
+    <w:p>
+      <w:pPr>
+        <w:pStyle w:val="Textbody"/>
+      </w:pPr>
+    </w:p>
+    <w:p>
+      <w:pPr>
+        <w:pStyle w:val="Textbody"/>
+      </w:pPr>
+      <w:r>
+        <w:t xml:space="preserve">A </w:t>
+      </w:r>
+      <w:proofErr w:type="spellStart"/>
+      <w:r>
+        <w:rPr>
+          <w:i/>
+        </w:rPr>
+        <w:t>framework</w:t>
+      </w:r>
+      <w:proofErr w:type="spellEnd"/>
+      <w:r>
+        <w:t xml:space="preserve"> base usada para desenvolver a aplicação, foi o </w:t>
+      </w:r>
+      <w:r>
+        <w:rPr>
+          <w:i/>
+        </w:rPr>
+        <w:t>Express</w:t>
+      </w:r>
+      <w:r>
+        <w:t xml:space="preserve"> para </w:t>
+      </w:r>
+      <w:r>
+        <w:rPr>
+          <w:i/>
+        </w:rPr>
+        <w:t>NODE</w:t>
+      </w:r>
+      <w:r>
+        <w:rPr>
+          <w:i/>
+        </w:rPr>
+        <w:t>JS</w:t>
+      </w:r>
+      <w:r>
+        <w:t xml:space="preserve">. </w:t>
+      </w:r>
+      <w:r>
+        <w:t>Com</w:t>
+      </w:r>
+      <w:r>
+        <w:t xml:space="preserve">o </w:t>
+      </w:r>
+      <w:proofErr w:type="spellStart"/>
+      <w:r>
+        <w:rPr>
+          <w:i/>
+        </w:rPr>
+        <w:t>template</w:t>
+      </w:r>
+      <w:proofErr w:type="spellEnd"/>
+      <w:r>
+        <w:t xml:space="preserve"> </w:t>
+      </w:r>
+      <w:proofErr w:type="spellStart"/>
+      <w:r>
+        <w:rPr>
+          <w:i/>
+        </w:rPr>
+        <w:t>engine</w:t>
+      </w:r>
+      <w:proofErr w:type="spellEnd"/>
+      <w:r>
+        <w:t xml:space="preserve">, foi usado o </w:t>
+      </w:r>
+      <w:r>
+        <w:rPr>
+          <w:i/>
+        </w:rPr>
+        <w:t>J</w:t>
+      </w:r>
+      <w:r>
+        <w:rPr>
+          <w:i/>
+        </w:rPr>
+        <w:t>ade</w:t>
+      </w:r>
+      <w:r>
+        <w:t xml:space="preserve">, e como suporte para autenticação foi usado o </w:t>
+      </w:r>
+      <w:proofErr w:type="spellStart"/>
+      <w:r>
+        <w:rPr>
+          <w:i/>
+        </w:rPr>
+        <w:t>mi</w:t>
+      </w:r>
+      <w:r>
+        <w:rPr>
+          <w:i/>
+        </w:rPr>
+        <w:t>ddleware</w:t>
+      </w:r>
+      <w:proofErr w:type="spellEnd"/>
+      <w:r>
+        <w:t xml:space="preserve"> </w:t>
+      </w:r>
+      <w:proofErr w:type="spellStart"/>
+      <w:r>
+        <w:rPr>
+          <w:i/>
+        </w:rPr>
+        <w:t>Passport</w:t>
+      </w:r>
+      <w:proofErr w:type="spellEnd"/>
+      <w:r>
+        <w:t xml:space="preserve">. </w:t>
+      </w:r>
+    </w:p>
+    <w:p>
+      <w:pPr>
+        <w:pStyle w:val="Textbody"/>
+      </w:pPr>
+      <w:r>
+        <w:t>A aplicação desenvolvida tem um sistema de rotas, que permite obter os recursos necessários ao funcionamento da aplicação. Existem dois tipos de rotas, as rotas que podem ser acedidas por qualque</w:t>
+      </w:r>
+      <w:r>
+        <w:t>r utilizador, isto é, não é</w:t>
+      </w:r>
+      <w:r>
+        <w:t xml:space="preserve"> </w:t>
+      </w:r>
+      <w:proofErr w:type="spellStart"/>
+      <w:r>
+        <w:t>necessa</w:t>
+      </w:r>
+      <w:r>
+        <w:t>rio</w:t>
+      </w:r>
+      <w:proofErr w:type="spellEnd"/>
+      <w:r>
+        <w:t xml:space="preserve"> autenticação, não havendo necessidade da utilização do </w:t>
+      </w:r>
+      <w:proofErr w:type="spellStart"/>
+      <w:r>
+        <w:t>mid</w:t>
+      </w:r>
+      <w:r>
+        <w:t>d</w:t>
+      </w:r>
+      <w:r>
+        <w:t>leware</w:t>
+      </w:r>
+      <w:proofErr w:type="spellEnd"/>
+      <w:r>
+        <w:t xml:space="preserve"> de autenticação nessa rota. E as rotas que necessitam de autenticação, utilizando o </w:t>
+      </w:r>
+      <w:proofErr w:type="spellStart"/>
+      <w:r>
+        <w:t>mid</w:t>
+      </w:r>
+      <w:r>
+        <w:t>d</w:t>
+      </w:r>
+      <w:r>
+        <w:t>leware</w:t>
+      </w:r>
+      <w:proofErr w:type="spellEnd"/>
+      <w:r>
+        <w:t xml:space="preserve"> de forma a verificar se o ut</w:t>
+      </w:r>
+      <w:r>
+        <w:t>i</w:t>
+      </w:r>
+      <w:r>
+        <w:t>lizador se encontra ou não autenticado. Caso o utilizador não se encontre autenticado</w:t>
+      </w:r>
+      <w:r>
+        <w:t xml:space="preserve">, e na tentativa de acesso a </w:t>
+      </w:r>
+      <w:r>
+        <w:t>rotas “protegidas”, o mesmo é reenca</w:t>
+      </w:r>
+      <w:r>
+        <w:t>minhado para a página inicial ou para a página da lista dos anúncios, no caso de rotas relativas a criação de comentários e edição de anúncios.</w:t>
+      </w:r>
+    </w:p>
+    <w:p>
+      <w:pPr>
+        <w:pStyle w:val="Textbody"/>
+      </w:pPr>
       <w:bookmarkStart w:id="5" w:name="_GoBack"/>
       <w:bookmarkEnd w:id="5"/>
+    </w:p>
+    <w:p>
+      <w:pPr>
+        <w:pStyle w:val="Textbody"/>
+      </w:pPr>
+      <w:r>
+        <w:t xml:space="preserve">Na página de login, é possível também </w:t>
+      </w:r>
+      <w:proofErr w:type="spellStart"/>
+      <w:r>
+        <w:t>efectuar</w:t>
+      </w:r>
+      <w:proofErr w:type="spellEnd"/>
+      <w:r>
+        <w:t xml:space="preserve"> a recuperação da palavra passe, sendo esta recuperação feita através do </w:t>
+      </w:r>
+      <w:proofErr w:type="gramStart"/>
+      <w:r>
+        <w:t>email</w:t>
+      </w:r>
+      <w:proofErr w:type="gramEnd"/>
+      <w:r>
+        <w:t xml:space="preserve"> utilizado no registo. Esse </w:t>
+      </w:r>
+      <w:proofErr w:type="gramStart"/>
+      <w:r>
+        <w:t>email</w:t>
+      </w:r>
+      <w:proofErr w:type="gramEnd"/>
+      <w:r>
+        <w:t xml:space="preserve"> introduzido é verificado contra o email presente na base</w:t>
+      </w:r>
+      <w:r>
+        <w:t xml:space="preserve"> de dados e em caso afirmativo </w:t>
+      </w:r>
+      <w:r>
+        <w:t xml:space="preserve">é enviado para o utilizador através desse mesmo email, o nome do utilizador e a </w:t>
+      </w:r>
+      <w:proofErr w:type="spellStart"/>
+      <w:r>
+        <w:t>respectiva</w:t>
+      </w:r>
+      <w:proofErr w:type="spellEnd"/>
+      <w:r>
+        <w:t xml:space="preserve"> palavra passe. </w:t>
+      </w:r>
+    </w:p>
+    <w:p>
+      <w:pPr>
+        <w:pStyle w:val="Textbody"/>
+      </w:pPr>
+      <w:r>
+        <w:t xml:space="preserve">Para o envio do </w:t>
+      </w:r>
+      <w:proofErr w:type="spellStart"/>
+      <w:r>
+        <w:t>respectivo</w:t>
+      </w:r>
+      <w:proofErr w:type="spellEnd"/>
+      <w:r>
+        <w:t xml:space="preserve"> </w:t>
+      </w:r>
+      <w:proofErr w:type="gramStart"/>
+      <w:r>
+        <w:t>email</w:t>
+      </w:r>
+      <w:proofErr w:type="gramEnd"/>
+      <w:r>
+        <w:t xml:space="preserve">, foi utlizado o </w:t>
+      </w:r>
+      <w:proofErr w:type="spellStart"/>
+      <w:r>
+        <w:t>midleware</w:t>
+      </w:r>
+      <w:proofErr w:type="spellEnd"/>
+      <w:r>
+        <w:t xml:space="preserve"> </w:t>
+      </w:r>
+      <w:proofErr w:type="spellStart"/>
+      <w:r>
+        <w:t>request</w:t>
+      </w:r>
+      <w:proofErr w:type="spellEnd"/>
+      <w:r>
+        <w:t xml:space="preserve">, que permite a execução de um método </w:t>
+      </w:r>
+      <w:proofErr w:type="spellStart"/>
+      <w:r>
+        <w:t>http</w:t>
+      </w:r>
+      <w:proofErr w:type="spellEnd"/>
+      <w:r>
+        <w:t xml:space="preserve">, sendo que neste caso especifico foi usado o método POST. É este o único sítio da aplicação onde este </w:t>
+      </w:r>
+      <w:proofErr w:type="spellStart"/>
+      <w:r>
+        <w:t>midleware</w:t>
+      </w:r>
+      <w:proofErr w:type="spellEnd"/>
+      <w:r>
+        <w:t xml:space="preserve"> é utilizado. </w:t>
+      </w:r>
+    </w:p>
+    <w:p>
+      <w:pPr>
+        <w:pStyle w:val="Textbody"/>
+      </w:pPr>
+      <w:r>
+        <w:t xml:space="preserve">Para fornecer, suporte ao envio de </w:t>
+      </w:r>
+      <w:proofErr w:type="gramStart"/>
+      <w:r>
+        <w:t>email</w:t>
+      </w:r>
+      <w:proofErr w:type="gramEnd"/>
+      <w:r>
+        <w:t xml:space="preserve">, foi usada a aplicação http://mandrill.com/, que após registo fornece um chave, que é enviada no body do pedido, de forma a autenticar o pedido. No pedido de contacto, dúvidas ou questões, que também procede ao envio de um </w:t>
+      </w:r>
+      <w:proofErr w:type="gramStart"/>
+      <w:r>
+        <w:t>email</w:t>
+      </w:r>
+      <w:proofErr w:type="gramEnd"/>
+      <w:r>
+        <w:t xml:space="preserve">, mas neste caso para o gestores da aplicação, o pedido e </w:t>
+      </w:r>
+      <w:proofErr w:type="spellStart"/>
+      <w:r>
+        <w:t>efectuado</w:t>
+      </w:r>
+      <w:proofErr w:type="spellEnd"/>
+      <w:r>
+        <w:t xml:space="preserve"> com um pedido AJAX, não utilizando o </w:t>
+      </w:r>
+      <w:proofErr w:type="spellStart"/>
+      <w:r>
+        <w:t>request</w:t>
+      </w:r>
+      <w:proofErr w:type="spellEnd"/>
+      <w:r>
+        <w:t>.</w:t>
+      </w:r>
+    </w:p>
+    <w:p>
+      <w:pPr>
+        <w:pStyle w:val="Textbody"/>
+      </w:pPr>
+    </w:p>
+    <w:p>
+      <w:pPr>
+        <w:pStyle w:val="Textbody"/>
+      </w:pPr>
+      <w:r>
+        <w:t>------------------------------------------------------------------------------------------------------------------------------</w:t>
+      </w:r>
+    </w:p>
+    <w:p>
+      <w:pPr>
+        <w:pStyle w:val="Textbody"/>
+      </w:pPr>
+    </w:p>
+    <w:p>
+      <w:pPr>
+        <w:pStyle w:val="Textbody"/>
+      </w:pPr>
+      <w:r>
+        <w:t xml:space="preserve">A aplicação foi estruturada recorrendo </w:t>
+      </w:r>
+      <w:proofErr w:type="gramStart"/>
+      <w:r>
+        <w:t>ás</w:t>
+      </w:r>
+      <w:proofErr w:type="gramEnd"/>
+      <w:r>
+        <w:t xml:space="preserve"> seguintes entidades, mapeadas em tabelas na base de dados.</w:t>
+      </w:r>
+    </w:p>
+    <w:p>
+      <w:pPr>
+        <w:pStyle w:val="Textbody"/>
+      </w:pPr>
+    </w:p>
+    <w:p>
+      <w:pPr>
+        <w:pStyle w:val="Textbody"/>
+      </w:pPr>
+    </w:p>
+    <w:p>
+      <w:pPr>
+        <w:pStyle w:val="Textbody"/>
+      </w:pPr>
+    </w:p>
+    <w:p>
+      <w:pPr>
+        <w:pStyle w:val="Textbody"/>
+      </w:pPr>
+    </w:p>
+    <w:p>
+      <w:pPr>
+        <w:pStyle w:val="Textbody"/>
+      </w:pPr>
+      <w:r>
+        <w:t xml:space="preserve">Criamos uma entidade "queixinha" que representa a para com a entidade "comentário" as principais entidades da aplicação. A primeira agrega toda a informação pertencente a uma queixinha, sendo que ao especificado no enunciado </w:t>
+      </w:r>
+      <w:proofErr w:type="spellStart"/>
+      <w:r>
+        <w:t>acresentamos</w:t>
+      </w:r>
+      <w:proofErr w:type="spellEnd"/>
+      <w:r>
+        <w:t xml:space="preserve"> um campo de nome "</w:t>
+      </w:r>
+      <w:proofErr w:type="spellStart"/>
+      <w:r>
+        <w:t>state</w:t>
+      </w:r>
+      <w:proofErr w:type="spellEnd"/>
+      <w:r>
+        <w:t>" que através de um booleano especifica o estado da queixinha (aberta ou fechada). De referir que uma queixinha tem sempre um utilizador "</w:t>
+      </w:r>
+      <w:proofErr w:type="spellStart"/>
+      <w:r>
+        <w:t>owner</w:t>
+      </w:r>
+      <w:proofErr w:type="spellEnd"/>
+      <w:r>
+        <w:t xml:space="preserve">" que é o utilizador criador da queixinha. Um utilizador pode visualizar na aplicação uma </w:t>
+      </w:r>
+      <w:proofErr w:type="spellStart"/>
+      <w:r>
+        <w:t>listgem</w:t>
+      </w:r>
+      <w:proofErr w:type="spellEnd"/>
+      <w:r>
+        <w:t xml:space="preserve"> de todas as suas queixinhas. Esta funcionalidade será descrita mais á frente.</w:t>
+      </w:r>
+    </w:p>
+    <w:p>
+      <w:pPr>
+        <w:pStyle w:val="Textbody"/>
+      </w:pPr>
+    </w:p>
+    <w:p>
+      <w:pPr>
+        <w:pStyle w:val="Textbody"/>
+      </w:pPr>
+    </w:p>
+    <w:p>
+      <w:pPr>
+        <w:pStyle w:val="Textbody"/>
+      </w:pPr>
+    </w:p>
+    <w:p>
+      <w:pPr>
+        <w:pStyle w:val="Textbody"/>
+      </w:pPr>
+    </w:p>
+    <w:p>
+      <w:pPr>
+        <w:pStyle w:val="Textbody"/>
+      </w:pPr>
+      <w:r>
+        <w:t xml:space="preserve">A entidade "comentário" representa os comentários que se podem adicionar a uma queixinha. </w:t>
+      </w:r>
+      <w:proofErr w:type="spellStart"/>
+      <w:r>
+        <w:t>Tambem</w:t>
+      </w:r>
+      <w:proofErr w:type="spellEnd"/>
+      <w:r>
+        <w:t xml:space="preserve"> aqui um comentário pertence ao utilizador que inseriu o mesmo, assim como um comentário foi inserido no </w:t>
+      </w:r>
+      <w:proofErr w:type="spellStart"/>
+      <w:r>
+        <w:t>ambito</w:t>
+      </w:r>
+      <w:proofErr w:type="spellEnd"/>
+      <w:r>
+        <w:t xml:space="preserve"> de uma determinada queixinha. Como tal estas duas relações foram modeladas nesta entidade.</w:t>
+      </w:r>
+    </w:p>
+    <w:p>
+      <w:pPr>
+        <w:pStyle w:val="Textbody"/>
+      </w:pPr>
+    </w:p>
+    <w:p>
+      <w:pPr>
+        <w:pStyle w:val="Textbody"/>
+      </w:pPr>
+      <w:r>
+        <w:t xml:space="preserve">Como o tema de uma queixinha insere-se numa determinada categoria de temas, criamos </w:t>
+      </w:r>
+      <w:proofErr w:type="spellStart"/>
+      <w:r>
+        <w:t>tambem</w:t>
+      </w:r>
+      <w:proofErr w:type="spellEnd"/>
+      <w:r>
+        <w:t xml:space="preserve"> a entidade "categoria" que não é mais do que </w:t>
+      </w:r>
+      <w:proofErr w:type="spellStart"/>
+      <w:r>
+        <w:t>metadata</w:t>
+      </w:r>
+      <w:proofErr w:type="spellEnd"/>
+      <w:r>
+        <w:t xml:space="preserve"> representada na base de dados na forma de uma tabela simples com o descritivo de cada categoria. A inserção, edição e remoção de categorias não foi prevista na aplicação, mas a ser seria realizada pelo utilizador gestor através de uma eventual aplicação de administração.</w:t>
+      </w:r>
+    </w:p>
+    <w:p>
+      <w:pPr>
+        <w:pStyle w:val="Textbody"/>
+      </w:pPr>
+    </w:p>
+    <w:p>
+      <w:pPr>
+        <w:pStyle w:val="Textbody"/>
+      </w:pPr>
+    </w:p>
+    <w:p>
+      <w:pPr>
+        <w:pStyle w:val="Textbody"/>
+      </w:pPr>
+      <w:r>
+        <w:t>A entidade "</w:t>
+      </w:r>
+      <w:proofErr w:type="spellStart"/>
+      <w:r>
+        <w:t>dbuser</w:t>
+      </w:r>
+      <w:proofErr w:type="spellEnd"/>
+      <w:r>
+        <w:t xml:space="preserve">" representa um utilizador da aplicação. Nesta tabela guardamos o </w:t>
+      </w:r>
+      <w:proofErr w:type="spellStart"/>
+      <w:r>
+        <w:t>username</w:t>
+      </w:r>
+      <w:proofErr w:type="spellEnd"/>
+      <w:r>
+        <w:t xml:space="preserve">, </w:t>
+      </w:r>
+      <w:proofErr w:type="gramStart"/>
+      <w:r>
+        <w:t>password</w:t>
+      </w:r>
+      <w:proofErr w:type="gramEnd"/>
+      <w:r>
+        <w:t xml:space="preserve"> e email de um utilizador assim como o nome que quer usar no âmbito da aplicação, modelado pelo campo "</w:t>
+      </w:r>
+      <w:proofErr w:type="spellStart"/>
+      <w:r>
+        <w:t>nickname</w:t>
+      </w:r>
+      <w:proofErr w:type="spellEnd"/>
+      <w:r>
+        <w:t xml:space="preserve">". Existe </w:t>
+      </w:r>
+      <w:proofErr w:type="spellStart"/>
+      <w:r>
+        <w:t>tambem</w:t>
+      </w:r>
+      <w:proofErr w:type="spellEnd"/>
+      <w:r>
+        <w:t xml:space="preserve"> um campo "role" que serve para </w:t>
+      </w:r>
+      <w:proofErr w:type="spellStart"/>
+      <w:r>
+        <w:t>destinguir</w:t>
+      </w:r>
+      <w:proofErr w:type="spellEnd"/>
+      <w:r>
+        <w:t xml:space="preserve"> os utilizadores gestores dos demais utilizadores. A razão de termos chamado a esta entidade </w:t>
+      </w:r>
+      <w:proofErr w:type="spellStart"/>
+      <w:r>
+        <w:t>dbuser</w:t>
+      </w:r>
+      <w:proofErr w:type="spellEnd"/>
+      <w:r>
+        <w:t xml:space="preserve"> e não </w:t>
+      </w:r>
+      <w:proofErr w:type="spellStart"/>
+      <w:r>
+        <w:t>user</w:t>
+      </w:r>
+      <w:proofErr w:type="spellEnd"/>
+      <w:proofErr w:type="gramStart"/>
+      <w:r>
+        <w:t>,</w:t>
+      </w:r>
+      <w:proofErr w:type="gramEnd"/>
+      <w:r>
+        <w:t xml:space="preserve"> prende-se com o facto de "</w:t>
+      </w:r>
+      <w:proofErr w:type="spellStart"/>
+      <w:r>
+        <w:t>user</w:t>
+      </w:r>
+      <w:proofErr w:type="spellEnd"/>
+      <w:r>
+        <w:t xml:space="preserve">" ser uma palavra reservada em </w:t>
+      </w:r>
+      <w:proofErr w:type="spellStart"/>
+      <w:r>
+        <w:t>PostgreSQL</w:t>
+      </w:r>
+      <w:proofErr w:type="spellEnd"/>
+      <w:r>
+        <w:t xml:space="preserve">. Daqui para a frente chamaremos simplesmente </w:t>
+      </w:r>
+      <w:proofErr w:type="spellStart"/>
+      <w:r>
+        <w:t>user</w:t>
+      </w:r>
+      <w:proofErr w:type="spellEnd"/>
+      <w:r>
+        <w:t xml:space="preserve"> á entidade </w:t>
+      </w:r>
+      <w:proofErr w:type="spellStart"/>
+      <w:r>
+        <w:t>dbuser</w:t>
+      </w:r>
+      <w:proofErr w:type="spellEnd"/>
+      <w:r>
+        <w:t>.</w:t>
+      </w:r>
+    </w:p>
+    <w:p>
+      <w:pPr>
+        <w:pStyle w:val="Textbody"/>
+      </w:pPr>
+    </w:p>
+    <w:p>
+      <w:pPr>
+        <w:pStyle w:val="Textbody"/>
+      </w:pPr>
+    </w:p>
+    <w:p>
+      <w:pPr>
+        <w:pStyle w:val="Textbody"/>
+      </w:pPr>
+      <w:r>
+        <w:t xml:space="preserve">A última entidade nativa que criamos foi a entidade "vote". Esta representa os votos </w:t>
+      </w:r>
+      <w:proofErr w:type="gramStart"/>
+      <w:r>
+        <w:t>dos utilizador</w:t>
+      </w:r>
+      <w:proofErr w:type="gramEnd"/>
+      <w:r>
+        <w:t xml:space="preserve"> numa determinada queixinha. Para isso temos nesta entidade como seria de esperar, as relações para um </w:t>
+      </w:r>
+      <w:proofErr w:type="spellStart"/>
+      <w:r>
+        <w:t>user</w:t>
+      </w:r>
+      <w:proofErr w:type="spellEnd"/>
+      <w:r>
+        <w:t xml:space="preserve"> e para uma queixinha. </w:t>
+      </w:r>
+      <w:proofErr w:type="spellStart"/>
+      <w:r>
+        <w:t>Acresentamos</w:t>
+      </w:r>
+      <w:proofErr w:type="spellEnd"/>
+      <w:r>
+        <w:t xml:space="preserve"> ainda o campo "</w:t>
+      </w:r>
+      <w:proofErr w:type="spellStart"/>
+      <w:r>
+        <w:t>value</w:t>
+      </w:r>
+      <w:proofErr w:type="spellEnd"/>
+      <w:r>
+        <w:t>" que com um booleano representa o sentido do voto.</w:t>
+      </w:r>
+    </w:p>
+    <w:p>
+      <w:pPr>
+        <w:pStyle w:val="Textbody"/>
+      </w:pPr>
+    </w:p>
+    <w:p>
+      <w:pPr>
+        <w:pStyle w:val="Textbody"/>
+      </w:pPr>
+    </w:p>
+    <w:p>
+      <w:pPr>
+        <w:pStyle w:val="Textbody"/>
+      </w:pPr>
+      <w:r>
+        <w:t>Por último criamos uma tabela auxiliar "</w:t>
+      </w:r>
+      <w:proofErr w:type="spellStart"/>
+      <w:r>
+        <w:t>queixinha_dbuser</w:t>
+      </w:r>
+      <w:proofErr w:type="spellEnd"/>
+      <w:r>
+        <w:t xml:space="preserve">". Esta destina-se a implementar a funcionalidade de seguimento de queixinhas pelos utilizadores. Assim quando um utilizador pretende seguir uma queixinha, ou seja ser notificado das alterações de estado da mesma, é </w:t>
+      </w:r>
+      <w:r>
+        <w:lastRenderedPageBreak/>
+        <w:t>inserido nesta tabela a relação entre o utilizador em questão e a queixinha a seguir. Um utilizador pode seguir tantas queixinhas quantas quiser. Nesta entidade criamos ainda um campo "</w:t>
+      </w:r>
+      <w:proofErr w:type="spellStart"/>
+      <w:r>
+        <w:t>dirty</w:t>
+      </w:r>
+      <w:proofErr w:type="spellEnd"/>
+      <w:r>
+        <w:t xml:space="preserve">" que mais uma vez através de um booleano permite assinalar as queixinhas que sofreram alterações ainda não visualizadas pelo utilizador seguidor. Assim este estado começa por </w:t>
+      </w:r>
+      <w:proofErr w:type="spellStart"/>
+      <w:r>
+        <w:t>default</w:t>
+      </w:r>
+      <w:proofErr w:type="spellEnd"/>
+      <w:r>
+        <w:t xml:space="preserve"> a false, mudando para </w:t>
+      </w:r>
+      <w:proofErr w:type="spellStart"/>
+      <w:r>
+        <w:t>true</w:t>
+      </w:r>
+      <w:proofErr w:type="spellEnd"/>
+      <w:r>
+        <w:t xml:space="preserve"> quando a queixinha for adicionada de um comentário ou for alterada pelo proprietário da mesma. Assim que o utilizador seguidor observar a queixinha em questão (através de um pedido GET a esta queixinha especifica) o estado deste campo retorna a false.</w:t>
+      </w:r>
+    </w:p>
+    <w:p>
+      <w:pPr>
+        <w:pStyle w:val="Textbody"/>
+      </w:pPr>
+    </w:p>
+    <w:p>
+      <w:pPr>
+        <w:pStyle w:val="Textbody"/>
+      </w:pPr>
+      <w:r>
+        <w:t xml:space="preserve">A utilização destas entidades na aplicação é feita através de </w:t>
+      </w:r>
+      <w:proofErr w:type="spellStart"/>
+      <w:r>
+        <w:t>DAOs</w:t>
+      </w:r>
+      <w:proofErr w:type="spellEnd"/>
+      <w:r>
+        <w:t xml:space="preserve"> que agrupados na pasta “</w:t>
+      </w:r>
+      <w:proofErr w:type="spellStart"/>
+      <w:r>
+        <w:t>db</w:t>
+      </w:r>
+      <w:proofErr w:type="spellEnd"/>
+      <w:r>
+        <w:t xml:space="preserve">” não só manipulam o acesso á base de </w:t>
+      </w:r>
+      <w:proofErr w:type="spellStart"/>
+      <w:r>
+        <w:t>daos</w:t>
+      </w:r>
+      <w:proofErr w:type="spellEnd"/>
+      <w:r>
+        <w:t xml:space="preserve"> destas mesmas entidades como estabelecem representações das mesmas no </w:t>
+      </w:r>
+      <w:proofErr w:type="spellStart"/>
+      <w:r>
+        <w:t>context</w:t>
+      </w:r>
+      <w:proofErr w:type="spellEnd"/>
+      <w:r>
+        <w:t xml:space="preserve"> </w:t>
+      </w:r>
+      <w:proofErr w:type="spellStart"/>
+      <w:r>
+        <w:t>NodeJs</w:t>
+      </w:r>
+      <w:proofErr w:type="spellEnd"/>
+      <w:r>
+        <w:t>. Na pasta “</w:t>
+      </w:r>
+      <w:proofErr w:type="spellStart"/>
+      <w:r>
+        <w:t>routes</w:t>
+      </w:r>
+      <w:proofErr w:type="spellEnd"/>
+      <w:r>
+        <w:t xml:space="preserve">” criámos rotas para atender aos </w:t>
+      </w:r>
+      <w:proofErr w:type="spellStart"/>
+      <w:r>
+        <w:t>aspectos</w:t>
+      </w:r>
+      <w:proofErr w:type="spellEnd"/>
+      <w:r>
+        <w:t xml:space="preserve"> funcionais da aplicação, sendo que a manipulação da informação necessária a cada pedido tratado nestas rotas é feito através dos </w:t>
+      </w:r>
+      <w:proofErr w:type="spellStart"/>
+      <w:r>
+        <w:t>DAOs</w:t>
+      </w:r>
+      <w:proofErr w:type="spellEnd"/>
+      <w:r>
+        <w:t xml:space="preserve"> antes descritos.</w:t>
+      </w:r>
+    </w:p>
+    <w:p>
+      <w:pPr>
+        <w:pStyle w:val="Textbody"/>
+      </w:pPr>
+    </w:p>
+    <w:p>
+      <w:pPr>
+        <w:pStyle w:val="Textbody"/>
+      </w:pPr>
+    </w:p>
+    <w:p>
+      <w:pPr>
+        <w:pStyle w:val="Textbody"/>
+      </w:pPr>
+      <w:r>
+        <w:t xml:space="preserve">Ao descrevermos o funcionamento da aplicação iremos acompanhar essa descrição com referências aos </w:t>
+      </w:r>
+      <w:proofErr w:type="spellStart"/>
+      <w:r>
+        <w:t>promenores</w:t>
+      </w:r>
+      <w:proofErr w:type="spellEnd"/>
+      <w:r>
+        <w:t xml:space="preserve"> de implementação mais relevantes.</w:t>
+      </w:r>
+    </w:p>
+    <w:p>
+      <w:pPr>
+        <w:pStyle w:val="Textbody"/>
+      </w:pPr>
+    </w:p>
+    <w:p>
+      <w:pPr>
+        <w:pStyle w:val="Textbody"/>
+      </w:pPr>
+      <w:r>
+        <w:t>LOGIN</w:t>
+      </w:r>
+    </w:p>
+    <w:p>
+      <w:pPr>
+        <w:pStyle w:val="Textbody"/>
+      </w:pPr>
+    </w:p>
+    <w:p>
+      <w:pPr>
+        <w:pStyle w:val="Textbody"/>
+      </w:pPr>
+      <w:r>
+        <w:t xml:space="preserve">Depois de autenticados na aplicação podemos aceder a uma lista de todas as queixinhas fechadas existentes. Sendo esta lista paginada, foi necessário </w:t>
+      </w:r>
+      <w:proofErr w:type="spellStart"/>
+      <w:r>
+        <w:t>acresentar</w:t>
+      </w:r>
+      <w:proofErr w:type="spellEnd"/>
+      <w:r>
+        <w:t xml:space="preserve"> ao URI “/queixinhas/” o campo “</w:t>
+      </w:r>
+      <w:proofErr w:type="spellStart"/>
+      <w:r>
+        <w:t>page</w:t>
+      </w:r>
+      <w:proofErr w:type="spellEnd"/>
+      <w:r>
+        <w:t xml:space="preserve">” que representa a página desta listagem. Assim a fim de </w:t>
+      </w:r>
+      <w:proofErr w:type="spellStart"/>
+      <w:r>
+        <w:t>efectuar</w:t>
+      </w:r>
+      <w:proofErr w:type="spellEnd"/>
+      <w:r>
+        <w:t xml:space="preserve"> esta paginação estabelecemos que no pedido inicial não é inserido o campo “</w:t>
+      </w:r>
+      <w:proofErr w:type="spellStart"/>
+      <w:r>
+        <w:t>page</w:t>
+      </w:r>
+      <w:proofErr w:type="spellEnd"/>
+      <w:r>
+        <w:t xml:space="preserve">”, o que vai </w:t>
+      </w:r>
+      <w:proofErr w:type="spellStart"/>
+      <w:r>
+        <w:t>despoltar</w:t>
+      </w:r>
+      <w:proofErr w:type="spellEnd"/>
+      <w:r>
+        <w:t xml:space="preserve"> um pedido á base de dados da contagem de todas as queixinhas fechadas existentes através do método “</w:t>
+      </w:r>
+      <w:proofErr w:type="spellStart"/>
+      <w:r>
+        <w:t>getTotalNumberClosedQueixinhas</w:t>
+      </w:r>
+      <w:proofErr w:type="spellEnd"/>
+      <w:r>
+        <w:t xml:space="preserve">” e posteriormente guardado numa variável global. Sendo o número de queixinhas por página imutável e igual a 5, esta contagem é passada á vista por forma a ser </w:t>
+      </w:r>
+      <w:proofErr w:type="spellStart"/>
+      <w:r>
+        <w:t>construido</w:t>
+      </w:r>
+      <w:proofErr w:type="spellEnd"/>
+      <w:r>
+        <w:t xml:space="preserve"> em cada pedido o sistema de paginação com o número de páginas certo. </w:t>
+      </w:r>
+    </w:p>
+    <w:p>
+      <w:pPr>
+        <w:pStyle w:val="Textbody"/>
+      </w:pPr>
+    </w:p>
+    <w:p>
+      <w:pPr>
+        <w:pStyle w:val="Textbody"/>
+      </w:pPr>
+      <w:r>
+        <w:t xml:space="preserve">Ao escolher uma queixinha </w:t>
+      </w:r>
+      <w:proofErr w:type="gramStart"/>
+      <w:r>
+        <w:t>especifica</w:t>
+      </w:r>
+      <w:proofErr w:type="gramEnd"/>
+      <w:r>
+        <w:t xml:space="preserve"> desta lista, somos redirecionados para os detalhes dessa queixinha incluindo todos os comentários </w:t>
+      </w:r>
+      <w:proofErr w:type="spellStart"/>
+      <w:r>
+        <w:t>efectuados</w:t>
+      </w:r>
+      <w:proofErr w:type="spellEnd"/>
+      <w:r>
+        <w:t xml:space="preserve"> até ao momento e </w:t>
+      </w:r>
+      <w:proofErr w:type="spellStart"/>
+      <w:r>
+        <w:t>esssa</w:t>
+      </w:r>
+      <w:proofErr w:type="spellEnd"/>
+      <w:r>
+        <w:t xml:space="preserve"> queixinha. Para criar esta vista é necessário recolher toda a informação relativa a esta queixinha. Aqui foi nossa opção </w:t>
+      </w:r>
+      <w:proofErr w:type="spellStart"/>
+      <w:r>
+        <w:t>efectuar</w:t>
+      </w:r>
+      <w:proofErr w:type="spellEnd"/>
+      <w:r>
+        <w:t xml:space="preserve"> o provisionamento desta informação do lado do servidor Web e não como uma função da base de dados. A razão desta nossa escolha foi o facto de que ainda que saibamos que seria mais acertado fazer esta operação do lado da BD isso não cairia no </w:t>
+      </w:r>
+      <w:proofErr w:type="spellStart"/>
+      <w:r>
+        <w:t>ânbito</w:t>
+      </w:r>
+      <w:proofErr w:type="spellEnd"/>
+      <w:r>
+        <w:t xml:space="preserve"> desta cadeira. Assim a função que trata da rota “queixinhas/id”, é uma função que executa </w:t>
+      </w:r>
+      <w:proofErr w:type="spellStart"/>
+      <w:r>
+        <w:t>inumeros</w:t>
+      </w:r>
+      <w:proofErr w:type="spellEnd"/>
+      <w:r>
+        <w:t xml:space="preserve"> pedidos á base de dados em sequência, a fim de obter informação acerca da própria queixinha, os comentários dessa queixinha, o </w:t>
+      </w:r>
+      <w:proofErr w:type="gramStart"/>
+      <w:r>
+        <w:t>numero</w:t>
+      </w:r>
+      <w:proofErr w:type="gramEnd"/>
+      <w:r>
+        <w:t xml:space="preserve"> total de votos, assim como saber se a queixinha já foi votada e se é seguida pelo utilizador em uso. Esta última informação tem relevância a fim e bloquear ou não as funcionalidades de seguir e votar uma queixinha.</w:t>
+      </w:r>
     </w:p>
     <w:p>
       <w:pPr>
@@ -1312,24 +2452,1457 @@
         <w:jc w:val="both"/>
         <w:rPr>
           <w:rStyle w:val="RefernciaIntensa"/>
+          <w:lang w:val="en-US"/>
         </w:rPr>
       </w:pPr>
       <w:bookmarkStart w:id="6" w:name="_Toc425451825"/>
-      <w:proofErr w:type="spellStart"/>
       <w:r>
         <w:rPr>
           <w:rStyle w:val="RefernciaIntensa"/>
+          <w:lang w:val="en-US"/>
         </w:rPr>
         <w:lastRenderedPageBreak/>
         <w:t>Endpoints</w:t>
       </w:r>
       <w:bookmarkEnd w:id="6"/>
-      <w:proofErr w:type="spellEnd"/>
       <w:r>
         <w:rPr>
           <w:rStyle w:val="RefernciaIntensa"/>
-        </w:rPr>
-        <w:t xml:space="preserve">  </w:t>
+          <w:lang w:val="en-US"/>
+        </w:rPr>
+        <w:t xml:space="preserve"> HTTP</w:t>
+      </w:r>
+    </w:p>
+    <w:p>
+      <w:pPr>
+        <w:spacing w:before="100" w:beforeAutospacing="1" w:after="100" w:afterAutospacing="1" w:line="360" w:lineRule="auto"/>
+        <w:jc w:val="both"/>
+        <w:rPr>
+          <w:rFonts w:asciiTheme="minorHAnsi" w:hAnsiTheme="minorHAnsi"/>
+        </w:rPr>
+      </w:pPr>
+      <w:r>
+        <w:rPr>
+          <w:rFonts w:asciiTheme="minorHAnsi" w:hAnsiTheme="minorHAnsi"/>
+        </w:rPr>
+        <w:t xml:space="preserve">Registo do </w:t>
+      </w:r>
+      <w:proofErr w:type="spellStart"/>
+      <w:r>
+        <w:rPr>
+          <w:rFonts w:asciiTheme="minorHAnsi" w:hAnsiTheme="minorHAnsi"/>
+        </w:rPr>
+        <w:t>middleware</w:t>
+      </w:r>
+      <w:proofErr w:type="spellEnd"/>
+      <w:r>
+        <w:rPr>
+          <w:rFonts w:asciiTheme="minorHAnsi" w:hAnsiTheme="minorHAnsi"/>
+        </w:rPr>
+        <w:t xml:space="preserve"> correspondente á </w:t>
+      </w:r>
+      <w:proofErr w:type="spellStart"/>
+      <w:proofErr w:type="gramStart"/>
+      <w:r>
+        <w:rPr>
+          <w:rFonts w:asciiTheme="minorHAnsi" w:hAnsiTheme="minorHAnsi"/>
+        </w:rPr>
+        <w:t>Home</w:t>
+      </w:r>
+      <w:proofErr w:type="spellEnd"/>
+      <w:r>
+        <w:rPr>
+          <w:rFonts w:asciiTheme="minorHAnsi" w:hAnsiTheme="minorHAnsi"/>
+        </w:rPr>
+        <w:t xml:space="preserve"> </w:t>
+      </w:r>
+      <w:proofErr w:type="spellStart"/>
+      <w:r>
+        <w:rPr>
+          <w:rFonts w:asciiTheme="minorHAnsi" w:hAnsiTheme="minorHAnsi"/>
+        </w:rPr>
+        <w:t>Page</w:t>
+      </w:r>
+      <w:proofErr w:type="spellEnd"/>
+      <w:proofErr w:type="gramEnd"/>
+      <w:r>
+        <w:rPr>
+          <w:rFonts w:asciiTheme="minorHAnsi" w:hAnsiTheme="minorHAnsi"/>
+        </w:rPr>
+        <w:t xml:space="preserve">: </w:t>
+      </w:r>
+      <w:proofErr w:type="spellStart"/>
+      <w:r>
+        <w:rPr>
+          <w:rFonts w:asciiTheme="minorHAnsi" w:hAnsiTheme="minorHAnsi"/>
+        </w:rPr>
+        <w:t>app.</w:t>
+      </w:r>
+      <w:proofErr w:type="gramStart"/>
+      <w:r>
+        <w:rPr>
+          <w:rFonts w:asciiTheme="minorHAnsi" w:hAnsiTheme="minorHAnsi"/>
+        </w:rPr>
+        <w:t>use</w:t>
+      </w:r>
+      <w:proofErr w:type="spellEnd"/>
+      <w:r>
+        <w:rPr>
+          <w:rFonts w:asciiTheme="minorHAnsi" w:hAnsiTheme="minorHAnsi"/>
+        </w:rPr>
+        <w:t>('</w:t>
+      </w:r>
+      <w:proofErr w:type="gramEnd"/>
+      <w:r>
+        <w:rPr>
+          <w:rFonts w:asciiTheme="minorHAnsi" w:hAnsiTheme="minorHAnsi"/>
+        </w:rPr>
+        <w:t xml:space="preserve">/', </w:t>
+      </w:r>
+      <w:proofErr w:type="spellStart"/>
+      <w:r>
+        <w:rPr>
+          <w:rFonts w:asciiTheme="minorHAnsi" w:hAnsiTheme="minorHAnsi"/>
+        </w:rPr>
+        <w:t>route_idx</w:t>
+      </w:r>
+      <w:proofErr w:type="spellEnd"/>
+      <w:r>
+        <w:rPr>
+          <w:rFonts w:asciiTheme="minorHAnsi" w:hAnsiTheme="minorHAnsi"/>
+        </w:rPr>
+        <w:t>)</w:t>
+      </w:r>
+      <w:r>
+        <w:rPr>
+          <w:rFonts w:asciiTheme="minorHAnsi" w:hAnsiTheme="minorHAnsi"/>
+        </w:rPr>
+        <w:t>:</w:t>
+      </w:r>
+    </w:p>
+    <w:p>
+      <w:pPr>
+        <w:spacing w:before="100" w:beforeAutospacing="1" w:after="100" w:afterAutospacing="1" w:line="360" w:lineRule="auto"/>
+        <w:ind w:firstLine="708"/>
+        <w:jc w:val="both"/>
+        <w:rPr>
+          <w:rFonts w:asciiTheme="minorHAnsi" w:hAnsiTheme="minorHAnsi"/>
+        </w:rPr>
+      </w:pPr>
+      <w:r>
+        <w:rPr>
+          <w:rFonts w:asciiTheme="minorHAnsi" w:hAnsiTheme="minorHAnsi"/>
+        </w:rPr>
+        <w:t>Rota</w:t>
+      </w:r>
+      <w:r>
+        <w:rPr>
+          <w:rFonts w:asciiTheme="minorHAnsi" w:hAnsiTheme="minorHAnsi"/>
+        </w:rPr>
+        <w:t xml:space="preserve"> definida:</w:t>
+      </w:r>
+      <w:r>
+        <w:rPr>
+          <w:rFonts w:asciiTheme="minorHAnsi" w:hAnsiTheme="minorHAnsi"/>
+        </w:rPr>
+        <w:t xml:space="preserve"> </w:t>
+      </w:r>
+    </w:p>
+    <w:p>
+      <w:pPr>
+        <w:spacing w:before="100" w:beforeAutospacing="1" w:after="100" w:afterAutospacing="1" w:line="360" w:lineRule="auto"/>
+        <w:ind w:left="708" w:firstLine="708"/>
+        <w:jc w:val="both"/>
+        <w:rPr>
+          <w:rFonts w:asciiTheme="minorHAnsi" w:hAnsiTheme="minorHAnsi"/>
+          <w:lang w:val="en-US"/>
+        </w:rPr>
+      </w:pPr>
+      <w:r>
+        <w:rPr>
+          <w:rFonts w:asciiTheme="minorHAnsi" w:hAnsiTheme="minorHAnsi"/>
+          <w:lang w:val="en-US"/>
+        </w:rPr>
+        <w:t xml:space="preserve">Home Page: </w:t>
+      </w:r>
+      <w:proofErr w:type="spellStart"/>
+      <w:proofErr w:type="gramStart"/>
+      <w:r>
+        <w:rPr>
+          <w:rFonts w:asciiTheme="minorHAnsi" w:hAnsiTheme="minorHAnsi"/>
+          <w:lang w:val="en-US"/>
+        </w:rPr>
+        <w:t>router.get</w:t>
+      </w:r>
+      <w:proofErr w:type="spellEnd"/>
+      <w:r>
+        <w:rPr>
+          <w:rFonts w:asciiTheme="minorHAnsi" w:hAnsiTheme="minorHAnsi"/>
+          <w:lang w:val="en-US"/>
+        </w:rPr>
+        <w:t>(</w:t>
+      </w:r>
+      <w:proofErr w:type="gramEnd"/>
+      <w:r>
+        <w:rPr>
+          <w:rFonts w:asciiTheme="minorHAnsi" w:hAnsiTheme="minorHAnsi"/>
+          <w:lang w:val="en-US"/>
+        </w:rPr>
+        <w:t>'/</w:t>
+      </w:r>
+      <w:r>
+        <w:rPr>
+          <w:rFonts w:asciiTheme="minorHAnsi" w:hAnsiTheme="minorHAnsi"/>
+          <w:lang w:val="en-US"/>
+        </w:rPr>
+        <w:t>', function(</w:t>
+      </w:r>
+      <w:proofErr w:type="spellStart"/>
+      <w:r>
+        <w:rPr>
+          <w:rFonts w:asciiTheme="minorHAnsi" w:hAnsiTheme="minorHAnsi"/>
+          <w:lang w:val="en-US"/>
+        </w:rPr>
+        <w:t>req</w:t>
+      </w:r>
+      <w:proofErr w:type="spellEnd"/>
+      <w:r>
+        <w:rPr>
+          <w:rFonts w:asciiTheme="minorHAnsi" w:hAnsiTheme="minorHAnsi"/>
+          <w:lang w:val="en-US"/>
+        </w:rPr>
+        <w:t>, res, next) {});</w:t>
+      </w:r>
+    </w:p>
+    <w:p>
+      <w:pPr>
+        <w:spacing w:before="100" w:beforeAutospacing="1" w:after="100" w:afterAutospacing="1" w:line="360" w:lineRule="auto"/>
+        <w:jc w:val="both"/>
+        <w:rPr>
+          <w:rFonts w:asciiTheme="minorHAnsi" w:hAnsiTheme="minorHAnsi"/>
+        </w:rPr>
+      </w:pPr>
+      <w:r>
+        <w:rPr>
+          <w:rFonts w:asciiTheme="minorHAnsi" w:hAnsiTheme="minorHAnsi"/>
+        </w:rPr>
+        <w:t xml:space="preserve">Registo do </w:t>
+      </w:r>
+      <w:proofErr w:type="spellStart"/>
+      <w:r>
+        <w:rPr>
+          <w:rFonts w:asciiTheme="minorHAnsi" w:hAnsiTheme="minorHAnsi"/>
+        </w:rPr>
+        <w:t>middleware</w:t>
+      </w:r>
+      <w:proofErr w:type="spellEnd"/>
+      <w:r>
+        <w:rPr>
+          <w:rFonts w:asciiTheme="minorHAnsi" w:hAnsiTheme="minorHAnsi"/>
+        </w:rPr>
+        <w:t xml:space="preserve"> correspondente á visualização, edição </w:t>
+      </w:r>
+      <w:r>
+        <w:rPr>
+          <w:rFonts w:asciiTheme="minorHAnsi" w:hAnsiTheme="minorHAnsi"/>
+        </w:rPr>
+        <w:t xml:space="preserve">e inserção de </w:t>
+      </w:r>
+      <w:r>
+        <w:rPr>
+          <w:rFonts w:asciiTheme="minorHAnsi" w:hAnsiTheme="minorHAnsi"/>
+        </w:rPr>
+        <w:t>anúncios</w:t>
+      </w:r>
+      <w:r>
+        <w:rPr>
+          <w:rFonts w:asciiTheme="minorHAnsi" w:hAnsiTheme="minorHAnsi"/>
+        </w:rPr>
+        <w:t xml:space="preserve">: </w:t>
+      </w:r>
+      <w:proofErr w:type="spellStart"/>
+      <w:r>
+        <w:rPr>
+          <w:rFonts w:asciiTheme="minorHAnsi" w:hAnsiTheme="minorHAnsi"/>
+        </w:rPr>
+        <w:t>app.</w:t>
+      </w:r>
+      <w:proofErr w:type="gramStart"/>
+      <w:r>
+        <w:rPr>
+          <w:rFonts w:asciiTheme="minorHAnsi" w:hAnsiTheme="minorHAnsi"/>
+        </w:rPr>
+        <w:t>u</w:t>
+      </w:r>
+      <w:r>
+        <w:rPr>
+          <w:rFonts w:asciiTheme="minorHAnsi" w:hAnsiTheme="minorHAnsi"/>
+        </w:rPr>
+        <w:t>se</w:t>
+      </w:r>
+      <w:proofErr w:type="spellEnd"/>
+      <w:r>
+        <w:rPr>
+          <w:rFonts w:asciiTheme="minorHAnsi" w:hAnsiTheme="minorHAnsi"/>
+        </w:rPr>
+        <w:t>('</w:t>
+      </w:r>
+      <w:proofErr w:type="gramEnd"/>
+      <w:r>
+        <w:rPr>
+          <w:rFonts w:asciiTheme="minorHAnsi" w:hAnsiTheme="minorHAnsi"/>
+        </w:rPr>
+        <w:t>/</w:t>
+      </w:r>
+      <w:proofErr w:type="spellStart"/>
+      <w:r>
+        <w:rPr>
+          <w:rFonts w:asciiTheme="minorHAnsi" w:hAnsiTheme="minorHAnsi"/>
+        </w:rPr>
+        <w:t>announcements</w:t>
+      </w:r>
+      <w:proofErr w:type="spellEnd"/>
+      <w:r>
+        <w:rPr>
+          <w:rFonts w:asciiTheme="minorHAnsi" w:hAnsiTheme="minorHAnsi"/>
+        </w:rPr>
+        <w:t xml:space="preserve">', </w:t>
+      </w:r>
+      <w:proofErr w:type="spellStart"/>
+      <w:r>
+        <w:rPr>
+          <w:rFonts w:asciiTheme="minorHAnsi" w:hAnsiTheme="minorHAnsi"/>
+        </w:rPr>
+        <w:t>route_clx</w:t>
+      </w:r>
+      <w:proofErr w:type="spellEnd"/>
+      <w:r>
+        <w:rPr>
+          <w:rFonts w:asciiTheme="minorHAnsi" w:hAnsiTheme="minorHAnsi"/>
+        </w:rPr>
+        <w:t>)</w:t>
+      </w:r>
+    </w:p>
+    <w:p>
+      <w:pPr>
+        <w:spacing w:before="100" w:beforeAutospacing="1" w:after="100" w:afterAutospacing="1" w:line="360" w:lineRule="auto"/>
+        <w:ind w:left="708"/>
+        <w:jc w:val="both"/>
+        <w:rPr>
+          <w:rFonts w:asciiTheme="minorHAnsi" w:hAnsiTheme="minorHAnsi"/>
+        </w:rPr>
+      </w:pPr>
+      <w:r>
+        <w:rPr>
+          <w:rFonts w:asciiTheme="minorHAnsi" w:hAnsiTheme="minorHAnsi"/>
+        </w:rPr>
+        <w:t>Rotas</w:t>
+      </w:r>
+      <w:r>
+        <w:rPr>
+          <w:rFonts w:asciiTheme="minorHAnsi" w:hAnsiTheme="minorHAnsi"/>
+        </w:rPr>
+        <w:t xml:space="preserve"> definidas</w:t>
+      </w:r>
+      <w:r>
+        <w:rPr>
+          <w:rFonts w:asciiTheme="minorHAnsi" w:hAnsiTheme="minorHAnsi"/>
+        </w:rPr>
+        <w:t>:</w:t>
+      </w:r>
+    </w:p>
+    <w:p>
+      <w:pPr>
+        <w:spacing w:before="100" w:beforeAutospacing="1" w:after="100" w:afterAutospacing="1" w:line="360" w:lineRule="auto"/>
+        <w:ind w:left="708" w:firstLine="708"/>
+        <w:jc w:val="both"/>
+        <w:rPr>
+          <w:rFonts w:asciiTheme="minorHAnsi" w:hAnsiTheme="minorHAnsi"/>
+        </w:rPr>
+      </w:pPr>
+      <w:r>
+        <w:rPr>
+          <w:rFonts w:asciiTheme="minorHAnsi" w:hAnsiTheme="minorHAnsi"/>
+        </w:rPr>
+        <w:t>Lista de todos os anú</w:t>
+      </w:r>
+      <w:r>
+        <w:rPr>
+          <w:rFonts w:asciiTheme="minorHAnsi" w:hAnsiTheme="minorHAnsi"/>
+        </w:rPr>
+        <w:t>ncios</w:t>
+      </w:r>
+      <w:r>
+        <w:rPr>
+          <w:rFonts w:asciiTheme="minorHAnsi" w:hAnsiTheme="minorHAnsi"/>
+        </w:rPr>
+        <w:t xml:space="preserve">: </w:t>
+      </w:r>
+      <w:proofErr w:type="spellStart"/>
+      <w:r>
+        <w:rPr>
+          <w:rFonts w:asciiTheme="minorHAnsi" w:hAnsiTheme="minorHAnsi"/>
+        </w:rPr>
+        <w:t>router.</w:t>
+      </w:r>
+      <w:proofErr w:type="gramStart"/>
+      <w:r>
+        <w:rPr>
+          <w:rFonts w:asciiTheme="minorHAnsi" w:hAnsiTheme="minorHAnsi"/>
+        </w:rPr>
+        <w:t>get</w:t>
+      </w:r>
+      <w:proofErr w:type="spellEnd"/>
+      <w:r>
+        <w:rPr>
+          <w:rFonts w:asciiTheme="minorHAnsi" w:hAnsiTheme="minorHAnsi"/>
+        </w:rPr>
+        <w:t>('</w:t>
+      </w:r>
+      <w:proofErr w:type="gramEnd"/>
+      <w:r>
+        <w:rPr>
+          <w:rFonts w:asciiTheme="minorHAnsi" w:hAnsiTheme="minorHAnsi"/>
+        </w:rPr>
+        <w:t>/</w:t>
+      </w:r>
+      <w:r>
+        <w:rPr>
+          <w:rFonts w:asciiTheme="minorHAnsi" w:hAnsiTheme="minorHAnsi"/>
+        </w:rPr>
+        <w:t>’</w:t>
+      </w:r>
+      <w:r>
+        <w:rPr>
+          <w:rFonts w:asciiTheme="minorHAnsi" w:hAnsiTheme="minorHAnsi"/>
+        </w:rPr>
+        <w:t xml:space="preserve">, </w:t>
+      </w:r>
+      <w:proofErr w:type="spellStart"/>
+      <w:r>
+        <w:rPr>
+          <w:rFonts w:asciiTheme="minorHAnsi" w:hAnsiTheme="minorHAnsi"/>
+        </w:rPr>
+        <w:t>function</w:t>
+      </w:r>
+      <w:proofErr w:type="spellEnd"/>
+      <w:r>
+        <w:rPr>
+          <w:rFonts w:asciiTheme="minorHAnsi" w:hAnsiTheme="minorHAnsi"/>
+        </w:rPr>
+        <w:t>(</w:t>
+      </w:r>
+      <w:proofErr w:type="spellStart"/>
+      <w:r>
+        <w:rPr>
+          <w:rFonts w:asciiTheme="minorHAnsi" w:hAnsiTheme="minorHAnsi"/>
+        </w:rPr>
+        <w:t>req</w:t>
+      </w:r>
+      <w:proofErr w:type="spellEnd"/>
+      <w:r>
+        <w:rPr>
+          <w:rFonts w:asciiTheme="minorHAnsi" w:hAnsiTheme="minorHAnsi"/>
+        </w:rPr>
+        <w:t xml:space="preserve">, </w:t>
+      </w:r>
+      <w:proofErr w:type="spellStart"/>
+      <w:r>
+        <w:rPr>
+          <w:rFonts w:asciiTheme="minorHAnsi" w:hAnsiTheme="minorHAnsi"/>
+        </w:rPr>
+        <w:t>res</w:t>
+      </w:r>
+      <w:proofErr w:type="spellEnd"/>
+      <w:r>
+        <w:rPr>
+          <w:rFonts w:asciiTheme="minorHAnsi" w:hAnsiTheme="minorHAnsi"/>
+        </w:rPr>
+        <w:t xml:space="preserve">, </w:t>
+      </w:r>
+      <w:proofErr w:type="spellStart"/>
+      <w:r>
+        <w:rPr>
+          <w:rFonts w:asciiTheme="minorHAnsi" w:hAnsiTheme="minorHAnsi"/>
+        </w:rPr>
+        <w:t>next</w:t>
+      </w:r>
+      <w:proofErr w:type="spellEnd"/>
+      <w:r>
+        <w:rPr>
+          <w:rFonts w:asciiTheme="minorHAnsi" w:hAnsiTheme="minorHAnsi"/>
+        </w:rPr>
+        <w:t>) {</w:t>
+      </w:r>
+      <w:r>
+        <w:rPr>
+          <w:rFonts w:asciiTheme="minorHAnsi" w:hAnsiTheme="minorHAnsi"/>
+        </w:rPr>
+        <w:t>});</w:t>
+      </w:r>
+    </w:p>
+    <w:p>
+      <w:pPr>
+        <w:spacing w:before="100" w:beforeAutospacing="1" w:after="100" w:afterAutospacing="1" w:line="360" w:lineRule="auto"/>
+        <w:ind w:left="708" w:firstLine="708"/>
+        <w:jc w:val="both"/>
+        <w:rPr>
+          <w:rFonts w:asciiTheme="minorHAnsi" w:hAnsiTheme="minorHAnsi"/>
+        </w:rPr>
+      </w:pPr>
+      <w:r>
+        <w:rPr>
+          <w:rFonts w:asciiTheme="minorHAnsi" w:hAnsiTheme="minorHAnsi"/>
+        </w:rPr>
+        <w:t xml:space="preserve">Listagem de </w:t>
+      </w:r>
+      <w:r>
+        <w:rPr>
+          <w:rFonts w:asciiTheme="minorHAnsi" w:hAnsiTheme="minorHAnsi"/>
+        </w:rPr>
+        <w:t>anúncios criados e</w:t>
+      </w:r>
+      <w:r>
+        <w:rPr>
+          <w:rFonts w:asciiTheme="minorHAnsi" w:hAnsiTheme="minorHAnsi"/>
+        </w:rPr>
+        <w:t xml:space="preserve"> favoritos d</w:t>
+      </w:r>
+      <w:r>
+        <w:rPr>
+          <w:rFonts w:asciiTheme="minorHAnsi" w:hAnsiTheme="minorHAnsi"/>
+        </w:rPr>
+        <w:t>e um utilizador:</w:t>
+      </w:r>
+      <w:r>
+        <w:rPr>
+          <w:rFonts w:asciiTheme="minorHAnsi" w:hAnsiTheme="minorHAnsi"/>
+        </w:rPr>
+        <w:t xml:space="preserve"> </w:t>
+      </w:r>
+      <w:proofErr w:type="spellStart"/>
+      <w:r>
+        <w:rPr>
+          <w:rFonts w:asciiTheme="minorHAnsi" w:hAnsiTheme="minorHAnsi"/>
+        </w:rPr>
+        <w:t>router.</w:t>
+      </w:r>
+      <w:proofErr w:type="gramStart"/>
+      <w:r>
+        <w:rPr>
+          <w:rFonts w:asciiTheme="minorHAnsi" w:hAnsiTheme="minorHAnsi"/>
+        </w:rPr>
+        <w:t>get</w:t>
+      </w:r>
+      <w:proofErr w:type="spellEnd"/>
+      <w:r>
+        <w:rPr>
+          <w:rFonts w:asciiTheme="minorHAnsi" w:hAnsiTheme="minorHAnsi"/>
+        </w:rPr>
+        <w:t>('</w:t>
+      </w:r>
+      <w:proofErr w:type="gramEnd"/>
+      <w:r>
+        <w:rPr>
+          <w:rFonts w:asciiTheme="minorHAnsi" w:hAnsiTheme="minorHAnsi"/>
+        </w:rPr>
+        <w:t>/</w:t>
+      </w:r>
+      <w:proofErr w:type="spellStart"/>
+      <w:r>
+        <w:rPr>
+          <w:rFonts w:asciiTheme="minorHAnsi" w:hAnsiTheme="minorHAnsi"/>
+        </w:rPr>
+        <w:t>dashboa</w:t>
+      </w:r>
+      <w:r>
+        <w:rPr>
+          <w:rFonts w:asciiTheme="minorHAnsi" w:hAnsiTheme="minorHAnsi"/>
+        </w:rPr>
+        <w:t>rd</w:t>
+      </w:r>
+      <w:proofErr w:type="spellEnd"/>
+      <w:r>
+        <w:rPr>
+          <w:rFonts w:asciiTheme="minorHAnsi" w:hAnsiTheme="minorHAnsi"/>
+        </w:rPr>
+        <w:t xml:space="preserve">', </w:t>
+      </w:r>
+      <w:proofErr w:type="spellStart"/>
+      <w:r>
+        <w:rPr>
+          <w:rFonts w:asciiTheme="minorHAnsi" w:hAnsiTheme="minorHAnsi"/>
+        </w:rPr>
+        <w:t>function</w:t>
+      </w:r>
+      <w:proofErr w:type="spellEnd"/>
+      <w:r>
+        <w:rPr>
+          <w:rFonts w:asciiTheme="minorHAnsi" w:hAnsiTheme="minorHAnsi"/>
+        </w:rPr>
+        <w:t>(</w:t>
+      </w:r>
+      <w:proofErr w:type="spellStart"/>
+      <w:r>
+        <w:rPr>
+          <w:rFonts w:asciiTheme="minorHAnsi" w:hAnsiTheme="minorHAnsi"/>
+        </w:rPr>
+        <w:t>req</w:t>
+      </w:r>
+      <w:proofErr w:type="spellEnd"/>
+      <w:r>
+        <w:rPr>
+          <w:rFonts w:asciiTheme="minorHAnsi" w:hAnsiTheme="minorHAnsi"/>
+        </w:rPr>
+        <w:t xml:space="preserve">, </w:t>
+      </w:r>
+      <w:proofErr w:type="spellStart"/>
+      <w:r>
+        <w:rPr>
+          <w:rFonts w:asciiTheme="minorHAnsi" w:hAnsiTheme="minorHAnsi"/>
+        </w:rPr>
+        <w:t>res</w:t>
+      </w:r>
+      <w:proofErr w:type="spellEnd"/>
+      <w:r>
+        <w:rPr>
+          <w:rFonts w:asciiTheme="minorHAnsi" w:hAnsiTheme="minorHAnsi"/>
+        </w:rPr>
+        <w:t xml:space="preserve">, </w:t>
+      </w:r>
+      <w:proofErr w:type="spellStart"/>
+      <w:r>
+        <w:rPr>
+          <w:rFonts w:asciiTheme="minorHAnsi" w:hAnsiTheme="minorHAnsi"/>
+        </w:rPr>
+        <w:t>next</w:t>
+      </w:r>
+      <w:proofErr w:type="spellEnd"/>
+      <w:r>
+        <w:rPr>
+          <w:rFonts w:asciiTheme="minorHAnsi" w:hAnsiTheme="minorHAnsi"/>
+        </w:rPr>
+        <w:t>) {</w:t>
+      </w:r>
+      <w:r>
+        <w:rPr>
+          <w:rFonts w:asciiTheme="minorHAnsi" w:hAnsiTheme="minorHAnsi"/>
+        </w:rPr>
+        <w:t>});</w:t>
+      </w:r>
+    </w:p>
+    <w:p>
+      <w:pPr>
+        <w:spacing w:before="100" w:beforeAutospacing="1" w:after="100" w:afterAutospacing="1" w:line="360" w:lineRule="auto"/>
+        <w:ind w:left="708" w:firstLine="708"/>
+        <w:jc w:val="both"/>
+        <w:rPr>
+          <w:rFonts w:asciiTheme="minorHAnsi" w:hAnsiTheme="minorHAnsi"/>
+        </w:rPr>
+      </w:pPr>
+      <w:r>
+        <w:rPr>
+          <w:rFonts w:asciiTheme="minorHAnsi" w:hAnsiTheme="minorHAnsi"/>
+        </w:rPr>
+        <w:t xml:space="preserve">Criação de um novo anúncio: </w:t>
+      </w:r>
+      <w:proofErr w:type="spellStart"/>
+      <w:r>
+        <w:rPr>
+          <w:rFonts w:asciiTheme="minorHAnsi" w:hAnsiTheme="minorHAnsi"/>
+        </w:rPr>
+        <w:t>router.</w:t>
+      </w:r>
+      <w:proofErr w:type="gramStart"/>
+      <w:r>
+        <w:rPr>
+          <w:rFonts w:asciiTheme="minorHAnsi" w:hAnsiTheme="minorHAnsi"/>
+        </w:rPr>
+        <w:t>get</w:t>
+      </w:r>
+      <w:proofErr w:type="spellEnd"/>
+      <w:r>
+        <w:rPr>
+          <w:rFonts w:asciiTheme="minorHAnsi" w:hAnsiTheme="minorHAnsi"/>
+        </w:rPr>
+        <w:t>('</w:t>
+      </w:r>
+      <w:proofErr w:type="gramEnd"/>
+      <w:r>
+        <w:rPr>
+          <w:rFonts w:asciiTheme="minorHAnsi" w:hAnsiTheme="minorHAnsi"/>
+        </w:rPr>
+        <w:t>/</w:t>
+      </w:r>
+      <w:proofErr w:type="spellStart"/>
+      <w:r>
+        <w:rPr>
+          <w:rFonts w:asciiTheme="minorHAnsi" w:hAnsiTheme="minorHAnsi"/>
+        </w:rPr>
+        <w:t>n</w:t>
+      </w:r>
+      <w:r>
+        <w:rPr>
+          <w:rFonts w:asciiTheme="minorHAnsi" w:hAnsiTheme="minorHAnsi"/>
+        </w:rPr>
+        <w:t>ew</w:t>
+      </w:r>
+      <w:proofErr w:type="spellEnd"/>
+      <w:r>
+        <w:rPr>
+          <w:rFonts w:asciiTheme="minorHAnsi" w:hAnsiTheme="minorHAnsi"/>
+        </w:rPr>
+        <w:t xml:space="preserve">', </w:t>
+      </w:r>
+      <w:proofErr w:type="spellStart"/>
+      <w:r>
+        <w:rPr>
+          <w:rFonts w:asciiTheme="minorHAnsi" w:hAnsiTheme="minorHAnsi"/>
+        </w:rPr>
+        <w:t>function</w:t>
+      </w:r>
+      <w:proofErr w:type="spellEnd"/>
+      <w:r>
+        <w:rPr>
+          <w:rFonts w:asciiTheme="minorHAnsi" w:hAnsiTheme="minorHAnsi"/>
+        </w:rPr>
+        <w:t>(</w:t>
+      </w:r>
+      <w:proofErr w:type="spellStart"/>
+      <w:r>
+        <w:rPr>
+          <w:rFonts w:asciiTheme="minorHAnsi" w:hAnsiTheme="minorHAnsi"/>
+        </w:rPr>
+        <w:t>req</w:t>
+      </w:r>
+      <w:proofErr w:type="spellEnd"/>
+      <w:r>
+        <w:rPr>
+          <w:rFonts w:asciiTheme="minorHAnsi" w:hAnsiTheme="minorHAnsi"/>
+        </w:rPr>
+        <w:t xml:space="preserve">, </w:t>
+      </w:r>
+      <w:proofErr w:type="spellStart"/>
+      <w:r>
+        <w:rPr>
+          <w:rFonts w:asciiTheme="minorHAnsi" w:hAnsiTheme="minorHAnsi"/>
+        </w:rPr>
+        <w:t>res</w:t>
+      </w:r>
+      <w:proofErr w:type="spellEnd"/>
+      <w:r>
+        <w:rPr>
+          <w:rFonts w:asciiTheme="minorHAnsi" w:hAnsiTheme="minorHAnsi"/>
+        </w:rPr>
+        <w:t xml:space="preserve">, </w:t>
+      </w:r>
+      <w:proofErr w:type="spellStart"/>
+      <w:r>
+        <w:rPr>
+          <w:rFonts w:asciiTheme="minorHAnsi" w:hAnsiTheme="minorHAnsi"/>
+        </w:rPr>
+        <w:t>next</w:t>
+      </w:r>
+      <w:proofErr w:type="spellEnd"/>
+      <w:r>
+        <w:rPr>
+          <w:rFonts w:asciiTheme="minorHAnsi" w:hAnsiTheme="minorHAnsi"/>
+        </w:rPr>
+        <w:t>) {});</w:t>
+      </w:r>
+    </w:p>
+    <w:p>
+      <w:pPr>
+        <w:spacing w:before="100" w:beforeAutospacing="1" w:after="100" w:afterAutospacing="1" w:line="360" w:lineRule="auto"/>
+        <w:ind w:left="708" w:firstLine="708"/>
+        <w:jc w:val="both"/>
+        <w:rPr>
+          <w:rFonts w:asciiTheme="minorHAnsi" w:hAnsiTheme="minorHAnsi"/>
+        </w:rPr>
+      </w:pPr>
+      <w:r>
+        <w:rPr>
+          <w:rFonts w:asciiTheme="minorHAnsi" w:hAnsiTheme="minorHAnsi"/>
+        </w:rPr>
+        <w:t>Criação de um novo anúncio</w:t>
+      </w:r>
+      <w:r>
+        <w:rPr>
+          <w:rFonts w:asciiTheme="minorHAnsi" w:hAnsiTheme="minorHAnsi"/>
+        </w:rPr>
+        <w:t>:</w:t>
+      </w:r>
+      <w:r>
+        <w:rPr>
+          <w:rFonts w:asciiTheme="minorHAnsi" w:hAnsiTheme="minorHAnsi"/>
+        </w:rPr>
+        <w:t xml:space="preserve"> </w:t>
+      </w:r>
+      <w:proofErr w:type="spellStart"/>
+      <w:r>
+        <w:rPr>
+          <w:rFonts w:asciiTheme="minorHAnsi" w:hAnsiTheme="minorHAnsi"/>
+        </w:rPr>
+        <w:t>router.</w:t>
+      </w:r>
+      <w:proofErr w:type="gramStart"/>
+      <w:r>
+        <w:rPr>
+          <w:rFonts w:asciiTheme="minorHAnsi" w:hAnsiTheme="minorHAnsi"/>
+        </w:rPr>
+        <w:t>post</w:t>
+      </w:r>
+      <w:proofErr w:type="spellEnd"/>
+      <w:r>
+        <w:rPr>
+          <w:rFonts w:asciiTheme="minorHAnsi" w:hAnsiTheme="minorHAnsi"/>
+        </w:rPr>
+        <w:t>('</w:t>
+      </w:r>
+      <w:proofErr w:type="gramEnd"/>
+      <w:r>
+        <w:rPr>
+          <w:rFonts w:asciiTheme="minorHAnsi" w:hAnsiTheme="minorHAnsi"/>
+        </w:rPr>
+        <w:t>/</w:t>
+      </w:r>
+      <w:proofErr w:type="spellStart"/>
+      <w:r>
+        <w:rPr>
+          <w:rFonts w:asciiTheme="minorHAnsi" w:hAnsiTheme="minorHAnsi"/>
+        </w:rPr>
+        <w:t>n</w:t>
+      </w:r>
+      <w:r>
+        <w:rPr>
+          <w:rFonts w:asciiTheme="minorHAnsi" w:hAnsiTheme="minorHAnsi"/>
+        </w:rPr>
+        <w:t>ew</w:t>
+      </w:r>
+      <w:proofErr w:type="spellEnd"/>
+      <w:r>
+        <w:rPr>
+          <w:rFonts w:asciiTheme="minorHAnsi" w:hAnsiTheme="minorHAnsi"/>
+        </w:rPr>
+        <w:t xml:space="preserve">', </w:t>
+      </w:r>
+      <w:proofErr w:type="spellStart"/>
+      <w:r>
+        <w:rPr>
+          <w:rFonts w:asciiTheme="minorHAnsi" w:hAnsiTheme="minorHAnsi"/>
+        </w:rPr>
+        <w:t>function</w:t>
+      </w:r>
+      <w:proofErr w:type="spellEnd"/>
+      <w:r>
+        <w:rPr>
+          <w:rFonts w:asciiTheme="minorHAnsi" w:hAnsiTheme="minorHAnsi"/>
+        </w:rPr>
+        <w:t>(</w:t>
+      </w:r>
+      <w:proofErr w:type="spellStart"/>
+      <w:r>
+        <w:rPr>
+          <w:rFonts w:asciiTheme="minorHAnsi" w:hAnsiTheme="minorHAnsi"/>
+        </w:rPr>
+        <w:t>req</w:t>
+      </w:r>
+      <w:proofErr w:type="spellEnd"/>
+      <w:r>
+        <w:rPr>
+          <w:rFonts w:asciiTheme="minorHAnsi" w:hAnsiTheme="minorHAnsi"/>
+        </w:rPr>
+        <w:t xml:space="preserve">, </w:t>
+      </w:r>
+      <w:proofErr w:type="spellStart"/>
+      <w:r>
+        <w:rPr>
+          <w:rFonts w:asciiTheme="minorHAnsi" w:hAnsiTheme="minorHAnsi"/>
+        </w:rPr>
+        <w:t>res</w:t>
+      </w:r>
+      <w:proofErr w:type="spellEnd"/>
+      <w:r>
+        <w:rPr>
+          <w:rFonts w:asciiTheme="minorHAnsi" w:hAnsiTheme="minorHAnsi"/>
+        </w:rPr>
+        <w:t xml:space="preserve">, </w:t>
+      </w:r>
+      <w:proofErr w:type="spellStart"/>
+      <w:r>
+        <w:rPr>
+          <w:rFonts w:asciiTheme="minorHAnsi" w:hAnsiTheme="minorHAnsi"/>
+        </w:rPr>
+        <w:t>next</w:t>
+      </w:r>
+      <w:proofErr w:type="spellEnd"/>
+      <w:r>
+        <w:rPr>
+          <w:rFonts w:asciiTheme="minorHAnsi" w:hAnsiTheme="minorHAnsi"/>
+        </w:rPr>
+        <w:t>) {});</w:t>
+      </w:r>
+    </w:p>
+    <w:p>
+      <w:pPr>
+        <w:spacing w:before="100" w:beforeAutospacing="1" w:after="100" w:afterAutospacing="1" w:line="360" w:lineRule="auto"/>
+        <w:ind w:left="708" w:firstLine="708"/>
+        <w:jc w:val="both"/>
+        <w:rPr>
+          <w:rFonts w:asciiTheme="minorHAnsi" w:hAnsiTheme="minorHAnsi"/>
+        </w:rPr>
+      </w:pPr>
+      <w:r>
+        <w:rPr>
+          <w:rFonts w:asciiTheme="minorHAnsi" w:hAnsiTheme="minorHAnsi"/>
+        </w:rPr>
+        <w:t>Visualizaç</w:t>
+      </w:r>
+      <w:r>
+        <w:rPr>
+          <w:rFonts w:asciiTheme="minorHAnsi" w:hAnsiTheme="minorHAnsi"/>
+        </w:rPr>
+        <w:t>ão do</w:t>
+      </w:r>
+      <w:r>
+        <w:rPr>
+          <w:rFonts w:asciiTheme="minorHAnsi" w:hAnsiTheme="minorHAnsi"/>
+        </w:rPr>
+        <w:t xml:space="preserve"> an</w:t>
+      </w:r>
+      <w:r>
+        <w:rPr>
+          <w:rFonts w:asciiTheme="minorHAnsi" w:hAnsiTheme="minorHAnsi"/>
+        </w:rPr>
+        <w:t>ú</w:t>
+      </w:r>
+      <w:r>
+        <w:rPr>
+          <w:rFonts w:asciiTheme="minorHAnsi" w:hAnsiTheme="minorHAnsi"/>
+        </w:rPr>
+        <w:t>ncio com o identificador id:</w:t>
+      </w:r>
+      <w:r>
+        <w:rPr>
+          <w:rFonts w:asciiTheme="minorHAnsi" w:hAnsiTheme="minorHAnsi"/>
+        </w:rPr>
+        <w:t xml:space="preserve"> </w:t>
+      </w:r>
+      <w:proofErr w:type="spellStart"/>
+      <w:r>
+        <w:rPr>
+          <w:rFonts w:asciiTheme="minorHAnsi" w:hAnsiTheme="minorHAnsi"/>
+        </w:rPr>
+        <w:t>router.</w:t>
+      </w:r>
+      <w:proofErr w:type="gramStart"/>
+      <w:r>
+        <w:rPr>
+          <w:rFonts w:asciiTheme="minorHAnsi" w:hAnsiTheme="minorHAnsi"/>
+        </w:rPr>
+        <w:t>get</w:t>
+      </w:r>
+      <w:proofErr w:type="spellEnd"/>
+      <w:r>
+        <w:rPr>
+          <w:rFonts w:asciiTheme="minorHAnsi" w:hAnsiTheme="minorHAnsi"/>
+        </w:rPr>
+        <w:t>('</w:t>
+      </w:r>
+      <w:proofErr w:type="gramEnd"/>
+      <w:r>
+        <w:rPr>
+          <w:rFonts w:asciiTheme="minorHAnsi" w:hAnsiTheme="minorHAnsi"/>
+        </w:rPr>
+        <w:t>/:</w:t>
+      </w:r>
+      <w:r>
+        <w:rPr>
+          <w:rFonts w:asciiTheme="minorHAnsi" w:hAnsiTheme="minorHAnsi"/>
+        </w:rPr>
+        <w:t xml:space="preserve">id', </w:t>
+      </w:r>
+      <w:proofErr w:type="spellStart"/>
+      <w:r>
+        <w:rPr>
+          <w:rFonts w:asciiTheme="minorHAnsi" w:hAnsiTheme="minorHAnsi"/>
+        </w:rPr>
+        <w:t>function</w:t>
+      </w:r>
+      <w:proofErr w:type="spellEnd"/>
+      <w:r>
+        <w:rPr>
+          <w:rFonts w:asciiTheme="minorHAnsi" w:hAnsiTheme="minorHAnsi"/>
+        </w:rPr>
+        <w:t>(</w:t>
+      </w:r>
+      <w:proofErr w:type="spellStart"/>
+      <w:r>
+        <w:rPr>
+          <w:rFonts w:asciiTheme="minorHAnsi" w:hAnsiTheme="minorHAnsi"/>
+        </w:rPr>
+        <w:t>req</w:t>
+      </w:r>
+      <w:proofErr w:type="spellEnd"/>
+      <w:r>
+        <w:rPr>
+          <w:rFonts w:asciiTheme="minorHAnsi" w:hAnsiTheme="minorHAnsi"/>
+        </w:rPr>
+        <w:t xml:space="preserve">, </w:t>
+      </w:r>
+      <w:proofErr w:type="spellStart"/>
+      <w:r>
+        <w:rPr>
+          <w:rFonts w:asciiTheme="minorHAnsi" w:hAnsiTheme="minorHAnsi"/>
+        </w:rPr>
+        <w:t>res</w:t>
+      </w:r>
+      <w:proofErr w:type="spellEnd"/>
+      <w:r>
+        <w:rPr>
+          <w:rFonts w:asciiTheme="minorHAnsi" w:hAnsiTheme="minorHAnsi"/>
+        </w:rPr>
+        <w:t xml:space="preserve">, </w:t>
+      </w:r>
+      <w:proofErr w:type="spellStart"/>
+      <w:r>
+        <w:rPr>
+          <w:rFonts w:asciiTheme="minorHAnsi" w:hAnsiTheme="minorHAnsi"/>
+        </w:rPr>
+        <w:t>next</w:t>
+      </w:r>
+      <w:proofErr w:type="spellEnd"/>
+      <w:r>
+        <w:rPr>
+          <w:rFonts w:asciiTheme="minorHAnsi" w:hAnsiTheme="minorHAnsi"/>
+        </w:rPr>
+        <w:t>) {});</w:t>
+      </w:r>
+    </w:p>
+    <w:p>
+      <w:pPr>
+        <w:spacing w:before="100" w:beforeAutospacing="1" w:after="100" w:afterAutospacing="1" w:line="360" w:lineRule="auto"/>
+        <w:ind w:left="708" w:firstLine="708"/>
+        <w:jc w:val="both"/>
+        <w:rPr>
+          <w:rFonts w:asciiTheme="minorHAnsi" w:hAnsiTheme="minorHAnsi"/>
+        </w:rPr>
+      </w:pPr>
+      <w:r>
+        <w:rPr>
+          <w:rFonts w:asciiTheme="minorHAnsi" w:hAnsiTheme="minorHAnsi"/>
+        </w:rPr>
+        <w:t>Edição d</w:t>
+      </w:r>
+      <w:r>
+        <w:rPr>
+          <w:rFonts w:asciiTheme="minorHAnsi" w:hAnsiTheme="minorHAnsi"/>
+        </w:rPr>
+        <w:t>o</w:t>
+      </w:r>
+      <w:r>
+        <w:rPr>
+          <w:rFonts w:asciiTheme="minorHAnsi" w:hAnsiTheme="minorHAnsi"/>
+        </w:rPr>
+        <w:t xml:space="preserve"> an</w:t>
+      </w:r>
+      <w:r>
+        <w:rPr>
+          <w:rFonts w:asciiTheme="minorHAnsi" w:hAnsiTheme="minorHAnsi"/>
+        </w:rPr>
+        <w:t>ú</w:t>
+      </w:r>
+      <w:r>
+        <w:rPr>
+          <w:rFonts w:asciiTheme="minorHAnsi" w:hAnsiTheme="minorHAnsi"/>
+        </w:rPr>
+        <w:t>ncio com o identificador id</w:t>
+      </w:r>
+      <w:r>
+        <w:rPr>
+          <w:rFonts w:asciiTheme="minorHAnsi" w:hAnsiTheme="minorHAnsi"/>
+        </w:rPr>
+        <w:t>:</w:t>
+      </w:r>
+      <w:r>
+        <w:rPr>
+          <w:rFonts w:asciiTheme="minorHAnsi" w:hAnsiTheme="minorHAnsi"/>
+        </w:rPr>
+        <w:t xml:space="preserve"> </w:t>
+      </w:r>
+      <w:proofErr w:type="spellStart"/>
+      <w:r>
+        <w:rPr>
+          <w:rFonts w:asciiTheme="minorHAnsi" w:hAnsiTheme="minorHAnsi"/>
+        </w:rPr>
+        <w:t>router.</w:t>
+      </w:r>
+      <w:proofErr w:type="gramStart"/>
+      <w:r>
+        <w:rPr>
+          <w:rFonts w:asciiTheme="minorHAnsi" w:hAnsiTheme="minorHAnsi"/>
+        </w:rPr>
+        <w:t>get</w:t>
+      </w:r>
+      <w:proofErr w:type="spellEnd"/>
+      <w:r>
+        <w:rPr>
+          <w:rFonts w:asciiTheme="minorHAnsi" w:hAnsiTheme="minorHAnsi"/>
+        </w:rPr>
+        <w:t>('</w:t>
+      </w:r>
+      <w:proofErr w:type="gramEnd"/>
+      <w:r>
+        <w:rPr>
+          <w:rFonts w:asciiTheme="minorHAnsi" w:hAnsiTheme="minorHAnsi"/>
+        </w:rPr>
+        <w:t>/:id/</w:t>
+      </w:r>
+      <w:proofErr w:type="spellStart"/>
+      <w:r>
+        <w:rPr>
+          <w:rFonts w:asciiTheme="minorHAnsi" w:hAnsiTheme="minorHAnsi"/>
+        </w:rPr>
+        <w:t>edit</w:t>
+      </w:r>
+      <w:proofErr w:type="spellEnd"/>
+      <w:r>
+        <w:rPr>
+          <w:rFonts w:asciiTheme="minorHAnsi" w:hAnsiTheme="minorHAnsi"/>
+        </w:rPr>
+        <w:t xml:space="preserve">', </w:t>
+      </w:r>
+      <w:proofErr w:type="spellStart"/>
+      <w:r>
+        <w:rPr>
+          <w:rFonts w:asciiTheme="minorHAnsi" w:hAnsiTheme="minorHAnsi"/>
+        </w:rPr>
+        <w:t>function</w:t>
+      </w:r>
+      <w:proofErr w:type="spellEnd"/>
+      <w:r>
+        <w:rPr>
+          <w:rFonts w:asciiTheme="minorHAnsi" w:hAnsiTheme="minorHAnsi"/>
+        </w:rPr>
+        <w:t>(</w:t>
+      </w:r>
+      <w:proofErr w:type="spellStart"/>
+      <w:r>
+        <w:rPr>
+          <w:rFonts w:asciiTheme="minorHAnsi" w:hAnsiTheme="minorHAnsi"/>
+        </w:rPr>
+        <w:t>req</w:t>
+      </w:r>
+      <w:proofErr w:type="spellEnd"/>
+      <w:r>
+        <w:rPr>
+          <w:rFonts w:asciiTheme="minorHAnsi" w:hAnsiTheme="minorHAnsi"/>
+        </w:rPr>
+        <w:t xml:space="preserve">, </w:t>
+      </w:r>
+      <w:proofErr w:type="spellStart"/>
+      <w:r>
+        <w:rPr>
+          <w:rFonts w:asciiTheme="minorHAnsi" w:hAnsiTheme="minorHAnsi"/>
+        </w:rPr>
+        <w:t>res</w:t>
+      </w:r>
+      <w:proofErr w:type="spellEnd"/>
+      <w:r>
+        <w:rPr>
+          <w:rFonts w:asciiTheme="minorHAnsi" w:hAnsiTheme="minorHAnsi"/>
+        </w:rPr>
+        <w:t xml:space="preserve">, </w:t>
+      </w:r>
+      <w:proofErr w:type="spellStart"/>
+      <w:r>
+        <w:rPr>
+          <w:rFonts w:asciiTheme="minorHAnsi" w:hAnsiTheme="minorHAnsi"/>
+        </w:rPr>
+        <w:t>next</w:t>
+      </w:r>
+      <w:proofErr w:type="spellEnd"/>
+      <w:r>
+        <w:rPr>
+          <w:rFonts w:asciiTheme="minorHAnsi" w:hAnsiTheme="minorHAnsi"/>
+        </w:rPr>
+        <w:t>) {});</w:t>
+      </w:r>
+    </w:p>
+    <w:p>
+      <w:pPr>
+        <w:spacing w:before="100" w:beforeAutospacing="1" w:after="100" w:afterAutospacing="1" w:line="360" w:lineRule="auto"/>
+        <w:ind w:left="708" w:firstLine="708"/>
+        <w:jc w:val="both"/>
+        <w:rPr>
+          <w:rFonts w:asciiTheme="minorHAnsi" w:hAnsiTheme="minorHAnsi"/>
+        </w:rPr>
+      </w:pPr>
+      <w:r>
+        <w:rPr>
+          <w:rFonts w:asciiTheme="minorHAnsi" w:hAnsiTheme="minorHAnsi"/>
+        </w:rPr>
+        <w:t>Guardar a ediç</w:t>
+      </w:r>
+      <w:r>
+        <w:rPr>
+          <w:rFonts w:asciiTheme="minorHAnsi" w:hAnsiTheme="minorHAnsi"/>
+        </w:rPr>
+        <w:t>ão realizada nu</w:t>
+      </w:r>
+      <w:r>
+        <w:rPr>
+          <w:rFonts w:asciiTheme="minorHAnsi" w:hAnsiTheme="minorHAnsi"/>
+        </w:rPr>
+        <w:t>m an</w:t>
+      </w:r>
+      <w:r>
+        <w:rPr>
+          <w:rFonts w:asciiTheme="minorHAnsi" w:hAnsiTheme="minorHAnsi"/>
+        </w:rPr>
+        <w:t xml:space="preserve">úncio: </w:t>
+      </w:r>
+      <w:proofErr w:type="spellStart"/>
+      <w:r>
+        <w:rPr>
+          <w:rFonts w:asciiTheme="minorHAnsi" w:hAnsiTheme="minorHAnsi"/>
+        </w:rPr>
+        <w:t>router.</w:t>
+      </w:r>
+      <w:proofErr w:type="gramStart"/>
+      <w:r>
+        <w:rPr>
+          <w:rFonts w:asciiTheme="minorHAnsi" w:hAnsiTheme="minorHAnsi"/>
+        </w:rPr>
+        <w:t>post</w:t>
+      </w:r>
+      <w:proofErr w:type="spellEnd"/>
+      <w:r>
+        <w:rPr>
+          <w:rFonts w:asciiTheme="minorHAnsi" w:hAnsiTheme="minorHAnsi"/>
+        </w:rPr>
+        <w:t>('</w:t>
+      </w:r>
+      <w:proofErr w:type="gramEnd"/>
+      <w:r>
+        <w:rPr>
+          <w:rFonts w:asciiTheme="minorHAnsi" w:hAnsiTheme="minorHAnsi"/>
+        </w:rPr>
+        <w:t>/:id/</w:t>
+      </w:r>
+      <w:proofErr w:type="spellStart"/>
+      <w:r>
+        <w:rPr>
+          <w:rFonts w:asciiTheme="minorHAnsi" w:hAnsiTheme="minorHAnsi"/>
+        </w:rPr>
+        <w:t>ed</w:t>
+      </w:r>
+      <w:r>
+        <w:rPr>
+          <w:rFonts w:asciiTheme="minorHAnsi" w:hAnsiTheme="minorHAnsi"/>
+        </w:rPr>
+        <w:t>it</w:t>
+      </w:r>
+      <w:proofErr w:type="spellEnd"/>
+      <w:r>
+        <w:rPr>
+          <w:rFonts w:asciiTheme="minorHAnsi" w:hAnsiTheme="minorHAnsi"/>
+        </w:rPr>
+        <w:t xml:space="preserve">', </w:t>
+      </w:r>
+      <w:proofErr w:type="spellStart"/>
+      <w:r>
+        <w:rPr>
+          <w:rFonts w:asciiTheme="minorHAnsi" w:hAnsiTheme="minorHAnsi"/>
+        </w:rPr>
+        <w:t>function</w:t>
+      </w:r>
+      <w:proofErr w:type="spellEnd"/>
+      <w:r>
+        <w:rPr>
+          <w:rFonts w:asciiTheme="minorHAnsi" w:hAnsiTheme="minorHAnsi"/>
+        </w:rPr>
+        <w:t>(</w:t>
+      </w:r>
+      <w:proofErr w:type="spellStart"/>
+      <w:r>
+        <w:rPr>
+          <w:rFonts w:asciiTheme="minorHAnsi" w:hAnsiTheme="minorHAnsi"/>
+        </w:rPr>
+        <w:t>req</w:t>
+      </w:r>
+      <w:proofErr w:type="spellEnd"/>
+      <w:r>
+        <w:rPr>
+          <w:rFonts w:asciiTheme="minorHAnsi" w:hAnsiTheme="minorHAnsi"/>
+        </w:rPr>
+        <w:t xml:space="preserve">, </w:t>
+      </w:r>
+      <w:proofErr w:type="spellStart"/>
+      <w:r>
+        <w:rPr>
+          <w:rFonts w:asciiTheme="minorHAnsi" w:hAnsiTheme="minorHAnsi"/>
+        </w:rPr>
+        <w:t>res</w:t>
+      </w:r>
+      <w:proofErr w:type="spellEnd"/>
+      <w:r>
+        <w:rPr>
+          <w:rFonts w:asciiTheme="minorHAnsi" w:hAnsiTheme="minorHAnsi"/>
+        </w:rPr>
+        <w:t xml:space="preserve">, </w:t>
+      </w:r>
+      <w:proofErr w:type="spellStart"/>
+      <w:r>
+        <w:rPr>
+          <w:rFonts w:asciiTheme="minorHAnsi" w:hAnsiTheme="minorHAnsi"/>
+        </w:rPr>
+        <w:t>next</w:t>
+      </w:r>
+      <w:proofErr w:type="spellEnd"/>
+      <w:r>
+        <w:rPr>
+          <w:rFonts w:asciiTheme="minorHAnsi" w:hAnsiTheme="minorHAnsi"/>
+        </w:rPr>
+        <w:t>) {</w:t>
+      </w:r>
+      <w:r>
+        <w:rPr>
+          <w:rFonts w:asciiTheme="minorHAnsi" w:hAnsiTheme="minorHAnsi"/>
+        </w:rPr>
+        <w:t>});</w:t>
+      </w:r>
+    </w:p>
+    <w:p>
+      <w:pPr>
+        <w:spacing w:before="100" w:beforeAutospacing="1" w:after="100" w:afterAutospacing="1" w:line="360" w:lineRule="auto"/>
+        <w:ind w:left="708" w:firstLine="708"/>
+        <w:jc w:val="both"/>
+        <w:rPr>
+          <w:rFonts w:asciiTheme="minorHAnsi" w:hAnsiTheme="minorHAnsi"/>
+        </w:rPr>
+      </w:pPr>
+      <w:r>
+        <w:rPr>
+          <w:rFonts w:asciiTheme="minorHAnsi" w:hAnsiTheme="minorHAnsi"/>
+        </w:rPr>
+        <w:t xml:space="preserve">Pesquisa por Cidade, título e </w:t>
+      </w:r>
+      <w:r>
+        <w:rPr>
+          <w:rFonts w:asciiTheme="minorHAnsi" w:hAnsiTheme="minorHAnsi"/>
+        </w:rPr>
+        <w:t xml:space="preserve">categoria de anúncios: </w:t>
+      </w:r>
+      <w:proofErr w:type="spellStart"/>
+      <w:r>
+        <w:rPr>
+          <w:rFonts w:asciiTheme="minorHAnsi" w:hAnsiTheme="minorHAnsi"/>
+        </w:rPr>
+        <w:t>router.</w:t>
+      </w:r>
+      <w:proofErr w:type="gramStart"/>
+      <w:r>
+        <w:rPr>
+          <w:rFonts w:asciiTheme="minorHAnsi" w:hAnsiTheme="minorHAnsi"/>
+        </w:rPr>
+        <w:t>post</w:t>
+      </w:r>
+      <w:proofErr w:type="spellEnd"/>
+      <w:r>
+        <w:rPr>
+          <w:rFonts w:asciiTheme="minorHAnsi" w:hAnsiTheme="minorHAnsi"/>
+        </w:rPr>
+        <w:t>('</w:t>
+      </w:r>
+      <w:proofErr w:type="gramEnd"/>
+      <w:r>
+        <w:rPr>
+          <w:rFonts w:asciiTheme="minorHAnsi" w:hAnsiTheme="minorHAnsi"/>
+        </w:rPr>
+        <w:t>/</w:t>
+      </w:r>
+      <w:proofErr w:type="spellStart"/>
+      <w:r>
+        <w:rPr>
+          <w:rFonts w:asciiTheme="minorHAnsi" w:hAnsiTheme="minorHAnsi"/>
+        </w:rPr>
+        <w:t>f</w:t>
+      </w:r>
+      <w:r>
+        <w:rPr>
+          <w:rFonts w:asciiTheme="minorHAnsi" w:hAnsiTheme="minorHAnsi"/>
+        </w:rPr>
+        <w:t>ind</w:t>
+      </w:r>
+      <w:proofErr w:type="spellEnd"/>
+      <w:r>
+        <w:rPr>
+          <w:rFonts w:asciiTheme="minorHAnsi" w:hAnsiTheme="minorHAnsi"/>
+        </w:rPr>
+        <w:t xml:space="preserve">', </w:t>
+      </w:r>
+      <w:proofErr w:type="spellStart"/>
+      <w:r>
+        <w:rPr>
+          <w:rFonts w:asciiTheme="minorHAnsi" w:hAnsiTheme="minorHAnsi"/>
+        </w:rPr>
+        <w:t>function</w:t>
+      </w:r>
+      <w:proofErr w:type="spellEnd"/>
+      <w:r>
+        <w:rPr>
+          <w:rFonts w:asciiTheme="minorHAnsi" w:hAnsiTheme="minorHAnsi"/>
+        </w:rPr>
+        <w:t>(</w:t>
+      </w:r>
+      <w:proofErr w:type="spellStart"/>
+      <w:r>
+        <w:rPr>
+          <w:rFonts w:asciiTheme="minorHAnsi" w:hAnsiTheme="minorHAnsi"/>
+        </w:rPr>
+        <w:t>req</w:t>
+      </w:r>
+      <w:proofErr w:type="spellEnd"/>
+      <w:r>
+        <w:rPr>
+          <w:rFonts w:asciiTheme="minorHAnsi" w:hAnsiTheme="minorHAnsi"/>
+        </w:rPr>
+        <w:t xml:space="preserve">, </w:t>
+      </w:r>
+      <w:proofErr w:type="spellStart"/>
+      <w:r>
+        <w:rPr>
+          <w:rFonts w:asciiTheme="minorHAnsi" w:hAnsiTheme="minorHAnsi"/>
+        </w:rPr>
+        <w:t>res</w:t>
+      </w:r>
+      <w:proofErr w:type="spellEnd"/>
+      <w:r>
+        <w:rPr>
+          <w:rFonts w:asciiTheme="minorHAnsi" w:hAnsiTheme="minorHAnsi"/>
+        </w:rPr>
+        <w:t xml:space="preserve">, </w:t>
+      </w:r>
+      <w:proofErr w:type="spellStart"/>
+      <w:r>
+        <w:rPr>
+          <w:rFonts w:asciiTheme="minorHAnsi" w:hAnsiTheme="minorHAnsi"/>
+        </w:rPr>
+        <w:t>next</w:t>
+      </w:r>
+      <w:proofErr w:type="spellEnd"/>
+      <w:r>
+        <w:rPr>
+          <w:rFonts w:asciiTheme="minorHAnsi" w:hAnsiTheme="minorHAnsi"/>
+        </w:rPr>
+        <w:t>){</w:t>
+      </w:r>
+      <w:r>
+        <w:rPr>
+          <w:rFonts w:asciiTheme="minorHAnsi" w:hAnsiTheme="minorHAnsi"/>
+        </w:rPr>
+        <w:t>});</w:t>
       </w:r>
     </w:p>
     <w:p>
@@ -1340,33 +3913,14 @@
           <w:sz w:val="28"/>
         </w:rPr>
       </w:pPr>
-    </w:p>
-    <w:p>
-      <w:pPr>
+      <w:r>
         <w:rPr>
           <w:rFonts w:asciiTheme="minorHAnsi" w:hAnsiTheme="minorHAnsi"/>
           <w:color w:val="5B9BD5" w:themeColor="accent1"/>
           <w:sz w:val="28"/>
         </w:rPr>
-      </w:pPr>
-      <w:r>
-        <w:rPr>
-          <w:rFonts w:asciiTheme="minorHAnsi" w:hAnsiTheme="minorHAnsi"/>
-          <w:color w:val="5B9BD5" w:themeColor="accent1"/>
-          <w:sz w:val="28"/>
-        </w:rPr>
         <w:br w:type="page"/>
       </w:r>
-    </w:p>
-    <w:p>
-      <w:pPr>
-        <w:rPr>
-          <w:rFonts w:asciiTheme="minorHAnsi" w:eastAsiaTheme="majorEastAsia" w:hAnsiTheme="minorHAnsi" w:cstheme="majorBidi"/>
-          <w:color w:val="5B9BD5" w:themeColor="accent1"/>
-          <w:sz w:val="28"/>
-          <w:szCs w:val="24"/>
-        </w:rPr>
-      </w:pPr>
     </w:p>
     <w:p>
       <w:pPr>
@@ -1383,10 +3937,1077 @@
           <w:rStyle w:val="RefernciaIntensa"/>
           <w:sz w:val="32"/>
         </w:rPr>
+        <w:lastRenderedPageBreak/>
         <w:t>Acesso a dados</w:t>
       </w:r>
       <w:bookmarkEnd w:id="7"/>
     </w:p>
+    <w:p/>
+    <w:p>
+      <w:pPr>
+        <w:ind w:firstLine="708"/>
+        <w:jc w:val="both"/>
+      </w:pPr>
+      <w:r>
+        <w:t>O acesso a dados é realizado pela criação de u</w:t>
+      </w:r>
+      <w:r>
+        <w:t xml:space="preserve">m módulo </w:t>
+      </w:r>
+      <w:r>
+        <w:t>“</w:t>
+      </w:r>
+      <w:r>
+        <w:rPr>
+          <w:i/>
+        </w:rPr>
+        <w:t>dbacess.js</w:t>
+      </w:r>
+      <w:r>
+        <w:t>”, que são disponibilizadas funções para criação, atualização e inserção de anúncios, comentários, utilizadores e categorias para os vários anúncios. Estas funções são exportadas para o seu uso mais facilitado.</w:t>
+      </w:r>
+    </w:p>
+    <w:p>
+      <w:pPr>
+        <w:ind w:firstLine="708"/>
+        <w:jc w:val="both"/>
+      </w:pPr>
+      <w:r>
+        <w:t>Objetos criados para guardar os dados retornados do acesso</w:t>
+      </w:r>
+      <w:r>
+        <w:t>:</w:t>
+      </w:r>
+      <w:r>
+        <w:t xml:space="preserve"> </w:t>
+      </w:r>
+    </w:p>
+    <w:p>
+      <w:pPr>
+        <w:pStyle w:val="PargrafodaLista"/>
+        <w:numPr>
+          <w:ilvl w:val="0"/>
+          <w:numId w:val="7"/>
+        </w:numPr>
+        <w:jc w:val="both"/>
+      </w:pPr>
+      <w:proofErr w:type="gramStart"/>
+      <w:r>
+        <w:rPr>
+          <w:i/>
+        </w:rPr>
+        <w:t>anuncio</w:t>
+      </w:r>
+      <w:proofErr w:type="gramEnd"/>
+      <w:r>
+        <w:t xml:space="preserve"> </w:t>
+      </w:r>
+      <w:r>
+        <w:t>– entidade principal da aplicação;</w:t>
+      </w:r>
+    </w:p>
+    <w:p>
+      <w:pPr>
+        <w:pStyle w:val="PargrafodaLista"/>
+        <w:numPr>
+          <w:ilvl w:val="0"/>
+          <w:numId w:val="7"/>
+        </w:numPr>
+        <w:jc w:val="both"/>
+      </w:pPr>
+      <w:proofErr w:type="spellStart"/>
+      <w:proofErr w:type="gramStart"/>
+      <w:r>
+        <w:rPr>
+          <w:i/>
+        </w:rPr>
+        <w:t>user</w:t>
+      </w:r>
+      <w:proofErr w:type="spellEnd"/>
+      <w:proofErr w:type="gramEnd"/>
+      <w:r>
+        <w:t xml:space="preserve"> – utilizadores registados na aplicação;</w:t>
+      </w:r>
+    </w:p>
+    <w:p>
+      <w:pPr>
+        <w:pStyle w:val="PargrafodaLista"/>
+        <w:numPr>
+          <w:ilvl w:val="0"/>
+          <w:numId w:val="7"/>
+        </w:numPr>
+        <w:jc w:val="both"/>
+        <w:rPr>
+          <w:i/>
+        </w:rPr>
+      </w:pPr>
+      <w:proofErr w:type="spellStart"/>
+      <w:proofErr w:type="gramStart"/>
+      <w:r>
+        <w:rPr>
+          <w:i/>
+        </w:rPr>
+        <w:t>comment</w:t>
+      </w:r>
+      <w:proofErr w:type="spellEnd"/>
+      <w:proofErr w:type="gramEnd"/>
+      <w:r>
+        <w:t xml:space="preserve"> – comentários realizados a anúncios;</w:t>
+      </w:r>
+    </w:p>
+    <w:p>
+      <w:pPr>
+        <w:pStyle w:val="PargrafodaLista"/>
+        <w:numPr>
+          <w:ilvl w:val="0"/>
+          <w:numId w:val="7"/>
+        </w:numPr>
+        <w:jc w:val="both"/>
+        <w:rPr>
+          <w:i/>
+        </w:rPr>
+      </w:pPr>
+      <w:proofErr w:type="gramStart"/>
+      <w:r>
+        <w:rPr>
+          <w:i/>
+        </w:rPr>
+        <w:t>categoria</w:t>
+      </w:r>
+      <w:proofErr w:type="gramEnd"/>
+      <w:r>
+        <w:rPr>
+          <w:i/>
+        </w:rPr>
+        <w:t xml:space="preserve"> – </w:t>
+      </w:r>
+      <w:r>
+        <w:t>categoria do anúncio;</w:t>
+      </w:r>
+    </w:p>
+    <w:p>
+      <w:pPr>
+        <w:pStyle w:val="PargrafodaLista"/>
+        <w:numPr>
+          <w:ilvl w:val="0"/>
+          <w:numId w:val="7"/>
+        </w:numPr>
+        <w:jc w:val="both"/>
+        <w:rPr>
+          <w:i/>
+        </w:rPr>
+      </w:pPr>
+      <w:proofErr w:type="gramStart"/>
+      <w:r>
+        <w:rPr>
+          <w:i/>
+        </w:rPr>
+        <w:t>favorito</w:t>
+      </w:r>
+      <w:proofErr w:type="gramEnd"/>
+      <w:r>
+        <w:t xml:space="preserve"> – anúncios favoritos de cada utilizador;</w:t>
+      </w:r>
+    </w:p>
+    <w:p>
+      <w:pPr>
+        <w:pStyle w:val="PargrafodaLista"/>
+        <w:numPr>
+          <w:ilvl w:val="0"/>
+          <w:numId w:val="7"/>
+        </w:numPr>
+        <w:jc w:val="both"/>
+        <w:rPr>
+          <w:i/>
+        </w:rPr>
+      </w:pPr>
+      <w:proofErr w:type="spellStart"/>
+      <w:proofErr w:type="gramStart"/>
+      <w:r>
+        <w:rPr>
+          <w:i/>
+        </w:rPr>
+        <w:t>pontuacaoUtil</w:t>
+      </w:r>
+      <w:proofErr w:type="spellEnd"/>
+      <w:proofErr w:type="gramEnd"/>
+      <w:r>
+        <w:rPr>
+          <w:i/>
+        </w:rPr>
+        <w:t xml:space="preserve"> – </w:t>
+      </w:r>
+      <w:r>
+        <w:t xml:space="preserve">pontuação atribuída por cada </w:t>
+      </w:r>
+      <w:r>
+        <w:t>comprador ao vendedor.</w:t>
+      </w:r>
+    </w:p>
+    <w:p>
+      <w:pPr>
+        <w:ind w:firstLine="708"/>
+        <w:jc w:val="both"/>
+      </w:pPr>
+      <w:r>
+        <w:t>Funções disponibilizadas para retorno dos dados presentes na base de dados:</w:t>
+      </w:r>
+    </w:p>
+    <w:p>
+      <w:pPr>
+        <w:pStyle w:val="PargrafodaLista"/>
+        <w:numPr>
+          <w:ilvl w:val="0"/>
+          <w:numId w:val="8"/>
+        </w:numPr>
+        <w:jc w:val="both"/>
+      </w:pPr>
+      <w:proofErr w:type="spellStart"/>
+      <w:proofErr w:type="gramStart"/>
+      <w:r>
+        <w:rPr>
+          <w:i/>
+        </w:rPr>
+        <w:t>getAnnouncs</w:t>
+      </w:r>
+      <w:proofErr w:type="spellEnd"/>
+      <w:proofErr w:type="gramEnd"/>
+      <w:r>
+        <w:t xml:space="preserve"> = </w:t>
+      </w:r>
+      <w:proofErr w:type="spellStart"/>
+      <w:r>
+        <w:t>function</w:t>
+      </w:r>
+      <w:proofErr w:type="spellEnd"/>
+      <w:r>
+        <w:t xml:space="preserve"> (</w:t>
+      </w:r>
+      <w:proofErr w:type="spellStart"/>
+      <w:r>
+        <w:t>page</w:t>
+      </w:r>
+      <w:proofErr w:type="spellEnd"/>
+      <w:r>
+        <w:t xml:space="preserve">, </w:t>
+      </w:r>
+      <w:proofErr w:type="spellStart"/>
+      <w:r>
+        <w:t>cb</w:t>
+      </w:r>
+      <w:proofErr w:type="spellEnd"/>
+      <w:r>
+        <w:t>){</w:t>
+      </w:r>
+      <w:r>
+        <w:t>}</w:t>
+      </w:r>
+      <w:r>
+        <w:t xml:space="preserve"> – permite retornar todos por determin</w:t>
+      </w:r>
+      <w:r>
+        <w:t>a</w:t>
+      </w:r>
+      <w:r>
+        <w:t>da p</w:t>
+      </w:r>
+      <w:r>
+        <w:t>ágina suporta á implementação da paginação,</w:t>
+      </w:r>
+    </w:p>
+    <w:p>
+      <w:pPr>
+        <w:pStyle w:val="PargrafodaLista"/>
+        <w:numPr>
+          <w:ilvl w:val="0"/>
+          <w:numId w:val="8"/>
+        </w:numPr>
+        <w:jc w:val="both"/>
+      </w:pPr>
+      <w:proofErr w:type="spellStart"/>
+      <w:proofErr w:type="gramStart"/>
+      <w:r>
+        <w:rPr>
+          <w:i/>
+        </w:rPr>
+        <w:t>getAnnounc</w:t>
+      </w:r>
+      <w:proofErr w:type="spellEnd"/>
+      <w:proofErr w:type="gramEnd"/>
+      <w:r>
+        <w:t xml:space="preserve"> = </w:t>
+      </w:r>
+      <w:proofErr w:type="spellStart"/>
+      <w:r>
+        <w:t>function</w:t>
+      </w:r>
+      <w:proofErr w:type="spellEnd"/>
+      <w:r>
+        <w:t xml:space="preserve"> (id, </w:t>
+      </w:r>
+      <w:proofErr w:type="spellStart"/>
+      <w:r>
+        <w:t>cb</w:t>
+      </w:r>
+      <w:proofErr w:type="spellEnd"/>
+      <w:r>
+        <w:t>) {</w:t>
+      </w:r>
+      <w:r>
+        <w:t>}</w:t>
+      </w:r>
+      <w:r>
+        <w:t xml:space="preserve"> – retorna o anuncio com o identificador </w:t>
+      </w:r>
+      <w:r>
+        <w:rPr>
+          <w:i/>
+        </w:rPr>
+        <w:t>id</w:t>
+      </w:r>
+      <w:r>
+        <w:t>;</w:t>
+      </w:r>
+    </w:p>
+    <w:p>
+      <w:pPr>
+        <w:pStyle w:val="PargrafodaLista"/>
+        <w:numPr>
+          <w:ilvl w:val="0"/>
+          <w:numId w:val="8"/>
+        </w:numPr>
+        <w:jc w:val="both"/>
+      </w:pPr>
+      <w:proofErr w:type="spellStart"/>
+      <w:proofErr w:type="gramStart"/>
+      <w:r>
+        <w:rPr>
+          <w:i/>
+        </w:rPr>
+        <w:t>getCountAnnounc</w:t>
+      </w:r>
+      <w:proofErr w:type="spellEnd"/>
+      <w:proofErr w:type="gramEnd"/>
+      <w:r>
+        <w:t xml:space="preserve"> = </w:t>
+      </w:r>
+      <w:proofErr w:type="spellStart"/>
+      <w:r>
+        <w:t>function</w:t>
+      </w:r>
+      <w:proofErr w:type="spellEnd"/>
+      <w:r>
+        <w:t xml:space="preserve"> (</w:t>
+      </w:r>
+      <w:proofErr w:type="spellStart"/>
+      <w:r>
+        <w:t>cb</w:t>
+      </w:r>
+      <w:proofErr w:type="spellEnd"/>
+      <w:r>
+        <w:t>) {</w:t>
+      </w:r>
+      <w:r>
+        <w:t>}</w:t>
+      </w:r>
+      <w:r>
+        <w:t xml:space="preserve"> – número </w:t>
+      </w:r>
+      <w:r>
+        <w:t>dos anú</w:t>
+      </w:r>
+      <w:r>
+        <w:t>ncios present</w:t>
+      </w:r>
+      <w:r>
+        <w:t>e</w:t>
+      </w:r>
+      <w:r>
+        <w:t>s</w:t>
+      </w:r>
+      <w:r>
+        <w:t xml:space="preserve"> na base de dados;</w:t>
+      </w:r>
+    </w:p>
+    <w:p>
+      <w:pPr>
+        <w:pStyle w:val="PargrafodaLista"/>
+        <w:numPr>
+          <w:ilvl w:val="0"/>
+          <w:numId w:val="8"/>
+        </w:numPr>
+        <w:jc w:val="both"/>
+      </w:pPr>
+      <w:proofErr w:type="spellStart"/>
+      <w:proofErr w:type="gramStart"/>
+      <w:r>
+        <w:rPr>
+          <w:i/>
+        </w:rPr>
+        <w:t>getAnnouncUser</w:t>
+      </w:r>
+      <w:proofErr w:type="spellEnd"/>
+      <w:proofErr w:type="gramEnd"/>
+      <w:r>
+        <w:t xml:space="preserve"> = </w:t>
+      </w:r>
+      <w:proofErr w:type="spellStart"/>
+      <w:r>
+        <w:t>function</w:t>
+      </w:r>
+      <w:proofErr w:type="spellEnd"/>
+      <w:r>
+        <w:t>(</w:t>
+      </w:r>
+      <w:proofErr w:type="spellStart"/>
+      <w:r>
+        <w:t>user</w:t>
+      </w:r>
+      <w:r>
+        <w:t>name</w:t>
+      </w:r>
+      <w:proofErr w:type="spellEnd"/>
+      <w:r>
+        <w:t xml:space="preserve">, </w:t>
+      </w:r>
+      <w:proofErr w:type="spellStart"/>
+      <w:r>
+        <w:t>cb</w:t>
+      </w:r>
+      <w:proofErr w:type="spellEnd"/>
+      <w:r>
+        <w:t>){</w:t>
+      </w:r>
+      <w:r>
+        <w:t>}</w:t>
+      </w:r>
+      <w:r>
+        <w:t xml:space="preserve"> – retorna os </w:t>
+      </w:r>
+      <w:r>
+        <w:t>anúncios</w:t>
+      </w:r>
+      <w:r>
+        <w:t xml:space="preserve"> publicados por determinado </w:t>
+      </w:r>
+      <w:proofErr w:type="spellStart"/>
+      <w:r>
+        <w:rPr>
+          <w:i/>
+        </w:rPr>
+        <w:t>username</w:t>
+      </w:r>
+      <w:proofErr w:type="spellEnd"/>
+      <w:r>
+        <w:t>,</w:t>
+      </w:r>
+    </w:p>
+    <w:p>
+      <w:pPr>
+        <w:pStyle w:val="PargrafodaLista"/>
+        <w:numPr>
+          <w:ilvl w:val="0"/>
+          <w:numId w:val="8"/>
+        </w:numPr>
+        <w:jc w:val="both"/>
+      </w:pPr>
+      <w:proofErr w:type="spellStart"/>
+      <w:proofErr w:type="gramStart"/>
+      <w:r>
+        <w:rPr>
+          <w:i/>
+        </w:rPr>
+        <w:t>getAnnouncFavoriteUser</w:t>
+      </w:r>
+      <w:proofErr w:type="spellEnd"/>
+      <w:proofErr w:type="gramEnd"/>
+      <w:r>
+        <w:t xml:space="preserve"> = </w:t>
+      </w:r>
+      <w:proofErr w:type="spellStart"/>
+      <w:r>
+        <w:t>function</w:t>
+      </w:r>
+      <w:proofErr w:type="spellEnd"/>
+      <w:r>
+        <w:t>(</w:t>
+      </w:r>
+      <w:proofErr w:type="spellStart"/>
+      <w:r>
+        <w:t>user</w:t>
+      </w:r>
+      <w:r>
+        <w:t>name</w:t>
+      </w:r>
+      <w:proofErr w:type="spellEnd"/>
+      <w:r>
+        <w:t xml:space="preserve">, </w:t>
+      </w:r>
+      <w:proofErr w:type="spellStart"/>
+      <w:r>
+        <w:t>cb</w:t>
+      </w:r>
+      <w:proofErr w:type="spellEnd"/>
+      <w:r>
+        <w:t>){</w:t>
+      </w:r>
+      <w:r>
+        <w:t>}</w:t>
+      </w:r>
+      <w:r>
+        <w:t xml:space="preserve"> – retorna os anúncios favoritos do </w:t>
+      </w:r>
+      <w:proofErr w:type="spellStart"/>
+      <w:r>
+        <w:rPr>
+          <w:i/>
+        </w:rPr>
+        <w:t>username</w:t>
+      </w:r>
+      <w:proofErr w:type="spellEnd"/>
+      <w:r>
+        <w:t>;</w:t>
+      </w:r>
+    </w:p>
+    <w:p>
+      <w:pPr>
+        <w:pStyle w:val="PargrafodaLista"/>
+        <w:numPr>
+          <w:ilvl w:val="0"/>
+          <w:numId w:val="8"/>
+        </w:numPr>
+        <w:jc w:val="both"/>
+      </w:pPr>
+      <w:proofErr w:type="spellStart"/>
+      <w:proofErr w:type="gramStart"/>
+      <w:r>
+        <w:rPr>
+          <w:i/>
+        </w:rPr>
+        <w:t>getUser</w:t>
+      </w:r>
+      <w:proofErr w:type="spellEnd"/>
+      <w:proofErr w:type="gramEnd"/>
+      <w:r>
+        <w:t xml:space="preserve"> = </w:t>
+      </w:r>
+      <w:proofErr w:type="spellStart"/>
+      <w:r>
+        <w:t>function</w:t>
+      </w:r>
+      <w:proofErr w:type="spellEnd"/>
+      <w:r>
+        <w:t xml:space="preserve"> (</w:t>
+      </w:r>
+      <w:proofErr w:type="spellStart"/>
+      <w:r>
+        <w:t>name</w:t>
+      </w:r>
+      <w:proofErr w:type="spellEnd"/>
+      <w:r>
+        <w:t xml:space="preserve">, </w:t>
+      </w:r>
+      <w:proofErr w:type="spellStart"/>
+      <w:r>
+        <w:t>cb</w:t>
+      </w:r>
+      <w:proofErr w:type="spellEnd"/>
+      <w:r>
+        <w:t>){</w:t>
+      </w:r>
+      <w:r>
+        <w:t>}</w:t>
+      </w:r>
+      <w:r>
+        <w:t xml:space="preserve"> – retorno do ut</w:t>
+      </w:r>
+      <w:r>
+        <w:t>i</w:t>
+      </w:r>
+      <w:r>
+        <w:t>lizador</w:t>
+      </w:r>
+      <w:r>
+        <w:t xml:space="preserve"> </w:t>
+      </w:r>
+      <w:proofErr w:type="spellStart"/>
+      <w:r>
+        <w:rPr>
+          <w:i/>
+        </w:rPr>
+        <w:t>name</w:t>
+      </w:r>
+      <w:proofErr w:type="spellEnd"/>
+      <w:r>
+        <w:t>;</w:t>
+      </w:r>
+    </w:p>
+    <w:p>
+      <w:pPr>
+        <w:pStyle w:val="PargrafodaLista"/>
+        <w:numPr>
+          <w:ilvl w:val="0"/>
+          <w:numId w:val="8"/>
+        </w:numPr>
+        <w:jc w:val="both"/>
+      </w:pPr>
+      <w:proofErr w:type="spellStart"/>
+      <w:proofErr w:type="gramStart"/>
+      <w:r>
+        <w:rPr>
+          <w:i/>
+        </w:rPr>
+        <w:t>getUserbyEmail</w:t>
+      </w:r>
+      <w:proofErr w:type="spellEnd"/>
+      <w:proofErr w:type="gramEnd"/>
+      <w:r>
+        <w:t xml:space="preserve"> = </w:t>
+      </w:r>
+      <w:proofErr w:type="spellStart"/>
+      <w:r>
+        <w:t>function</w:t>
+      </w:r>
+      <w:proofErr w:type="spellEnd"/>
+      <w:r>
+        <w:t xml:space="preserve"> (email, </w:t>
+      </w:r>
+      <w:proofErr w:type="spellStart"/>
+      <w:r>
+        <w:t>cb</w:t>
+      </w:r>
+      <w:proofErr w:type="spellEnd"/>
+      <w:r>
+        <w:t>){</w:t>
+      </w:r>
+      <w:r>
+        <w:t>}</w:t>
+      </w:r>
+      <w:r>
+        <w:t xml:space="preserve"> - </w:t>
+      </w:r>
+      <w:r>
+        <w:t>retorno do ut</w:t>
+      </w:r>
+      <w:r>
+        <w:t>i</w:t>
+      </w:r>
+      <w:r>
+        <w:t>lizador</w:t>
+      </w:r>
+      <w:r>
+        <w:t xml:space="preserve"> </w:t>
+      </w:r>
+      <w:r>
+        <w:t xml:space="preserve">com o </w:t>
+      </w:r>
+      <w:r>
+        <w:rPr>
+          <w:i/>
+        </w:rPr>
+        <w:t>e-mai</w:t>
+      </w:r>
+      <w:r>
+        <w:t xml:space="preserve">l </w:t>
+      </w:r>
+      <w:r>
+        <w:rPr>
+          <w:i/>
+        </w:rPr>
+        <w:t>email</w:t>
+      </w:r>
+      <w:r>
+        <w:t>;</w:t>
+      </w:r>
+    </w:p>
+    <w:p>
+      <w:pPr>
+        <w:pStyle w:val="PargrafodaLista"/>
+        <w:numPr>
+          <w:ilvl w:val="0"/>
+          <w:numId w:val="8"/>
+        </w:numPr>
+        <w:jc w:val="both"/>
+      </w:pPr>
+      <w:proofErr w:type="spellStart"/>
+      <w:proofErr w:type="gramStart"/>
+      <w:r>
+        <w:rPr>
+          <w:i/>
+        </w:rPr>
+        <w:t>getCategoria</w:t>
+      </w:r>
+      <w:proofErr w:type="spellEnd"/>
+      <w:proofErr w:type="gramEnd"/>
+      <w:r>
+        <w:t xml:space="preserve"> = </w:t>
+      </w:r>
+      <w:proofErr w:type="spellStart"/>
+      <w:r>
+        <w:t>function</w:t>
+      </w:r>
+      <w:proofErr w:type="spellEnd"/>
+      <w:r>
+        <w:t xml:space="preserve"> (</w:t>
+      </w:r>
+      <w:proofErr w:type="spellStart"/>
+      <w:r>
+        <w:t>d</w:t>
+      </w:r>
+      <w:r>
+        <w:t>esig</w:t>
+      </w:r>
+      <w:proofErr w:type="spellEnd"/>
+      <w:r>
+        <w:t xml:space="preserve">, </w:t>
+      </w:r>
+      <w:proofErr w:type="spellStart"/>
+      <w:r>
+        <w:t>cb</w:t>
+      </w:r>
+      <w:proofErr w:type="spellEnd"/>
+      <w:r>
+        <w:t>){</w:t>
+      </w:r>
+      <w:r>
+        <w:t>}</w:t>
+      </w:r>
+      <w:r>
+        <w:t xml:space="preserve"> –</w:t>
+      </w:r>
+      <w:r>
+        <w:t xml:space="preserve"> reto</w:t>
+      </w:r>
+      <w:r>
+        <w:t xml:space="preserve">rno da categoria com a </w:t>
+      </w:r>
+      <w:r>
+        <w:t xml:space="preserve">designação </w:t>
+      </w:r>
+      <w:proofErr w:type="spellStart"/>
+      <w:r>
+        <w:rPr>
+          <w:i/>
+        </w:rPr>
+        <w:t>desig</w:t>
+      </w:r>
+      <w:proofErr w:type="spellEnd"/>
+      <w:r>
+        <w:t>;</w:t>
+      </w:r>
+    </w:p>
+    <w:p>
+      <w:pPr>
+        <w:pStyle w:val="PargrafodaLista"/>
+        <w:numPr>
+          <w:ilvl w:val="0"/>
+          <w:numId w:val="8"/>
+        </w:numPr>
+        <w:jc w:val="both"/>
+      </w:pPr>
+      <w:proofErr w:type="spellStart"/>
+      <w:proofErr w:type="gramStart"/>
+      <w:r>
+        <w:rPr>
+          <w:i/>
+        </w:rPr>
+        <w:t>getComentAnnounc</w:t>
+      </w:r>
+      <w:proofErr w:type="spellEnd"/>
+      <w:proofErr w:type="gramEnd"/>
+      <w:r>
+        <w:t xml:space="preserve"> = </w:t>
+      </w:r>
+      <w:proofErr w:type="spellStart"/>
+      <w:r>
+        <w:t>function</w:t>
+      </w:r>
+      <w:proofErr w:type="spellEnd"/>
+      <w:r>
+        <w:t xml:space="preserve"> (id, </w:t>
+      </w:r>
+      <w:proofErr w:type="spellStart"/>
+      <w:r>
+        <w:t>cb</w:t>
+      </w:r>
+      <w:proofErr w:type="spellEnd"/>
+      <w:r>
+        <w:t>){</w:t>
+      </w:r>
+      <w:r>
+        <w:t>}</w:t>
+      </w:r>
+      <w:r>
+        <w:t xml:space="preserve"> – retorno dos comentários associados ao an</w:t>
+      </w:r>
+      <w:r>
+        <w:t>úncio com o identificador id;</w:t>
+      </w:r>
+    </w:p>
+    <w:p>
+      <w:pPr>
+        <w:pStyle w:val="PargrafodaLista"/>
+        <w:numPr>
+          <w:ilvl w:val="0"/>
+          <w:numId w:val="8"/>
+        </w:numPr>
+        <w:jc w:val="both"/>
+      </w:pPr>
+      <w:proofErr w:type="spellStart"/>
+      <w:proofErr w:type="gramStart"/>
+      <w:r>
+        <w:rPr>
+          <w:i/>
+        </w:rPr>
+        <w:t>getPontuacaoUtil</w:t>
+      </w:r>
+      <w:proofErr w:type="spellEnd"/>
+      <w:proofErr w:type="gramEnd"/>
+      <w:r>
+        <w:t xml:space="preserve"> = </w:t>
+      </w:r>
+      <w:proofErr w:type="spellStart"/>
+      <w:r>
+        <w:t>function</w:t>
+      </w:r>
+      <w:proofErr w:type="spellEnd"/>
+      <w:r>
+        <w:t xml:space="preserve"> (</w:t>
+      </w:r>
+      <w:proofErr w:type="spellStart"/>
+      <w:r>
+        <w:t>username</w:t>
+      </w:r>
+      <w:proofErr w:type="spellEnd"/>
+      <w:r>
+        <w:t xml:space="preserve">, </w:t>
+      </w:r>
+      <w:proofErr w:type="spellStart"/>
+      <w:r>
+        <w:t>cb</w:t>
+      </w:r>
+      <w:proofErr w:type="spellEnd"/>
+      <w:r>
+        <w:t>){</w:t>
+      </w:r>
+      <w:r>
+        <w:t>}</w:t>
+      </w:r>
+      <w:r>
+        <w:t xml:space="preserve"> – retorno da pontuaç</w:t>
+      </w:r>
+      <w:r>
+        <w:t xml:space="preserve">ão atribuídas pelos vários utilizadores ao </w:t>
+      </w:r>
+      <w:proofErr w:type="spellStart"/>
+      <w:r>
+        <w:rPr>
+          <w:i/>
+        </w:rPr>
+        <w:t>username</w:t>
+      </w:r>
+      <w:proofErr w:type="spellEnd"/>
+      <w:r>
+        <w:t xml:space="preserve"> passado por parâmetro;</w:t>
+      </w:r>
+    </w:p>
+    <w:p>
+      <w:pPr>
+        <w:pStyle w:val="PargrafodaLista"/>
+        <w:numPr>
+          <w:ilvl w:val="0"/>
+          <w:numId w:val="8"/>
+        </w:numPr>
+        <w:jc w:val="both"/>
+      </w:pPr>
+      <w:proofErr w:type="spellStart"/>
+      <w:proofErr w:type="gramStart"/>
+      <w:r>
+        <w:rPr>
+          <w:i/>
+        </w:rPr>
+        <w:t>getAnuncioByFilter</w:t>
+      </w:r>
+      <w:proofErr w:type="spellEnd"/>
+      <w:proofErr w:type="gramEnd"/>
+      <w:r>
+        <w:t xml:space="preserve"> = </w:t>
+      </w:r>
+      <w:proofErr w:type="spellStart"/>
+      <w:r>
+        <w:t>function</w:t>
+      </w:r>
+      <w:proofErr w:type="spellEnd"/>
+      <w:r>
+        <w:t xml:space="preserve"> (</w:t>
+      </w:r>
+      <w:proofErr w:type="spellStart"/>
+      <w:r>
+        <w:t>localizacao</w:t>
+      </w:r>
+      <w:proofErr w:type="spellEnd"/>
+      <w:r>
+        <w:t xml:space="preserve">, titulo, categoria,  </w:t>
+      </w:r>
+      <w:proofErr w:type="spellStart"/>
+      <w:r>
+        <w:t>cb</w:t>
+      </w:r>
+      <w:proofErr w:type="spellEnd"/>
+      <w:r>
+        <w:t>){</w:t>
+      </w:r>
+      <w:r>
+        <w:t>}</w:t>
+      </w:r>
+      <w:r>
+        <w:t xml:space="preserve"> – pesquisa por anúncios na localização, título e categoria passada por parâmetro.</w:t>
+      </w:r>
+    </w:p>
+    <w:p>
+      <w:pPr>
+        <w:ind w:firstLine="708"/>
+        <w:jc w:val="both"/>
+      </w:pPr>
+    </w:p>
+    <w:p>
+      <w:pPr>
+        <w:ind w:firstLine="708"/>
+        <w:jc w:val="both"/>
+      </w:pPr>
+      <w:r>
+        <w:t>Funções de suporte á inserção de anúncios, utilizadores, comentários e categoria:</w:t>
+      </w:r>
+    </w:p>
+    <w:p>
+      <w:pPr>
+        <w:pStyle w:val="PargrafodaLista"/>
+        <w:numPr>
+          <w:ilvl w:val="0"/>
+          <w:numId w:val="11"/>
+        </w:numPr>
+        <w:jc w:val="both"/>
+      </w:pPr>
+      <w:proofErr w:type="spellStart"/>
+      <w:proofErr w:type="gramStart"/>
+      <w:r>
+        <w:rPr>
+          <w:i/>
+        </w:rPr>
+        <w:lastRenderedPageBreak/>
+        <w:t>newAnnounc</w:t>
+      </w:r>
+      <w:proofErr w:type="spellEnd"/>
+      <w:proofErr w:type="gramEnd"/>
+      <w:r>
+        <w:t xml:space="preserve"> – inserção de um anúncio;</w:t>
+      </w:r>
+    </w:p>
+    <w:p>
+      <w:pPr>
+        <w:pStyle w:val="PargrafodaLista"/>
+        <w:numPr>
+          <w:ilvl w:val="0"/>
+          <w:numId w:val="11"/>
+        </w:numPr>
+        <w:jc w:val="both"/>
+      </w:pPr>
+      <w:proofErr w:type="spellStart"/>
+      <w:proofErr w:type="gramStart"/>
+      <w:r>
+        <w:rPr>
+          <w:i/>
+        </w:rPr>
+        <w:t>newUser</w:t>
+      </w:r>
+      <w:proofErr w:type="spellEnd"/>
+      <w:proofErr w:type="gramEnd"/>
+      <w:r>
+        <w:t xml:space="preserve"> – inserção de um utilizador</w:t>
+      </w:r>
+      <w:r>
+        <w:t>;</w:t>
+      </w:r>
+    </w:p>
+    <w:p>
+      <w:pPr>
+        <w:pStyle w:val="PargrafodaLista"/>
+        <w:numPr>
+          <w:ilvl w:val="0"/>
+          <w:numId w:val="11"/>
+        </w:numPr>
+        <w:jc w:val="both"/>
+      </w:pPr>
+      <w:proofErr w:type="spellStart"/>
+      <w:proofErr w:type="gramStart"/>
+      <w:r>
+        <w:rPr>
+          <w:i/>
+        </w:rPr>
+        <w:t>newCategoria</w:t>
+      </w:r>
+      <w:proofErr w:type="spellEnd"/>
+      <w:proofErr w:type="gramEnd"/>
+      <w:r>
+        <w:t xml:space="preserve"> – inserção de uma nova categoria;</w:t>
+      </w:r>
+    </w:p>
+    <w:p>
+      <w:pPr>
+        <w:pStyle w:val="PargrafodaLista"/>
+        <w:numPr>
+          <w:ilvl w:val="0"/>
+          <w:numId w:val="11"/>
+        </w:numPr>
+        <w:jc w:val="both"/>
+      </w:pPr>
+      <w:proofErr w:type="spellStart"/>
+      <w:proofErr w:type="gramStart"/>
+      <w:r>
+        <w:rPr>
+          <w:i/>
+        </w:rPr>
+        <w:t>newComment</w:t>
+      </w:r>
+      <w:proofErr w:type="spellEnd"/>
+      <w:proofErr w:type="gramEnd"/>
+      <w:r>
+        <w:t xml:space="preserve"> – inserção de um comentário.</w:t>
+      </w:r>
+    </w:p>
+    <w:p>
+      <w:pPr>
+        <w:jc w:val="both"/>
+      </w:pPr>
+      <w:r>
+        <w:t xml:space="preserve">Todas as funções descritas acima apresentam interface assíncrona </w:t>
+      </w:r>
+      <w:r>
+        <w:t xml:space="preserve">por captura dos dados na função </w:t>
+      </w:r>
+      <w:proofErr w:type="spellStart"/>
+      <w:r>
+        <w:rPr>
+          <w:i/>
+        </w:rPr>
+        <w:t>cb</w:t>
+      </w:r>
+      <w:proofErr w:type="spellEnd"/>
+      <w:r>
+        <w:t xml:space="preserve">, </w:t>
+      </w:r>
+      <w:proofErr w:type="spellStart"/>
+      <w:r>
+        <w:rPr>
+          <w:i/>
+        </w:rPr>
+        <w:t>callback</w:t>
+      </w:r>
+      <w:proofErr w:type="spellEnd"/>
+      <w:r>
+        <w:t>.</w:t>
+      </w:r>
+    </w:p>
     <w:p>
       <w:r>
         <w:br w:type="page"/>
@@ -1397,11 +5018,13 @@
         <w:pStyle w:val="Cabealhodondice"/>
         <w:rPr>
           <w:rStyle w:val="RefernciaIntensa"/>
+          <w:lang w:val="en-US"/>
         </w:rPr>
       </w:pPr>
       <w:r>
         <w:rPr>
           <w:rStyle w:val="RefernciaIntensa"/>
+          <w:lang w:val="en-US"/>
         </w:rPr>
         <w:lastRenderedPageBreak/>
         <w:t>Base de Dados</w:t>
@@ -1411,6 +5034,7 @@
       <w:pPr>
         <w:rPr>
           <w:rStyle w:val="RefernciaIntensa"/>
+          <w:lang w:val="en-US"/>
         </w:rPr>
       </w:pPr>
     </w:p>
@@ -1683,7 +5307,7 @@
                                     <w:sz w:val="36"/>
                                     <w:szCs w:val="36"/>
                                   </w:rPr>
-                                  <w:t>3</w:t>
+                                  <w:t>11</w:t>
                                 </w:r>
                                 <w:r>
                                   <w:rPr>
@@ -1762,7 +5386,7 @@
                               <w:sz w:val="36"/>
                               <w:szCs w:val="36"/>
                             </w:rPr>
-                            <w:t>3</w:t>
+                            <w:t>11</w:t>
                           </w:r>
                           <w:r>
                             <w:rPr>
@@ -1910,6 +5534,345 @@
     </w:lvl>
   </w:abstractNum>
   <w:abstractNum w:abstractNumId="1" w15:restartNumberingAfterBreak="0">
+    <w:nsid w:val="39B33702"/>
+    <w:multiLevelType w:val="hybridMultilevel"/>
+    <w:tmpl w:val="30C0B2AE"/>
+    <w:lvl w:ilvl="0" w:tplc="08160001">
+      <w:start w:val="1"/>
+      <w:numFmt w:val="bullet"/>
+      <w:lvlText w:val=""/>
+      <w:lvlJc w:val="left"/>
+      <w:pPr>
+        <w:ind w:left="1426" w:hanging="360"/>
+      </w:pPr>
+      <w:rPr>
+        <w:rFonts w:ascii="Symbol" w:hAnsi="Symbol" w:hint="default"/>
+      </w:rPr>
+    </w:lvl>
+    <w:lvl w:ilvl="1" w:tplc="08160003" w:tentative="1">
+      <w:start w:val="1"/>
+      <w:numFmt w:val="bullet"/>
+      <w:lvlText w:val="o"/>
+      <w:lvlJc w:val="left"/>
+      <w:pPr>
+        <w:ind w:left="2146" w:hanging="360"/>
+      </w:pPr>
+      <w:rPr>
+        <w:rFonts w:ascii="Courier New" w:hAnsi="Courier New" w:cs="Courier New" w:hint="default"/>
+      </w:rPr>
+    </w:lvl>
+    <w:lvl w:ilvl="2" w:tplc="08160005" w:tentative="1">
+      <w:start w:val="1"/>
+      <w:numFmt w:val="bullet"/>
+      <w:lvlText w:val=""/>
+      <w:lvlJc w:val="left"/>
+      <w:pPr>
+        <w:ind w:left="2866" w:hanging="360"/>
+      </w:pPr>
+      <w:rPr>
+        <w:rFonts w:ascii="Wingdings" w:hAnsi="Wingdings" w:hint="default"/>
+      </w:rPr>
+    </w:lvl>
+    <w:lvl w:ilvl="3" w:tplc="08160001" w:tentative="1">
+      <w:start w:val="1"/>
+      <w:numFmt w:val="bullet"/>
+      <w:lvlText w:val=""/>
+      <w:lvlJc w:val="left"/>
+      <w:pPr>
+        <w:ind w:left="3586" w:hanging="360"/>
+      </w:pPr>
+      <w:rPr>
+        <w:rFonts w:ascii="Symbol" w:hAnsi="Symbol" w:hint="default"/>
+      </w:rPr>
+    </w:lvl>
+    <w:lvl w:ilvl="4" w:tplc="08160003" w:tentative="1">
+      <w:start w:val="1"/>
+      <w:numFmt w:val="bullet"/>
+      <w:lvlText w:val="o"/>
+      <w:lvlJc w:val="left"/>
+      <w:pPr>
+        <w:ind w:left="4306" w:hanging="360"/>
+      </w:pPr>
+      <w:rPr>
+        <w:rFonts w:ascii="Courier New" w:hAnsi="Courier New" w:cs="Courier New" w:hint="default"/>
+      </w:rPr>
+    </w:lvl>
+    <w:lvl w:ilvl="5" w:tplc="08160005" w:tentative="1">
+      <w:start w:val="1"/>
+      <w:numFmt w:val="bullet"/>
+      <w:lvlText w:val=""/>
+      <w:lvlJc w:val="left"/>
+      <w:pPr>
+        <w:ind w:left="5026" w:hanging="360"/>
+      </w:pPr>
+      <w:rPr>
+        <w:rFonts w:ascii="Wingdings" w:hAnsi="Wingdings" w:hint="default"/>
+      </w:rPr>
+    </w:lvl>
+    <w:lvl w:ilvl="6" w:tplc="08160001" w:tentative="1">
+      <w:start w:val="1"/>
+      <w:numFmt w:val="bullet"/>
+      <w:lvlText w:val=""/>
+      <w:lvlJc w:val="left"/>
+      <w:pPr>
+        <w:ind w:left="5746" w:hanging="360"/>
+      </w:pPr>
+      <w:rPr>
+        <w:rFonts w:ascii="Symbol" w:hAnsi="Symbol" w:hint="default"/>
+      </w:rPr>
+    </w:lvl>
+    <w:lvl w:ilvl="7" w:tplc="08160003" w:tentative="1">
+      <w:start w:val="1"/>
+      <w:numFmt w:val="bullet"/>
+      <w:lvlText w:val="o"/>
+      <w:lvlJc w:val="left"/>
+      <w:pPr>
+        <w:ind w:left="6466" w:hanging="360"/>
+      </w:pPr>
+      <w:rPr>
+        <w:rFonts w:ascii="Courier New" w:hAnsi="Courier New" w:cs="Courier New" w:hint="default"/>
+      </w:rPr>
+    </w:lvl>
+    <w:lvl w:ilvl="8" w:tplc="08160005" w:tentative="1">
+      <w:start w:val="1"/>
+      <w:numFmt w:val="bullet"/>
+      <w:lvlText w:val=""/>
+      <w:lvlJc w:val="left"/>
+      <w:pPr>
+        <w:ind w:left="7186" w:hanging="360"/>
+      </w:pPr>
+      <w:rPr>
+        <w:rFonts w:ascii="Wingdings" w:hAnsi="Wingdings" w:hint="default"/>
+      </w:rPr>
+    </w:lvl>
+  </w:abstractNum>
+  <w:abstractNum w:abstractNumId="2" w15:restartNumberingAfterBreak="0">
+    <w:nsid w:val="3A050271"/>
+    <w:multiLevelType w:val="hybridMultilevel"/>
+    <w:tmpl w:val="AC1411EC"/>
+    <w:lvl w:ilvl="0" w:tplc="08160001">
+      <w:start w:val="1"/>
+      <w:numFmt w:val="bullet"/>
+      <w:lvlText w:val=""/>
+      <w:lvlJc w:val="left"/>
+      <w:pPr>
+        <w:ind w:left="1426" w:hanging="360"/>
+      </w:pPr>
+      <w:rPr>
+        <w:rFonts w:ascii="Symbol" w:hAnsi="Symbol" w:hint="default"/>
+      </w:rPr>
+    </w:lvl>
+    <w:lvl w:ilvl="1" w:tplc="08160003" w:tentative="1">
+      <w:start w:val="1"/>
+      <w:numFmt w:val="bullet"/>
+      <w:lvlText w:val="o"/>
+      <w:lvlJc w:val="left"/>
+      <w:pPr>
+        <w:ind w:left="2146" w:hanging="360"/>
+      </w:pPr>
+      <w:rPr>
+        <w:rFonts w:ascii="Courier New" w:hAnsi="Courier New" w:cs="Courier New" w:hint="default"/>
+      </w:rPr>
+    </w:lvl>
+    <w:lvl w:ilvl="2" w:tplc="08160005" w:tentative="1">
+      <w:start w:val="1"/>
+      <w:numFmt w:val="bullet"/>
+      <w:lvlText w:val=""/>
+      <w:lvlJc w:val="left"/>
+      <w:pPr>
+        <w:ind w:left="2866" w:hanging="360"/>
+      </w:pPr>
+      <w:rPr>
+        <w:rFonts w:ascii="Wingdings" w:hAnsi="Wingdings" w:hint="default"/>
+      </w:rPr>
+    </w:lvl>
+    <w:lvl w:ilvl="3" w:tplc="08160001" w:tentative="1">
+      <w:start w:val="1"/>
+      <w:numFmt w:val="bullet"/>
+      <w:lvlText w:val=""/>
+      <w:lvlJc w:val="left"/>
+      <w:pPr>
+        <w:ind w:left="3586" w:hanging="360"/>
+      </w:pPr>
+      <w:rPr>
+        <w:rFonts w:ascii="Symbol" w:hAnsi="Symbol" w:hint="default"/>
+      </w:rPr>
+    </w:lvl>
+    <w:lvl w:ilvl="4" w:tplc="08160003" w:tentative="1">
+      <w:start w:val="1"/>
+      <w:numFmt w:val="bullet"/>
+      <w:lvlText w:val="o"/>
+      <w:lvlJc w:val="left"/>
+      <w:pPr>
+        <w:ind w:left="4306" w:hanging="360"/>
+      </w:pPr>
+      <w:rPr>
+        <w:rFonts w:ascii="Courier New" w:hAnsi="Courier New" w:cs="Courier New" w:hint="default"/>
+      </w:rPr>
+    </w:lvl>
+    <w:lvl w:ilvl="5" w:tplc="08160005" w:tentative="1">
+      <w:start w:val="1"/>
+      <w:numFmt w:val="bullet"/>
+      <w:lvlText w:val=""/>
+      <w:lvlJc w:val="left"/>
+      <w:pPr>
+        <w:ind w:left="5026" w:hanging="360"/>
+      </w:pPr>
+      <w:rPr>
+        <w:rFonts w:ascii="Wingdings" w:hAnsi="Wingdings" w:hint="default"/>
+      </w:rPr>
+    </w:lvl>
+    <w:lvl w:ilvl="6" w:tplc="08160001" w:tentative="1">
+      <w:start w:val="1"/>
+      <w:numFmt w:val="bullet"/>
+      <w:lvlText w:val=""/>
+      <w:lvlJc w:val="left"/>
+      <w:pPr>
+        <w:ind w:left="5746" w:hanging="360"/>
+      </w:pPr>
+      <w:rPr>
+        <w:rFonts w:ascii="Symbol" w:hAnsi="Symbol" w:hint="default"/>
+      </w:rPr>
+    </w:lvl>
+    <w:lvl w:ilvl="7" w:tplc="08160003" w:tentative="1">
+      <w:start w:val="1"/>
+      <w:numFmt w:val="bullet"/>
+      <w:lvlText w:val="o"/>
+      <w:lvlJc w:val="left"/>
+      <w:pPr>
+        <w:ind w:left="6466" w:hanging="360"/>
+      </w:pPr>
+      <w:rPr>
+        <w:rFonts w:ascii="Courier New" w:hAnsi="Courier New" w:cs="Courier New" w:hint="default"/>
+      </w:rPr>
+    </w:lvl>
+    <w:lvl w:ilvl="8" w:tplc="08160005" w:tentative="1">
+      <w:start w:val="1"/>
+      <w:numFmt w:val="bullet"/>
+      <w:lvlText w:val=""/>
+      <w:lvlJc w:val="left"/>
+      <w:pPr>
+        <w:ind w:left="7186" w:hanging="360"/>
+      </w:pPr>
+      <w:rPr>
+        <w:rFonts w:ascii="Wingdings" w:hAnsi="Wingdings" w:hint="default"/>
+      </w:rPr>
+    </w:lvl>
+  </w:abstractNum>
+  <w:abstractNum w:abstractNumId="3" w15:restartNumberingAfterBreak="0">
+    <w:nsid w:val="44036722"/>
+    <w:multiLevelType w:val="hybridMultilevel"/>
+    <w:tmpl w:val="BAEC83D0"/>
+    <w:lvl w:ilvl="0" w:tplc="08160001">
+      <w:start w:val="1"/>
+      <w:numFmt w:val="bullet"/>
+      <w:lvlText w:val=""/>
+      <w:lvlJc w:val="left"/>
+      <w:pPr>
+        <w:ind w:left="1428" w:hanging="360"/>
+      </w:pPr>
+      <w:rPr>
+        <w:rFonts w:ascii="Symbol" w:hAnsi="Symbol" w:hint="default"/>
+      </w:rPr>
+    </w:lvl>
+    <w:lvl w:ilvl="1" w:tplc="08160003" w:tentative="1">
+      <w:start w:val="1"/>
+      <w:numFmt w:val="bullet"/>
+      <w:lvlText w:val="o"/>
+      <w:lvlJc w:val="left"/>
+      <w:pPr>
+        <w:ind w:left="2148" w:hanging="360"/>
+      </w:pPr>
+      <w:rPr>
+        <w:rFonts w:ascii="Courier New" w:hAnsi="Courier New" w:cs="Courier New" w:hint="default"/>
+      </w:rPr>
+    </w:lvl>
+    <w:lvl w:ilvl="2" w:tplc="08160005" w:tentative="1">
+      <w:start w:val="1"/>
+      <w:numFmt w:val="bullet"/>
+      <w:lvlText w:val=""/>
+      <w:lvlJc w:val="left"/>
+      <w:pPr>
+        <w:ind w:left="2868" w:hanging="360"/>
+      </w:pPr>
+      <w:rPr>
+        <w:rFonts w:ascii="Wingdings" w:hAnsi="Wingdings" w:hint="default"/>
+      </w:rPr>
+    </w:lvl>
+    <w:lvl w:ilvl="3" w:tplc="08160001" w:tentative="1">
+      <w:start w:val="1"/>
+      <w:numFmt w:val="bullet"/>
+      <w:lvlText w:val=""/>
+      <w:lvlJc w:val="left"/>
+      <w:pPr>
+        <w:ind w:left="3588" w:hanging="360"/>
+      </w:pPr>
+      <w:rPr>
+        <w:rFonts w:ascii="Symbol" w:hAnsi="Symbol" w:hint="default"/>
+      </w:rPr>
+    </w:lvl>
+    <w:lvl w:ilvl="4" w:tplc="08160003" w:tentative="1">
+      <w:start w:val="1"/>
+      <w:numFmt w:val="bullet"/>
+      <w:lvlText w:val="o"/>
+      <w:lvlJc w:val="left"/>
+      <w:pPr>
+        <w:ind w:left="4308" w:hanging="360"/>
+      </w:pPr>
+      <w:rPr>
+        <w:rFonts w:ascii="Courier New" w:hAnsi="Courier New" w:cs="Courier New" w:hint="default"/>
+      </w:rPr>
+    </w:lvl>
+    <w:lvl w:ilvl="5" w:tplc="08160005" w:tentative="1">
+      <w:start w:val="1"/>
+      <w:numFmt w:val="bullet"/>
+      <w:lvlText w:val=""/>
+      <w:lvlJc w:val="left"/>
+      <w:pPr>
+        <w:ind w:left="5028" w:hanging="360"/>
+      </w:pPr>
+      <w:rPr>
+        <w:rFonts w:ascii="Wingdings" w:hAnsi="Wingdings" w:hint="default"/>
+      </w:rPr>
+    </w:lvl>
+    <w:lvl w:ilvl="6" w:tplc="08160001" w:tentative="1">
+      <w:start w:val="1"/>
+      <w:numFmt w:val="bullet"/>
+      <w:lvlText w:val=""/>
+      <w:lvlJc w:val="left"/>
+      <w:pPr>
+        <w:ind w:left="5748" w:hanging="360"/>
+      </w:pPr>
+      <w:rPr>
+        <w:rFonts w:ascii="Symbol" w:hAnsi="Symbol" w:hint="default"/>
+      </w:rPr>
+    </w:lvl>
+    <w:lvl w:ilvl="7" w:tplc="08160003" w:tentative="1">
+      <w:start w:val="1"/>
+      <w:numFmt w:val="bullet"/>
+      <w:lvlText w:val="o"/>
+      <w:lvlJc w:val="left"/>
+      <w:pPr>
+        <w:ind w:left="6468" w:hanging="360"/>
+      </w:pPr>
+      <w:rPr>
+        <w:rFonts w:ascii="Courier New" w:hAnsi="Courier New" w:cs="Courier New" w:hint="default"/>
+      </w:rPr>
+    </w:lvl>
+    <w:lvl w:ilvl="8" w:tplc="08160005" w:tentative="1">
+      <w:start w:val="1"/>
+      <w:numFmt w:val="bullet"/>
+      <w:lvlText w:val=""/>
+      <w:lvlJc w:val="left"/>
+      <w:pPr>
+        <w:ind w:left="7188" w:hanging="360"/>
+      </w:pPr>
+      <w:rPr>
+        <w:rFonts w:ascii="Wingdings" w:hAnsi="Wingdings" w:hint="default"/>
+      </w:rPr>
+    </w:lvl>
+  </w:abstractNum>
+  <w:abstractNum w:abstractNumId="4" w15:restartNumberingAfterBreak="0">
     <w:nsid w:val="50423AD8"/>
     <w:multiLevelType w:val="multilevel"/>
     <w:tmpl w:val="0816001D"/>
@@ -1999,7 +5962,120 @@
       </w:pPr>
     </w:lvl>
   </w:abstractNum>
-  <w:abstractNum w:abstractNumId="2" w15:restartNumberingAfterBreak="0">
+  <w:abstractNum w:abstractNumId="5" w15:restartNumberingAfterBreak="0">
+    <w:nsid w:val="54D70011"/>
+    <w:multiLevelType w:val="hybridMultilevel"/>
+    <w:tmpl w:val="4EEC36CE"/>
+    <w:lvl w:ilvl="0" w:tplc="08160001">
+      <w:start w:val="1"/>
+      <w:numFmt w:val="bullet"/>
+      <w:lvlText w:val=""/>
+      <w:lvlJc w:val="left"/>
+      <w:pPr>
+        <w:ind w:left="1428" w:hanging="360"/>
+      </w:pPr>
+      <w:rPr>
+        <w:rFonts w:ascii="Symbol" w:hAnsi="Symbol" w:hint="default"/>
+      </w:rPr>
+    </w:lvl>
+    <w:lvl w:ilvl="1" w:tplc="08160003" w:tentative="1">
+      <w:start w:val="1"/>
+      <w:numFmt w:val="bullet"/>
+      <w:lvlText w:val="o"/>
+      <w:lvlJc w:val="left"/>
+      <w:pPr>
+        <w:ind w:left="2148" w:hanging="360"/>
+      </w:pPr>
+      <w:rPr>
+        <w:rFonts w:ascii="Courier New" w:hAnsi="Courier New" w:cs="Courier New" w:hint="default"/>
+      </w:rPr>
+    </w:lvl>
+    <w:lvl w:ilvl="2" w:tplc="08160005" w:tentative="1">
+      <w:start w:val="1"/>
+      <w:numFmt w:val="bullet"/>
+      <w:lvlText w:val=""/>
+      <w:lvlJc w:val="left"/>
+      <w:pPr>
+        <w:ind w:left="2868" w:hanging="360"/>
+      </w:pPr>
+      <w:rPr>
+        <w:rFonts w:ascii="Wingdings" w:hAnsi="Wingdings" w:hint="default"/>
+      </w:rPr>
+    </w:lvl>
+    <w:lvl w:ilvl="3" w:tplc="08160001" w:tentative="1">
+      <w:start w:val="1"/>
+      <w:numFmt w:val="bullet"/>
+      <w:lvlText w:val=""/>
+      <w:lvlJc w:val="left"/>
+      <w:pPr>
+        <w:ind w:left="3588" w:hanging="360"/>
+      </w:pPr>
+      <w:rPr>
+        <w:rFonts w:ascii="Symbol" w:hAnsi="Symbol" w:hint="default"/>
+      </w:rPr>
+    </w:lvl>
+    <w:lvl w:ilvl="4" w:tplc="08160003" w:tentative="1">
+      <w:start w:val="1"/>
+      <w:numFmt w:val="bullet"/>
+      <w:lvlText w:val="o"/>
+      <w:lvlJc w:val="left"/>
+      <w:pPr>
+        <w:ind w:left="4308" w:hanging="360"/>
+      </w:pPr>
+      <w:rPr>
+        <w:rFonts w:ascii="Courier New" w:hAnsi="Courier New" w:cs="Courier New" w:hint="default"/>
+      </w:rPr>
+    </w:lvl>
+    <w:lvl w:ilvl="5" w:tplc="08160005" w:tentative="1">
+      <w:start w:val="1"/>
+      <w:numFmt w:val="bullet"/>
+      <w:lvlText w:val=""/>
+      <w:lvlJc w:val="left"/>
+      <w:pPr>
+        <w:ind w:left="5028" w:hanging="360"/>
+      </w:pPr>
+      <w:rPr>
+        <w:rFonts w:ascii="Wingdings" w:hAnsi="Wingdings" w:hint="default"/>
+      </w:rPr>
+    </w:lvl>
+    <w:lvl w:ilvl="6" w:tplc="08160001" w:tentative="1">
+      <w:start w:val="1"/>
+      <w:numFmt w:val="bullet"/>
+      <w:lvlText w:val=""/>
+      <w:lvlJc w:val="left"/>
+      <w:pPr>
+        <w:ind w:left="5748" w:hanging="360"/>
+      </w:pPr>
+      <w:rPr>
+        <w:rFonts w:ascii="Symbol" w:hAnsi="Symbol" w:hint="default"/>
+      </w:rPr>
+    </w:lvl>
+    <w:lvl w:ilvl="7" w:tplc="08160003" w:tentative="1">
+      <w:start w:val="1"/>
+      <w:numFmt w:val="bullet"/>
+      <w:lvlText w:val="o"/>
+      <w:lvlJc w:val="left"/>
+      <w:pPr>
+        <w:ind w:left="6468" w:hanging="360"/>
+      </w:pPr>
+      <w:rPr>
+        <w:rFonts w:ascii="Courier New" w:hAnsi="Courier New" w:cs="Courier New" w:hint="default"/>
+      </w:rPr>
+    </w:lvl>
+    <w:lvl w:ilvl="8" w:tplc="08160005" w:tentative="1">
+      <w:start w:val="1"/>
+      <w:numFmt w:val="bullet"/>
+      <w:lvlText w:val=""/>
+      <w:lvlJc w:val="left"/>
+      <w:pPr>
+        <w:ind w:left="7188" w:hanging="360"/>
+      </w:pPr>
+      <w:rPr>
+        <w:rFonts w:ascii="Wingdings" w:hAnsi="Wingdings" w:hint="default"/>
+      </w:rPr>
+    </w:lvl>
+  </w:abstractNum>
+  <w:abstractNum w:abstractNumId="6" w15:restartNumberingAfterBreak="0">
     <w:nsid w:val="55B848A6"/>
     <w:multiLevelType w:val="multilevel"/>
     <w:tmpl w:val="AB8C9CF4"/>
@@ -2086,7 +6162,7 @@
       </w:pPr>
     </w:lvl>
   </w:abstractNum>
-  <w:abstractNum w:abstractNumId="3" w15:restartNumberingAfterBreak="0">
+  <w:abstractNum w:abstractNumId="7" w15:restartNumberingAfterBreak="0">
     <w:nsid w:val="669F2B45"/>
     <w:multiLevelType w:val="multilevel"/>
     <w:tmpl w:val="85FA3610"/>
@@ -2173,7 +6249,120 @@
       </w:pPr>
     </w:lvl>
   </w:abstractNum>
-  <w:abstractNum w:abstractNumId="4" w15:restartNumberingAfterBreak="0">
+  <w:abstractNum w:abstractNumId="8" w15:restartNumberingAfterBreak="0">
+    <w:nsid w:val="72742A12"/>
+    <w:multiLevelType w:val="hybridMultilevel"/>
+    <w:tmpl w:val="7ADE1290"/>
+    <w:lvl w:ilvl="0" w:tplc="08160001">
+      <w:start w:val="1"/>
+      <w:numFmt w:val="bullet"/>
+      <w:lvlText w:val=""/>
+      <w:lvlJc w:val="left"/>
+      <w:pPr>
+        <w:ind w:left="1426" w:hanging="360"/>
+      </w:pPr>
+      <w:rPr>
+        <w:rFonts w:ascii="Symbol" w:hAnsi="Symbol" w:hint="default"/>
+      </w:rPr>
+    </w:lvl>
+    <w:lvl w:ilvl="1" w:tplc="08160003" w:tentative="1">
+      <w:start w:val="1"/>
+      <w:numFmt w:val="bullet"/>
+      <w:lvlText w:val="o"/>
+      <w:lvlJc w:val="left"/>
+      <w:pPr>
+        <w:ind w:left="2146" w:hanging="360"/>
+      </w:pPr>
+      <w:rPr>
+        <w:rFonts w:ascii="Courier New" w:hAnsi="Courier New" w:cs="Courier New" w:hint="default"/>
+      </w:rPr>
+    </w:lvl>
+    <w:lvl w:ilvl="2" w:tplc="08160005" w:tentative="1">
+      <w:start w:val="1"/>
+      <w:numFmt w:val="bullet"/>
+      <w:lvlText w:val=""/>
+      <w:lvlJc w:val="left"/>
+      <w:pPr>
+        <w:ind w:left="2866" w:hanging="360"/>
+      </w:pPr>
+      <w:rPr>
+        <w:rFonts w:ascii="Wingdings" w:hAnsi="Wingdings" w:hint="default"/>
+      </w:rPr>
+    </w:lvl>
+    <w:lvl w:ilvl="3" w:tplc="08160001" w:tentative="1">
+      <w:start w:val="1"/>
+      <w:numFmt w:val="bullet"/>
+      <w:lvlText w:val=""/>
+      <w:lvlJc w:val="left"/>
+      <w:pPr>
+        <w:ind w:left="3586" w:hanging="360"/>
+      </w:pPr>
+      <w:rPr>
+        <w:rFonts w:ascii="Symbol" w:hAnsi="Symbol" w:hint="default"/>
+      </w:rPr>
+    </w:lvl>
+    <w:lvl w:ilvl="4" w:tplc="08160003" w:tentative="1">
+      <w:start w:val="1"/>
+      <w:numFmt w:val="bullet"/>
+      <w:lvlText w:val="o"/>
+      <w:lvlJc w:val="left"/>
+      <w:pPr>
+        <w:ind w:left="4306" w:hanging="360"/>
+      </w:pPr>
+      <w:rPr>
+        <w:rFonts w:ascii="Courier New" w:hAnsi="Courier New" w:cs="Courier New" w:hint="default"/>
+      </w:rPr>
+    </w:lvl>
+    <w:lvl w:ilvl="5" w:tplc="08160005" w:tentative="1">
+      <w:start w:val="1"/>
+      <w:numFmt w:val="bullet"/>
+      <w:lvlText w:val=""/>
+      <w:lvlJc w:val="left"/>
+      <w:pPr>
+        <w:ind w:left="5026" w:hanging="360"/>
+      </w:pPr>
+      <w:rPr>
+        <w:rFonts w:ascii="Wingdings" w:hAnsi="Wingdings" w:hint="default"/>
+      </w:rPr>
+    </w:lvl>
+    <w:lvl w:ilvl="6" w:tplc="08160001" w:tentative="1">
+      <w:start w:val="1"/>
+      <w:numFmt w:val="bullet"/>
+      <w:lvlText w:val=""/>
+      <w:lvlJc w:val="left"/>
+      <w:pPr>
+        <w:ind w:left="5746" w:hanging="360"/>
+      </w:pPr>
+      <w:rPr>
+        <w:rFonts w:ascii="Symbol" w:hAnsi="Symbol" w:hint="default"/>
+      </w:rPr>
+    </w:lvl>
+    <w:lvl w:ilvl="7" w:tplc="08160003" w:tentative="1">
+      <w:start w:val="1"/>
+      <w:numFmt w:val="bullet"/>
+      <w:lvlText w:val="o"/>
+      <w:lvlJc w:val="left"/>
+      <w:pPr>
+        <w:ind w:left="6466" w:hanging="360"/>
+      </w:pPr>
+      <w:rPr>
+        <w:rFonts w:ascii="Courier New" w:hAnsi="Courier New" w:cs="Courier New" w:hint="default"/>
+      </w:rPr>
+    </w:lvl>
+    <w:lvl w:ilvl="8" w:tplc="08160005" w:tentative="1">
+      <w:start w:val="1"/>
+      <w:numFmt w:val="bullet"/>
+      <w:lvlText w:val=""/>
+      <w:lvlJc w:val="left"/>
+      <w:pPr>
+        <w:ind w:left="7186" w:hanging="360"/>
+      </w:pPr>
+      <w:rPr>
+        <w:rFonts w:ascii="Wingdings" w:hAnsi="Wingdings" w:hint="default"/>
+      </w:rPr>
+    </w:lvl>
+  </w:abstractNum>
+  <w:abstractNum w:abstractNumId="9" w15:restartNumberingAfterBreak="0">
     <w:nsid w:val="76236F31"/>
     <w:multiLevelType w:val="multilevel"/>
     <w:tmpl w:val="F7F28414"/>
@@ -2261,22 +6450,22 @@
     </w:lvl>
   </w:abstractNum>
   <w:num w:numId="1">
-    <w:abstractNumId w:val="1"/>
+    <w:abstractNumId w:val="4"/>
   </w:num>
   <w:num w:numId="2">
-    <w:abstractNumId w:val="2"/>
+    <w:abstractNumId w:val="6"/>
   </w:num>
   <w:num w:numId="3">
-    <w:abstractNumId w:val="4"/>
+    <w:abstractNumId w:val="9"/>
   </w:num>
   <w:num w:numId="4">
     <w:abstractNumId w:val="0"/>
   </w:num>
   <w:num w:numId="5">
-    <w:abstractNumId w:val="3"/>
+    <w:abstractNumId w:val="7"/>
   </w:num>
   <w:num w:numId="6">
-    <w:abstractNumId w:val="1"/>
+    <w:abstractNumId w:val="4"/>
     <w:lvlOverride w:ilvl="0">
       <w:lvl w:ilvl="0">
         <w:start w:val="1"/>
@@ -2291,6 +6480,21 @@
         </w:rPr>
       </w:lvl>
     </w:lvlOverride>
+  </w:num>
+  <w:num w:numId="7">
+    <w:abstractNumId w:val="5"/>
+  </w:num>
+  <w:num w:numId="8">
+    <w:abstractNumId w:val="3"/>
+  </w:num>
+  <w:num w:numId="9">
+    <w:abstractNumId w:val="2"/>
+  </w:num>
+  <w:num w:numId="10">
+    <w:abstractNumId w:val="1"/>
+  </w:num>
+  <w:num w:numId="11">
+    <w:abstractNumId w:val="8"/>
   </w:num>
 </w:numbering>
 </file>
@@ -3408,7 +7612,7 @@
 </file>
 
 <file path=customXml/itemProps1.xml><?xml version="1.0" encoding="utf-8"?>
-<ds:datastoreItem xmlns:ds="http://schemas.openxmlformats.org/officeDocument/2006/customXml" ds:itemID="{A98F88EE-6D72-4D4D-B099-436ACD4F6FD1}">
+<ds:datastoreItem xmlns:ds="http://schemas.openxmlformats.org/officeDocument/2006/customXml" ds:itemID="{7BEAEC46-3CD1-4E8D-9B3B-FDC8C2682905}">
   <ds:schemaRefs>
     <ds:schemaRef ds:uri="http://schemas.openxmlformats.org/officeDocument/2006/bibliography"/>
   </ds:schemaRefs>

</xml_diff>

<commit_message>
sem foto, ja recupera pass
</commit_message>
<xml_diff>
--- a/PF/relatorio.docx
+++ b/PF/relatorio.docx
@@ -527,7 +527,10 @@
       </w:pPr>
       <w:r>
         <w:lastRenderedPageBreak/>
-        <w:t xml:space="preserve">Índicie </w:t>
+        <w:t>Índic</w:t>
+      </w:r>
+      <w:r>
+        <w:t xml:space="preserve">e </w:t>
       </w:r>
     </w:p>
     <w:p>
@@ -560,18 +563,7 @@
             <w:noProof/>
             <w:color w:val="auto"/>
           </w:rPr>
-          <w:t>Introdu</w:t>
-        </w:r>
-        <w:bookmarkStart w:id="0" w:name="_GoBack"/>
-        <w:bookmarkEnd w:id="0"/>
-        <w:r>
-          <w:rPr>
-            <w:rStyle w:val="Hiperligao"/>
-            <w:b/>
-            <w:noProof/>
-            <w:color w:val="auto"/>
-          </w:rPr>
-          <w:t>ção</w:t>
+          <w:t>Introdução</w:t>
         </w:r>
         <w:r>
           <w:rPr>
@@ -994,7 +986,7 @@
             <w:rStyle w:val="Hiperligao"/>
             <w:noProof/>
           </w:rPr>
-          <w:t>Mapa dos Endpoints Http</w:t>
+          <w:t>Mapa dos Endpoints HTTP</w:t>
         </w:r>
         <w:r>
           <w:rPr>
@@ -1350,8 +1342,8 @@
           <w:sz w:val="32"/>
         </w:rPr>
       </w:pPr>
-      <w:bookmarkStart w:id="1" w:name="_Toc417579741"/>
-      <w:bookmarkStart w:id="2" w:name="__RefHeading__182_472630228"/>
+      <w:bookmarkStart w:id="0" w:name="_Toc417579741"/>
+      <w:bookmarkStart w:id="1" w:name="__RefHeading__182_472630228"/>
     </w:p>
     <w:p>
       <w:pPr>
@@ -1524,7 +1516,7 @@
           <w:sz w:val="32"/>
         </w:rPr>
       </w:pPr>
-      <w:bookmarkStart w:id="3" w:name="_Toc426061636"/>
+      <w:bookmarkStart w:id="2" w:name="_Toc426061636"/>
       <w:r>
         <w:rPr>
           <w:b/>
@@ -1534,9 +1526,9 @@
         <w:lastRenderedPageBreak/>
         <w:t>Introdução</w:t>
       </w:r>
+      <w:bookmarkEnd w:id="0"/>
       <w:bookmarkEnd w:id="1"/>
       <w:bookmarkEnd w:id="2"/>
-      <w:bookmarkEnd w:id="3"/>
     </w:p>
     <w:p>
       <w:pPr>
@@ -1719,8 +1711,8 @@
           <w:sz w:val="32"/>
         </w:rPr>
       </w:pPr>
-      <w:bookmarkStart w:id="4" w:name="_Toc417579742"/>
-      <w:bookmarkEnd w:id="4"/>
+      <w:bookmarkStart w:id="3" w:name="_Toc417579742"/>
+      <w:bookmarkEnd w:id="3"/>
     </w:p>
     <w:p>
       <w:pPr>
@@ -1844,7 +1836,7 @@
           <w:sz w:val="32"/>
         </w:rPr>
       </w:pPr>
-      <w:bookmarkStart w:id="5" w:name="_Toc426061637"/>
+      <w:bookmarkStart w:id="4" w:name="_Toc426061637"/>
       <w:r>
         <w:rPr>
           <w:rStyle w:val="RefernciaIntensa"/>
@@ -1879,7 +1871,7 @@
         </w:rPr>
         <w:t>ação</w:t>
       </w:r>
-      <w:bookmarkEnd w:id="5"/>
+      <w:bookmarkEnd w:id="4"/>
     </w:p>
     <w:p>
       <w:pPr>
@@ -2095,7 +2087,12 @@
         <w:t>localhost</w:t>
       </w:r>
       <w:r>
-        <w:t xml:space="preserve">:3000”, indo para a </w:t>
+        <w:t>:3005</w:t>
+      </w:r>
+      <w:bookmarkStart w:id="5" w:name="_GoBack"/>
+      <w:bookmarkEnd w:id="5"/>
+      <w:r>
+        <w:t xml:space="preserve">”, indo para a </w:t>
       </w:r>
       <w:r>
         <w:rPr>
@@ -2572,7 +2569,177 @@
         <w:t>título</w:t>
       </w:r>
       <w:r>
-        <w:t xml:space="preserve"> Base de Dados. </w:t>
+        <w:t xml:space="preserve"> Base de Dados.</w:t>
+      </w:r>
+    </w:p>
+    <w:p>
+      <w:pPr>
+        <w:pStyle w:val="Textbody"/>
+        <w:spacing w:before="100" w:beforeAutospacing="1" w:after="100" w:afterAutospacing="1" w:line="360" w:lineRule="auto"/>
+        <w:ind w:firstLine="708"/>
+        <w:jc w:val="both"/>
+      </w:pPr>
+      <w:r>
+        <w:t xml:space="preserve">Na página de login, é possível também efetuar a recuperação da palavra passe, sendo esta recuperação feita através do </w:t>
+      </w:r>
+      <w:r>
+        <w:rPr>
+          <w:i/>
+        </w:rPr>
+        <w:t>email</w:t>
+      </w:r>
+      <w:r>
+        <w:t xml:space="preserve"> </w:t>
+      </w:r>
+      <w:r>
+        <w:t xml:space="preserve">e </w:t>
+      </w:r>
+      <w:r>
+        <w:rPr>
+          <w:i/>
+        </w:rPr>
+        <w:t>username</w:t>
+      </w:r>
+      <w:r>
+        <w:t xml:space="preserve">, </w:t>
+      </w:r>
+      <w:r>
+        <w:t xml:space="preserve">utilizado no registo. Esse </w:t>
+      </w:r>
+      <w:r>
+        <w:rPr>
+          <w:i/>
+        </w:rPr>
+        <w:t>email</w:t>
+      </w:r>
+      <w:r>
+        <w:t xml:space="preserve"> introduzido </w:t>
+      </w:r>
+      <w:r>
+        <w:lastRenderedPageBreak/>
+        <w:t xml:space="preserve">é verificado contra o </w:t>
+      </w:r>
+      <w:r>
+        <w:rPr>
+          <w:i/>
+        </w:rPr>
+        <w:t>email</w:t>
+      </w:r>
+      <w:r>
+        <w:t xml:space="preserve"> presente na bas</w:t>
+      </w:r>
+      <w:r>
+        <w:t>e de dados e em caso afirmativo</w:t>
+      </w:r>
+      <w:r>
+        <w:t xml:space="preserve"> é enviado para o</w:t>
+      </w:r>
+      <w:r>
+        <w:t xml:space="preserve"> utilizador uma nova</w:t>
+      </w:r>
+      <w:r>
+        <w:t xml:space="preserve"> palavra passe. </w:t>
+      </w:r>
+    </w:p>
+    <w:p>
+      <w:pPr>
+        <w:pStyle w:val="Textbody"/>
+        <w:spacing w:before="100" w:beforeAutospacing="1" w:after="100" w:afterAutospacing="1" w:line="360" w:lineRule="auto"/>
+        <w:ind w:firstLine="708"/>
+        <w:jc w:val="both"/>
+      </w:pPr>
+      <w:r>
+        <w:t xml:space="preserve">Para o envio do respetivo </w:t>
+      </w:r>
+      <w:r>
+        <w:rPr>
+          <w:i/>
+        </w:rPr>
+        <w:t>email</w:t>
+      </w:r>
+      <w:r>
+        <w:t xml:space="preserve">, foi utlizado o </w:t>
+      </w:r>
+      <w:r>
+        <w:rPr>
+          <w:i/>
+        </w:rPr>
+        <w:t>mi</w:t>
+      </w:r>
+      <w:r>
+        <w:rPr>
+          <w:i/>
+        </w:rPr>
+        <w:t>d</w:t>
+      </w:r>
+      <w:r>
+        <w:rPr>
+          <w:i/>
+        </w:rPr>
+        <w:t>dleware</w:t>
+      </w:r>
+      <w:r>
+        <w:t xml:space="preserve"> </w:t>
+      </w:r>
+      <w:r>
+        <w:rPr>
+          <w:i/>
+        </w:rPr>
+        <w:t>node</w:t>
+      </w:r>
+      <w:r>
+        <w:t>-</w:t>
+      </w:r>
+      <w:r>
+        <w:rPr>
+          <w:i/>
+        </w:rPr>
+        <w:t>mailer</w:t>
+      </w:r>
+      <w:r>
+        <w:t xml:space="preserve">. </w:t>
+      </w:r>
+      <w:r>
+        <w:t>Sendo primeiro i</w:t>
+      </w:r>
+      <w:r>
+        <w:t>nicia</w:t>
+      </w:r>
+      <w:r>
+        <w:t>do</w:t>
+      </w:r>
+      <w:r>
+        <w:t xml:space="preserve"> um objeto de transporte com </w:t>
+      </w:r>
+      <w:r>
+        <w:t xml:space="preserve">os </w:t>
+      </w:r>
+      <w:r>
+        <w:t>valores de autenticação</w:t>
+      </w:r>
+      <w:r>
+        <w:t xml:space="preserve">. E depois, a </w:t>
+      </w:r>
+      <w:r>
+        <w:t xml:space="preserve">função </w:t>
+      </w:r>
+      <w:r>
+        <w:rPr>
+          <w:i/>
+        </w:rPr>
+        <w:t>sendMail</w:t>
+      </w:r>
+      <w:r>
+        <w:t xml:space="preserve"> </w:t>
+      </w:r>
+      <w:r>
+        <w:t>onde é especificado</w:t>
+      </w:r>
+      <w:r>
+        <w:t xml:space="preserve"> o conteúdo da mensagem (assunto,</w:t>
+      </w:r>
+      <w:r>
+        <w:t xml:space="preserve"> corpo, endereço) e inicia um envio.</w:t>
       </w:r>
     </w:p>
     <w:p>
@@ -2603,7 +2770,6 @@
           <w:color w:val="2E74B5" w:themeColor="accent1" w:themeShade="BF"/>
           <w:sz w:val="28"/>
         </w:rPr>
-        <w:lastRenderedPageBreak/>
         <w:t>LOGIN</w:t>
       </w:r>
       <w:bookmarkEnd w:id="8"/>
@@ -2649,6 +2815,33 @@
       </w:r>
       <w:r>
         <w:t>anúncios.</w:t>
+      </w:r>
+      <w:r>
+        <w:t xml:space="preserve"> No dashboard, no caso do anuncio te</w:t>
+      </w:r>
+      <w:r>
+        <w:t xml:space="preserve">r sofrido alguma alteração ou comentário novo </w:t>
+      </w:r>
+      <w:r>
+        <w:t>é apresentad</w:t>
+      </w:r>
+      <w:r>
+        <w:t xml:space="preserve">o </w:t>
+      </w:r>
+      <w:r>
+        <w:t xml:space="preserve">o titulo do anuncio </w:t>
+      </w:r>
+      <w:r>
+        <w:t>embebido num quadrado azul</w:t>
+      </w:r>
+      <w:r>
+        <w:t>,</w:t>
+      </w:r>
+      <w:r>
+        <w:t xml:space="preserve"> para notificar o utilizador.</w:t>
+      </w:r>
+      <w:r>
+        <w:t xml:space="preserve"> </w:t>
       </w:r>
     </w:p>
     <w:p>
@@ -2919,127 +3112,11 @@
     </w:p>
     <w:p>
       <w:pPr>
-        <w:pStyle w:val="Ttulo"/>
+        <w:pStyle w:val="Cabealho3"/>
         <w:rPr>
           <w:rStyle w:val="RefernciaIntensa"/>
           <w:bCs w:val="0"/>
-          <w:smallCaps w:val="0"/>
-          <w:color w:val="2E74B5" w:themeColor="accent1" w:themeShade="BF"/>
-          <w:spacing w:val="-10"/>
-          <w:sz w:val="32"/>
-        </w:rPr>
-      </w:pPr>
-    </w:p>
-    <w:p>
-      <w:pPr>
-        <w:pStyle w:val="Ttulo"/>
-        <w:rPr>
-          <w:rStyle w:val="RefernciaIntensa"/>
-          <w:bCs w:val="0"/>
-          <w:smallCaps w:val="0"/>
-          <w:color w:val="2E74B5" w:themeColor="accent1" w:themeShade="BF"/>
-          <w:spacing w:val="-10"/>
-          <w:sz w:val="32"/>
-        </w:rPr>
-      </w:pPr>
-    </w:p>
-    <w:p>
-      <w:pPr>
-        <w:pStyle w:val="Ttulo"/>
-        <w:rPr>
-          <w:rStyle w:val="RefernciaIntensa"/>
-          <w:bCs w:val="0"/>
-          <w:smallCaps w:val="0"/>
-          <w:color w:val="2E74B5" w:themeColor="accent1" w:themeShade="BF"/>
-          <w:spacing w:val="-10"/>
-          <w:sz w:val="32"/>
-        </w:rPr>
-      </w:pPr>
-    </w:p>
-    <w:p>
-      <w:pPr>
-        <w:pStyle w:val="Ttulo"/>
-        <w:rPr>
-          <w:rStyle w:val="RefernciaIntensa"/>
-          <w:bCs w:val="0"/>
-          <w:smallCaps w:val="0"/>
-          <w:color w:val="2E74B5" w:themeColor="accent1" w:themeShade="BF"/>
-          <w:spacing w:val="-10"/>
-          <w:sz w:val="32"/>
-        </w:rPr>
-      </w:pPr>
-    </w:p>
-    <w:p>
-      <w:pPr>
-        <w:pStyle w:val="Ttulo"/>
-        <w:rPr>
-          <w:rStyle w:val="RefernciaIntensa"/>
-          <w:bCs w:val="0"/>
-          <w:smallCaps w:val="0"/>
-          <w:color w:val="2E74B5" w:themeColor="accent1" w:themeShade="BF"/>
-          <w:spacing w:val="-10"/>
-          <w:sz w:val="32"/>
-        </w:rPr>
-      </w:pPr>
-    </w:p>
-    <w:p>
-      <w:pPr>
-        <w:pStyle w:val="Ttulo"/>
-        <w:rPr>
-          <w:rStyle w:val="RefernciaIntensa"/>
-          <w:bCs w:val="0"/>
-          <w:smallCaps w:val="0"/>
-          <w:color w:val="2E74B5" w:themeColor="accent1" w:themeShade="BF"/>
-          <w:spacing w:val="-10"/>
-          <w:sz w:val="32"/>
-        </w:rPr>
-      </w:pPr>
-    </w:p>
-    <w:p>
-      <w:pPr>
-        <w:pStyle w:val="Ttulo"/>
-        <w:rPr>
-          <w:rStyle w:val="RefernciaIntensa"/>
-          <w:bCs w:val="0"/>
-          <w:smallCaps w:val="0"/>
-          <w:color w:val="2E74B5" w:themeColor="accent1" w:themeShade="BF"/>
-          <w:spacing w:val="-10"/>
-          <w:sz w:val="32"/>
-        </w:rPr>
-      </w:pPr>
-    </w:p>
-    <w:p>
-      <w:pPr>
-        <w:pStyle w:val="Ttulo"/>
-        <w:rPr>
-          <w:rStyle w:val="RefernciaIntensa"/>
-          <w:bCs w:val="0"/>
-          <w:smallCaps w:val="0"/>
-          <w:color w:val="2E74B5" w:themeColor="accent1" w:themeShade="BF"/>
-          <w:spacing w:val="-10"/>
-          <w:sz w:val="32"/>
-        </w:rPr>
-      </w:pPr>
-    </w:p>
-    <w:p>
-      <w:pPr>
-        <w:pStyle w:val="Ttulo"/>
-        <w:rPr>
-          <w:rStyle w:val="RefernciaIntensa"/>
-          <w:bCs w:val="0"/>
-          <w:smallCaps w:val="0"/>
-          <w:color w:val="2E74B5" w:themeColor="accent1" w:themeShade="BF"/>
-          <w:spacing w:val="-10"/>
-          <w:sz w:val="32"/>
-        </w:rPr>
-      </w:pPr>
-    </w:p>
-    <w:p>
-      <w:pPr>
-        <w:pStyle w:val="Cabealho3"/>
-        <w:rPr>
-          <w:rStyle w:val="RefernciaIntensa"/>
-          <w:bCs w:val="0"/>
+          <w:i/>
           <w:smallCaps w:val="0"/>
           <w:color w:val="2E74B5" w:themeColor="accent1" w:themeShade="BF"/>
           <w:spacing w:val="0"/>
@@ -3051,6 +3128,7 @@
         <w:rPr>
           <w:rStyle w:val="RefernciaIntensa"/>
           <w:bCs w:val="0"/>
+          <w:i/>
           <w:smallCaps w:val="0"/>
           <w:color w:val="2E74B5" w:themeColor="accent1" w:themeShade="BF"/>
           <w:spacing w:val="0"/>
@@ -3063,6 +3141,7 @@
         <w:rPr>
           <w:rStyle w:val="RefernciaIntensa"/>
           <w:bCs w:val="0"/>
+          <w:i/>
           <w:smallCaps w:val="0"/>
           <w:color w:val="2E74B5" w:themeColor="accent1" w:themeShade="BF"/>
           <w:spacing w:val="0"/>
@@ -4543,10 +4622,24 @@
     </w:p>
     <w:p>
       <w:pPr>
-        <w:jc w:val="both"/>
-      </w:pPr>
-      <w:r>
-        <w:t>Funções disponibilizadas para actualização de dados presentes na base de dados:</w:t>
+        <w:pStyle w:val="PargrafodaLista"/>
+        <w:ind w:left="1428"/>
+        <w:jc w:val="both"/>
+      </w:pPr>
+    </w:p>
+    <w:p>
+      <w:pPr>
+        <w:jc w:val="both"/>
+      </w:pPr>
+      <w:r>
+        <w:lastRenderedPageBreak/>
+        <w:t xml:space="preserve">Funções disponibilizadas para </w:t>
+      </w:r>
+      <w:r>
+        <w:t>atualização</w:t>
+      </w:r>
+      <w:r>
+        <w:t xml:space="preserve"> de dados presentes na base de dados:</w:t>
       </w:r>
     </w:p>
     <w:p>
@@ -4562,22 +4655,16 @@
         <w:rPr>
           <w:i/>
         </w:rPr>
-        <w:lastRenderedPageBreak/>
         <w:t>updateAnn</w:t>
       </w:r>
       <w:r>
-        <w:t xml:space="preserve"> = realizar update de um anuncio</w:t>
-      </w:r>
-      <w:r>
-        <w:t>.</w:t>
-      </w:r>
-    </w:p>
-    <w:p>
-      <w:pPr>
-        <w:jc w:val="both"/>
-      </w:pPr>
-      <w:r>
-        <w:t>Funções disponibilizadas para apagar de dados presentes na base de dados:</w:t>
+        <w:t xml:space="preserve"> - atualizar um anú</w:t>
+      </w:r>
+      <w:r>
+        <w:t>ncio</w:t>
+      </w:r>
+      <w:r>
+        <w:t>;</w:t>
       </w:r>
     </w:p>
     <w:p>
@@ -4590,34 +4677,93 @@
         <w:jc w:val="both"/>
       </w:pPr>
       <w:r>
+        <w:t xml:space="preserve">updateNotifFalse – atualizar o campo notificação </w:t>
+      </w:r>
+      <w:r>
+        <w:t xml:space="preserve">para </w:t>
+      </w:r>
+      <w:r>
+        <w:rPr>
+          <w:i/>
+        </w:rPr>
+        <w:t>false</w:t>
+      </w:r>
+      <w:r>
+        <w:t xml:space="preserve"> por anúncio e utilizador;</w:t>
+      </w:r>
+      <w:r>
+        <w:t xml:space="preserve"> </w:t>
+      </w:r>
+    </w:p>
+    <w:p>
+      <w:pPr>
+        <w:pStyle w:val="PargrafodaLista"/>
+        <w:numPr>
+          <w:ilvl w:val="0"/>
+          <w:numId w:val="13"/>
+        </w:numPr>
+        <w:jc w:val="both"/>
+      </w:pPr>
+      <w:r>
+        <w:t xml:space="preserve">access.updateNotifTrue – atualizar o campo notificação </w:t>
+      </w:r>
+      <w:r>
+        <w:t xml:space="preserve">para </w:t>
+      </w:r>
+      <w:r>
+        <w:rPr>
+          <w:i/>
+        </w:rPr>
+        <w:t>true</w:t>
+      </w:r>
+      <w:r>
+        <w:t xml:space="preserve"> por anúncio e utilizador;</w:t>
+      </w:r>
+      <w:r>
+        <w:t xml:space="preserve"> </w:t>
+      </w:r>
+    </w:p>
+    <w:p>
+      <w:pPr>
+        <w:pStyle w:val="PargrafodaLista"/>
+        <w:ind w:left="1352"/>
+        <w:jc w:val="both"/>
+      </w:pPr>
+    </w:p>
+    <w:p>
+      <w:pPr>
+        <w:jc w:val="both"/>
+      </w:pPr>
+    </w:p>
+    <w:p>
+      <w:pPr>
+        <w:jc w:val="both"/>
+      </w:pPr>
+      <w:r>
+        <w:t>Funções disponibilizadas para apagar de dados presentes na base de dados:</w:t>
+      </w:r>
+    </w:p>
+    <w:p>
+      <w:pPr>
+        <w:pStyle w:val="PargrafodaLista"/>
+        <w:numPr>
+          <w:ilvl w:val="0"/>
+          <w:numId w:val="13"/>
+        </w:numPr>
+        <w:jc w:val="both"/>
+      </w:pPr>
+      <w:r>
         <w:rPr>
           <w:i/>
         </w:rPr>
         <w:t xml:space="preserve">delAnnounFavorite – </w:t>
       </w:r>
       <w:r>
-        <w:t>elimina um anuncio favorito de um utilizador.</w:t>
-      </w:r>
-    </w:p>
-    <w:p>
-      <w:pPr>
-        <w:jc w:val="both"/>
-      </w:pPr>
-    </w:p>
-    <w:p>
-      <w:pPr>
-        <w:jc w:val="both"/>
-      </w:pPr>
-    </w:p>
-    <w:p>
-      <w:pPr>
-        <w:jc w:val="both"/>
-      </w:pPr>
-    </w:p>
-    <w:p>
-      <w:pPr>
-        <w:jc w:val="both"/>
-      </w:pPr>
+        <w:t>elimina um anú</w:t>
+      </w:r>
+      <w:r>
+        <w:t>ncio favorito de um utilizador.</w:t>
+      </w:r>
     </w:p>
     <w:p>
       <w:pPr>
@@ -4730,7 +4876,13 @@
         <w:t xml:space="preserve">newPontUser – </w:t>
       </w:r>
       <w:r>
-        <w:t>inserção de uma pontuação num user;</w:t>
+        <w:t xml:space="preserve">inserção de uma pontuação num </w:t>
+      </w:r>
+      <w:r>
+        <w:t>utilizador</w:t>
+      </w:r>
+      <w:r>
+        <w:t>;</w:t>
       </w:r>
     </w:p>
     <w:p>
@@ -4751,6 +4903,9 @@
       <w:r>
         <w:t>inserção de um novo anuncio aos favorito</w:t>
       </w:r>
+      <w:r>
+        <w:t>s.</w:t>
+      </w:r>
     </w:p>
     <w:p>
       <w:pPr>
@@ -4780,21 +4935,6 @@
       <w:r>
         <w:t>.</w:t>
       </w:r>
-    </w:p>
-    <w:p>
-      <w:pPr>
-        <w:jc w:val="both"/>
-      </w:pPr>
-    </w:p>
-    <w:p>
-      <w:pPr>
-        <w:jc w:val="both"/>
-      </w:pPr>
-    </w:p>
-    <w:p>
-      <w:pPr>
-        <w:jc w:val="both"/>
-      </w:pPr>
     </w:p>
     <w:p>
       <w:pPr>
@@ -5369,6 +5509,188 @@
           <w:i w:val="0"/>
         </w:rPr>
       </w:pPr>
+      <w:r>
+        <w:rPr>
+          <w:iCs/>
+          <w:noProof/>
+          <w:lang w:eastAsia="pt-PT"/>
+        </w:rPr>
+        <mc:AlternateContent>
+          <mc:Choice Requires="wps">
+            <w:drawing>
+              <wp:anchor distT="0" distB="0" distL="114300" distR="114300" simplePos="0" relativeHeight="251660288" behindDoc="0" locked="0" layoutInCell="1" allowOverlap="1">
+                <wp:simplePos x="0" y="0"/>
+                <wp:positionH relativeFrom="margin">
+                  <wp:posOffset>2232408</wp:posOffset>
+                </wp:positionH>
+                <wp:positionV relativeFrom="paragraph">
+                  <wp:posOffset>2049037</wp:posOffset>
+                </wp:positionV>
+                <wp:extent cx="845389" cy="258793"/>
+                <wp:effectExtent l="0" t="0" r="12065" b="27305"/>
+                <wp:wrapNone/>
+                <wp:docPr id="3" name="Oval 3"/>
+                <wp:cNvGraphicFramePr/>
+                <a:graphic xmlns:a="http://schemas.openxmlformats.org/drawingml/2006/main">
+                  <a:graphicData uri="http://schemas.microsoft.com/office/word/2010/wordprocessingShape">
+                    <wps:wsp>
+                      <wps:cNvSpPr/>
+                      <wps:spPr>
+                        <a:xfrm>
+                          <a:off x="0" y="0"/>
+                          <a:ext cx="845389" cy="258793"/>
+                        </a:xfrm>
+                        <a:prstGeom prst="ellipse">
+                          <a:avLst/>
+                        </a:prstGeom>
+                      </wps:spPr>
+                      <wps:style>
+                        <a:lnRef idx="2">
+                          <a:schemeClr val="dk1"/>
+                        </a:lnRef>
+                        <a:fillRef idx="1">
+                          <a:schemeClr val="lt1"/>
+                        </a:fillRef>
+                        <a:effectRef idx="0">
+                          <a:schemeClr val="dk1"/>
+                        </a:effectRef>
+                        <a:fontRef idx="minor">
+                          <a:schemeClr val="dk1"/>
+                        </a:fontRef>
+                      </wps:style>
+                      <wps:txbx>
+                        <w:txbxContent>
+                          <w:p>
+                            <w:pPr>
+                              <w:jc w:val="center"/>
+                              <w:rPr>
+                                <w:sz w:val="14"/>
+                              </w:rPr>
+                            </w:pPr>
+                            <w:r>
+                              <w:rPr>
+                                <w:sz w:val="14"/>
+                              </w:rPr>
+                              <w:t>notificacao</w:t>
+                            </w:r>
+                          </w:p>
+                        </w:txbxContent>
+                      </wps:txbx>
+                      <wps:bodyPr rot="0" spcFirstLastPara="0" vertOverflow="overflow" horzOverflow="overflow" vert="horz" wrap="square" lIns="91440" tIns="45720" rIns="91440" bIns="45720" numCol="1" spcCol="0" rtlCol="0" fromWordArt="0" anchor="ctr" anchorCtr="0" forceAA="0" compatLnSpc="1">
+                        <a:prstTxWarp prst="textNoShape">
+                          <a:avLst/>
+                        </a:prstTxWarp>
+                        <a:noAutofit/>
+                      </wps:bodyPr>
+                    </wps:wsp>
+                  </a:graphicData>
+                </a:graphic>
+                <wp14:sizeRelH relativeFrom="margin">
+                  <wp14:pctWidth>0</wp14:pctWidth>
+                </wp14:sizeRelH>
+                <wp14:sizeRelV relativeFrom="margin">
+                  <wp14:pctHeight>0</wp14:pctHeight>
+                </wp14:sizeRelV>
+              </wp:anchor>
+            </w:drawing>
+          </mc:Choice>
+          <mc:Fallback>
+            <w:pict>
+              <v:oval id="Oval 3" o:spid="_x0000_s1026" style="position:absolute;left:0;text-align:left;margin-left:175.8pt;margin-top:161.35pt;width:66.55pt;height:20.4pt;z-index:251660288;visibility:visible;mso-wrap-style:square;mso-width-percent:0;mso-height-percent:0;mso-wrap-distance-left:9pt;mso-wrap-distance-top:0;mso-wrap-distance-right:9pt;mso-wrap-distance-bottom:0;mso-position-horizontal:absolute;mso-position-horizontal-relative:margin;mso-position-vertical:absolute;mso-position-vertical-relative:text;mso-width-percent:0;mso-height-percent:0;mso-width-relative:margin;mso-height-relative:margin;v-text-anchor:middle" o:gfxdata="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" fillcolor="white [3201]" strokecolor="black [3200]" strokeweight="1pt">
+                <v:stroke joinstyle="miter"/>
+                <v:textbox>
+                  <w:txbxContent>
+                    <w:p>
+                      <w:pPr>
+                        <w:jc w:val="center"/>
+                        <w:rPr>
+                          <w:sz w:val="14"/>
+                        </w:rPr>
+                      </w:pPr>
+                      <w:proofErr w:type="spellStart"/>
+                      <w:proofErr w:type="gramStart"/>
+                      <w:r>
+                        <w:rPr>
+                          <w:sz w:val="14"/>
+                        </w:rPr>
+                        <w:t>notificacao</w:t>
+                      </w:r>
+                      <w:proofErr w:type="spellEnd"/>
+                      <w:proofErr w:type="gramEnd"/>
+                    </w:p>
+                  </w:txbxContent>
+                </v:textbox>
+                <w10:wrap anchorx="margin"/>
+              </v:oval>
+            </w:pict>
+          </mc:Fallback>
+        </mc:AlternateContent>
+      </w:r>
+      <w:r>
+        <w:rPr>
+          <w:iCs/>
+          <w:noProof/>
+          <w:lang w:eastAsia="pt-PT"/>
+        </w:rPr>
+        <mc:AlternateContent>
+          <mc:Choice Requires="wps">
+            <w:drawing>
+              <wp:anchor distT="0" distB="0" distL="114300" distR="114300" simplePos="0" relativeHeight="251659264" behindDoc="0" locked="0" layoutInCell="1" allowOverlap="1">
+                <wp:simplePos x="0" y="0"/>
+                <wp:positionH relativeFrom="column">
+                  <wp:posOffset>2517080</wp:posOffset>
+                </wp:positionH>
+                <wp:positionV relativeFrom="paragraph">
+                  <wp:posOffset>1781618</wp:posOffset>
+                </wp:positionV>
+                <wp:extent cx="138023" cy="267419"/>
+                <wp:effectExtent l="0" t="0" r="33655" b="37465"/>
+                <wp:wrapNone/>
+                <wp:docPr id="2" name="Conexão reta 2"/>
+                <wp:cNvGraphicFramePr/>
+                <a:graphic xmlns:a="http://schemas.openxmlformats.org/drawingml/2006/main">
+                  <a:graphicData uri="http://schemas.microsoft.com/office/word/2010/wordprocessingShape">
+                    <wps:wsp>
+                      <wps:cNvCnPr/>
+                      <wps:spPr>
+                        <a:xfrm>
+                          <a:off x="0" y="0"/>
+                          <a:ext cx="138023" cy="267419"/>
+                        </a:xfrm>
+                        <a:prstGeom prst="line">
+                          <a:avLst/>
+                        </a:prstGeom>
+                      </wps:spPr>
+                      <wps:style>
+                        <a:lnRef idx="1">
+                          <a:schemeClr val="dk1"/>
+                        </a:lnRef>
+                        <a:fillRef idx="0">
+                          <a:schemeClr val="dk1"/>
+                        </a:fillRef>
+                        <a:effectRef idx="0">
+                          <a:schemeClr val="dk1"/>
+                        </a:effectRef>
+                        <a:fontRef idx="minor">
+                          <a:schemeClr val="tx1"/>
+                        </a:fontRef>
+                      </wps:style>
+                      <wps:bodyPr/>
+                    </wps:wsp>
+                  </a:graphicData>
+                </a:graphic>
+              </wp:anchor>
+            </w:drawing>
+          </mc:Choice>
+          <mc:Fallback>
+            <w:pict>
+              <v:line w14:anchorId="50630316" id="Conexão reta 2" o:spid="_x0000_s1026" style="position:absolute;z-index:251659264;visibility:visible;mso-wrap-style:square;mso-wrap-distance-left:9pt;mso-wrap-distance-top:0;mso-wrap-distance-right:9pt;mso-wrap-distance-bottom:0;mso-position-horizontal:absolute;mso-position-horizontal-relative:text;mso-position-vertical:absolute;mso-position-vertical-relative:text" from="198.2pt,140.3pt" to="209.05pt,161.35pt" o:gfxdata="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" strokecolor="black [3200]" strokeweight=".5pt">
+                <v:stroke joinstyle="miter"/>
+              </v:line>
+            </w:pict>
+          </mc:Fallback>
+        </mc:AlternateContent>
+      </w:r>
       <w:r>
         <w:rPr>
           <w:iCs/>
@@ -5739,6 +6061,7 @@
         <w:docPartUnique/>
       </w:docPartObj>
     </w:sdtPr>
+    <w:sdtEndPr/>
     <w:sdtContent>
       <w:p>
         <w:pPr>
@@ -5947,14 +6270,14 @@
             </mc:Choice>
             <mc:Fallback>
               <w:pict>
-                <v:group id="Grupo 45" o:spid="_x0000_s1026" style="position:absolute;margin-left:0;margin-top:0;width:32.95pt;height:34.5pt;z-index:251659264;mso-position-horizontal:center;mso-position-horizontal-relative:right-margin-area;mso-position-vertical:center;mso-position-vertical-relative:bottom-margin-area" coordorigin="726,14496" coordsize="659,690" o:gfxdata="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">
-                  <v:rect id="Rectangle 53" o:spid="_x0000_s1027" style="position:absolute;left:831;top:14552;width:512;height:526;visibility:visible;mso-wrap-style:square;v-text-anchor:top" o:gfxdata="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" fillcolor="#943634" strokecolor="#943634"/>
-                  <v:rect id="Rectangle 54" o:spid="_x0000_s1028" style="position:absolute;left:831;top:15117;width:512;height:43;visibility:visible;mso-wrap-style:square;v-text-anchor:top" o:gfxdata="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" fillcolor="#943634" strokecolor="#943634"/>
+                <v:group id="Grupo 45" o:spid="_x0000_s1027" style="position:absolute;margin-left:0;margin-top:0;width:32.95pt;height:34.5pt;z-index:251659264;mso-position-horizontal:center;mso-position-horizontal-relative:right-margin-area;mso-position-vertical:center;mso-position-vertical-relative:bottom-margin-area" coordorigin="726,14496" coordsize="659,690" o:gfxdata="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">
+                  <v:rect id="Rectangle 53" o:spid="_x0000_s1028" style="position:absolute;left:831;top:14552;width:512;height:526;visibility:visible;mso-wrap-style:square;v-text-anchor:top" o:gfxdata="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" fillcolor="#943634" strokecolor="#943634"/>
+                  <v:rect id="Rectangle 54" o:spid="_x0000_s1029" style="position:absolute;left:831;top:15117;width:512;height:43;visibility:visible;mso-wrap-style:square;v-text-anchor:top" o:gfxdata="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" fillcolor="#943634" strokecolor="#943634"/>
                   <v:shapetype id="_x0000_t202" coordsize="21600,21600" o:spt="202" path="m,l,21600r21600,l21600,xe">
                     <v:stroke joinstyle="miter"/>
                     <v:path gradientshapeok="t" o:connecttype="rect"/>
                   </v:shapetype>
-                  <v:shape id="Text Box 55" o:spid="_x0000_s1029" type="#_x0000_t202" style="position:absolute;left:726;top:14496;width:659;height:690;visibility:visible;mso-wrap-style:square;v-text-anchor:bottom" o:gfxdata="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" filled="f" stroked="f">
+                  <v:shape id="Text Box 55" o:spid="_x0000_s1030" type="#_x0000_t202" style="position:absolute;left:726;top:14496;width:659;height:690;visibility:visible;mso-wrap-style:square;v-text-anchor:bottom" o:gfxdata="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" filled="f" stroked="f">
                     <v:textbox inset="4.32pt,0,4.32pt,0">
                       <w:txbxContent>
                         <w:p>
@@ -8596,7 +8919,7 @@
 </file>
 
 <file path=customXml/itemProps1.xml><?xml version="1.0" encoding="utf-8"?>
-<ds:datastoreItem xmlns:ds="http://schemas.openxmlformats.org/officeDocument/2006/customXml" ds:itemID="{5139DAD4-FB1E-4AF0-97F8-1C9BC6A7641D}">
+<ds:datastoreItem xmlns:ds="http://schemas.openxmlformats.org/officeDocument/2006/customXml" ds:itemID="{631B3B3A-ADAE-4029-965A-3FDD1BB6C163}">
   <ds:schemaRefs>
     <ds:schemaRef ds:uri="http://schemas.openxmlformats.org/officeDocument/2006/bibliography"/>
   </ds:schemaRefs>

</xml_diff>